<commit_message>
add some 💖 to the doc
</commit_message>
<xml_diff>
--- a/docs/TextAndWebMining/ner_solution_report.docx
+++ b/docs/TextAndWebMining/ner_solution_report.docx
@@ -2828,12 +2828,12 @@
         <w:rPr>
           <w:rFonts w:ascii="Calibri" w:hAnsi="Calibri" w:cs="Calibri"/>
         </w:rPr>
-      </w:r>
-      <w:r>
-        <w:rPr>
-          <w:rFonts w:ascii="Calibri" w:hAnsi="Calibri" w:cs="Calibri"/>
-        </w:rPr>
         <w:instrText xml:space="preserve"> \* MERGEFORMAT </w:instrText>
+      </w:r>
+      <w:r>
+        <w:rPr>
+          <w:rFonts w:ascii="Calibri" w:hAnsi="Calibri" w:cs="Calibri"/>
+        </w:rPr>
       </w:r>
       <w:r>
         <w:rPr>
@@ -2882,6 +2882,7 @@
       <w:r>
         <w:rPr>
           <w:rFonts w:ascii="Calibri" w:hAnsi="Calibri" w:cs="Calibri"/>
+          <w:noProof/>
         </w:rPr>
         <w:drawing>
           <wp:inline distT="0" distB="0" distL="0" distR="0" wp14:anchorId="3578CF23" wp14:editId="2FCC486F">
@@ -3347,8 +3348,16 @@
         <w:rPr>
           <w:rFonts w:ascii="Calibri" w:hAnsi="Calibri" w:cs="Calibri"/>
         </w:rPr>
-        <w:t>, amely a következő ábrán látszódik</w:t>
-      </w:r>
+        <w:t xml:space="preserve">, amely a következő ábrán </w:t>
+      </w:r>
+      <w:proofErr w:type="spellStart"/>
+      <w:r>
+        <w:rPr>
+          <w:rFonts w:ascii="Calibri" w:hAnsi="Calibri" w:cs="Calibri"/>
+        </w:rPr>
+        <w:t>látszódik</w:t>
+      </w:r>
+      <w:proofErr w:type="spellEnd"/>
       <w:r>
         <w:rPr>
           <w:rFonts w:ascii="Calibri" w:hAnsi="Calibri" w:cs="Calibri"/>
@@ -3423,6 +3432,9 @@
         <w:jc w:val="center"/>
       </w:pPr>
       <w:r>
+        <w:rPr>
+          <w:noProof/>
+        </w:rPr>
         <w:drawing>
           <wp:inline distT="0" distB="0" distL="0" distR="0" wp14:anchorId="76CC382A" wp14:editId="364CBF8B">
             <wp:extent cx="4682070" cy="2642532"/>
@@ -3571,6 +3583,7 @@
           <w:sz w:val="20"/>
           <w:szCs w:val="20"/>
         </w:rPr>
+        <w:instrText xml:space="preserve"> \* MERGEFORMAT </w:instrText>
       </w:r>
       <w:r>
         <w:rPr>
@@ -3579,7 +3592,6 @@
           <w:sz w:val="20"/>
           <w:szCs w:val="20"/>
         </w:rPr>
-        <w:instrText xml:space="preserve"> \* MERGEFORMAT </w:instrText>
       </w:r>
       <w:r>
         <w:rPr>
@@ -3722,18 +3734,12 @@
         <w:rPr>
           <w:rFonts w:ascii="Calibri" w:hAnsi="Calibri" w:cs="Calibri"/>
         </w:rPr>
-        <w:instrText xml:space="preserve"> REF _Ref531171207 \h </w:instrText>
-      </w:r>
-      <w:r>
-        <w:rPr>
-          <w:rFonts w:ascii="Calibri" w:hAnsi="Calibri" w:cs="Calibri"/>
-        </w:rPr>
-      </w:r>
-      <w:r>
-        <w:rPr>
-          <w:rFonts w:ascii="Calibri" w:hAnsi="Calibri" w:cs="Calibri"/>
-        </w:rPr>
-        <w:instrText xml:space="preserve"> \* MERGEFORMAT </w:instrText>
+        <w:instrText xml:space="preserve"> REF _Ref531171207 \h  \* MERGEFORMAT </w:instrText>
+      </w:r>
+      <w:r>
+        <w:rPr>
+          <w:rFonts w:ascii="Calibri" w:hAnsi="Calibri" w:cs="Calibri"/>
+        </w:rPr>
       </w:r>
       <w:r>
         <w:rPr>
@@ -4207,7 +4213,20 @@
         <w:rPr>
           <w:rFonts w:ascii="Calibri" w:hAnsi="Calibri" w:cs="Calibri"/>
         </w:rPr>
-        <w:t xml:space="preserve">. A két </w:t>
+        <w:t>. A</w:t>
+      </w:r>
+      <w:r>
+        <w:rPr>
+          <w:rFonts w:ascii="Calibri" w:hAnsi="Calibri" w:cs="Calibri"/>
+          <w:color w:val="FA23E5"/>
+        </w:rPr>
+        <w:t>z első megoldás során a</w:t>
+      </w:r>
+      <w:r>
+        <w:rPr>
+          <w:rFonts w:ascii="Calibri" w:hAnsi="Calibri" w:cs="Calibri"/>
+        </w:rPr>
+        <w:t xml:space="preserve"> két </w:t>
       </w:r>
       <w:r>
         <w:rPr>
@@ -4401,6 +4420,7 @@
         </w:rPr>
         <w:t xml:space="preserve"> már 85% körüli eredményre számíthattunk. Ezért új, sajátos metrikákat dolgoztunk ki, melyeket utalva, az eredeti mérőszámokra </w:t>
       </w:r>
+      <w:proofErr w:type="spellStart"/>
       <w:r>
         <w:rPr>
           <w:rFonts w:ascii="Calibri" w:hAnsi="Calibri" w:cs="Calibri"/>
@@ -4412,30 +4432,23 @@
         <w:rPr>
           <w:rFonts w:ascii="Calibri" w:hAnsi="Calibri" w:cs="Calibri"/>
         </w:rPr>
-        <w:t>-</w:t>
+        <w:t>-nek</w:t>
+      </w:r>
+      <w:proofErr w:type="spellEnd"/>
+      <w:r>
+        <w:rPr>
+          <w:rFonts w:ascii="Calibri" w:hAnsi="Calibri" w:cs="Calibri"/>
+        </w:rPr>
+        <w:t xml:space="preserve"> és </w:t>
       </w:r>
       <w:proofErr w:type="spellStart"/>
       <w:r>
         <w:rPr>
           <w:rFonts w:ascii="Calibri" w:hAnsi="Calibri" w:cs="Calibri"/>
-        </w:rPr>
-        <w:t>nek</w:t>
-      </w:r>
-      <w:proofErr w:type="spellEnd"/>
-      <w:r>
-        <w:rPr>
-          <w:rFonts w:ascii="Calibri" w:hAnsi="Calibri" w:cs="Calibri"/>
-        </w:rPr>
-        <w:t xml:space="preserve"> és </w:t>
-      </w:r>
-      <w:r>
-        <w:rPr>
-          <w:rFonts w:ascii="Calibri" w:hAnsi="Calibri" w:cs="Calibri"/>
           <w:i/>
         </w:rPr>
         <w:t>recall-</w:t>
       </w:r>
-      <w:proofErr w:type="spellStart"/>
       <w:r>
         <w:rPr>
           <w:rFonts w:ascii="Calibri" w:hAnsi="Calibri" w:cs="Calibri"/>
@@ -4627,13 +4640,7 @@
                 <w:rPr>
                   <w:rFonts w:ascii="Cambria Math" w:hAnsi="Cambria Math" w:cs="Calibri"/>
                 </w:rPr>
-                <m:t>eredetileg nem Other, de helyesen megtalált entitás</m:t>
-              </m:r>
-              <m:r>
-                <w:rPr>
-                  <w:rFonts w:ascii="Cambria Math" w:hAnsi="Cambria Math" w:cs="Calibri"/>
-                </w:rPr>
-                <m:t>ok</m:t>
+                <m:t>eredetileg nem Other, de helyesen megtalált entitások</m:t>
               </m:r>
             </m:num>
             <m:den>
@@ -4972,12 +4979,12 @@
         <w:rPr>
           <w:rFonts w:ascii="Calibri" w:hAnsi="Calibri" w:cs="Calibri"/>
         </w:rPr>
-      </w:r>
-      <w:r>
-        <w:rPr>
-          <w:rFonts w:ascii="Calibri" w:hAnsi="Calibri" w:cs="Calibri"/>
-        </w:rPr>
         <w:instrText xml:space="preserve"> \* MERGEFORMAT </w:instrText>
+      </w:r>
+      <w:r>
+        <w:rPr>
+          <w:rFonts w:ascii="Calibri" w:hAnsi="Calibri" w:cs="Calibri"/>
+        </w:rPr>
       </w:r>
       <w:r>
         <w:rPr>
@@ -6217,12 +6224,12 @@
         <w:rPr>
           <w:rFonts w:ascii="Calibri" w:hAnsi="Calibri" w:cs="Calibri"/>
         </w:rPr>
-      </w:r>
-      <w:r>
-        <w:rPr>
-          <w:rFonts w:ascii="Calibri" w:hAnsi="Calibri" w:cs="Calibri"/>
-        </w:rPr>
         <w:instrText xml:space="preserve"> \* MERGEFORMAT </w:instrText>
+      </w:r>
+      <w:r>
+        <w:rPr>
+          <w:rFonts w:ascii="Calibri" w:hAnsi="Calibri" w:cs="Calibri"/>
+        </w:rPr>
       </w:r>
       <w:r>
         <w:rPr>
@@ -6236,41 +6243,33 @@
           <w:noProof/>
           <w:color w:val="000000" w:themeColor="text1"/>
         </w:rPr>
-        <w:t>2</w:t>
-      </w:r>
-      <w:r>
-        <w:rPr>
-          <w:rFonts w:ascii="Calibri" w:hAnsi="Calibri" w:cs="Calibri"/>
-          <w:noProof/>
+        <w:t>2.</w:t>
+      </w:r>
+      <w:r>
+        <w:rPr>
+          <w:rFonts w:ascii="Calibri" w:hAnsi="Calibri" w:cs="Calibri"/>
           <w:color w:val="000000" w:themeColor="text1"/>
         </w:rPr>
+        <w:t xml:space="preserve"> táblázat</w:t>
+      </w:r>
+      <w:r>
+        <w:rPr>
+          <w:rFonts w:ascii="Calibri" w:hAnsi="Calibri" w:cs="Calibri"/>
+        </w:rPr>
+        <w:fldChar w:fldCharType="end"/>
+      </w:r>
+      <w:r>
+        <w:rPr>
+          <w:rFonts w:ascii="Calibri" w:hAnsi="Calibri" w:cs="Calibri"/>
+        </w:rPr>
+        <w:t>, harmadik oszlopa)</w:t>
+      </w:r>
+      <w:r>
+        <w:rPr>
+          <w:rFonts w:ascii="Calibri" w:hAnsi="Calibri" w:cs="Calibri"/>
+        </w:rPr>
         <w:t>.</w:t>
       </w:r>
-      <w:r>
-        <w:rPr>
-          <w:rFonts w:ascii="Calibri" w:hAnsi="Calibri" w:cs="Calibri"/>
-          <w:color w:val="000000" w:themeColor="text1"/>
-        </w:rPr>
-        <w:t xml:space="preserve"> táblázat</w:t>
-      </w:r>
-      <w:r>
-        <w:rPr>
-          <w:rFonts w:ascii="Calibri" w:hAnsi="Calibri" w:cs="Calibri"/>
-        </w:rPr>
-        <w:fldChar w:fldCharType="end"/>
-      </w:r>
-      <w:r>
-        <w:rPr>
-          <w:rFonts w:ascii="Calibri" w:hAnsi="Calibri" w:cs="Calibri"/>
-        </w:rPr>
-        <w:t>, harmadik oszlopa)</w:t>
-      </w:r>
-      <w:r>
-        <w:rPr>
-          <w:rFonts w:ascii="Calibri" w:hAnsi="Calibri" w:cs="Calibri"/>
-        </w:rPr>
-        <w:t>.</w:t>
-      </w:r>
     </w:p>
     <w:p>
       <w:pPr>
@@ -6304,64 +6303,450 @@
       <w:pPr>
         <w:rPr>
           <w:rFonts w:ascii="Calibri" w:hAnsi="Calibri" w:cs="Calibri"/>
-          <w:color w:val="70AD47" w:themeColor="accent6"/>
-        </w:rPr>
-      </w:pPr>
-      <w:r>
-        <w:rPr>
-          <w:rFonts w:ascii="Calibri" w:hAnsi="Calibri" w:cs="Calibri"/>
-          <w:color w:val="70AD47" w:themeColor="accent6"/>
-        </w:rPr>
-        <w:t xml:space="preserve">Ez a Te részed Tomi </w:t>
-      </w:r>
-      <w:r>
-        <w:rPr>
-          <mc:AlternateContent>
-            <mc:Choice Requires="w16se">
-              <w:rFonts w:ascii="Calibri" w:hAnsi="Calibri" w:cs="Calibri"/>
-            </mc:Choice>
-            <mc:Fallback>
-              <w:rFonts w:ascii="Apple Color Emoji" w:eastAsia="Apple Color Emoji" w:hAnsi="Apple Color Emoji" w:cs="Apple Color Emoji"/>
-            </mc:Fallback>
-          </mc:AlternateContent>
-          <w:color w:val="70AD47" w:themeColor="accent6"/>
-        </w:rPr>
-        <mc:AlternateContent>
-          <mc:Choice Requires="w16se">
-            <w16se:symEx w16se:font="Apple Color Emoji" w16se:char="1F609"/>
-          </mc:Choice>
-          <mc:Fallback>
-            <w:t>😉</w:t>
-          </mc:Fallback>
-        </mc:AlternateContent>
-      </w:r>
-    </w:p>
-    <w:p>
-      <w:pPr>
-        <w:rPr>
-          <w:rFonts w:ascii="Calibri" w:hAnsi="Calibri" w:cs="Calibri"/>
-        </w:rPr>
-      </w:pPr>
-    </w:p>
-    <w:p>
-      <w:pPr>
-        <w:rPr>
-          <w:rFonts w:ascii="Calibri" w:hAnsi="Calibri" w:cs="Calibri"/>
-        </w:rPr>
-      </w:pPr>
-      <w:r>
-        <w:rPr>
-          <w:rFonts w:ascii="Calibri" w:hAnsi="Calibri" w:cs="Calibri"/>
-        </w:rPr>
-        <w:t>...</w:t>
-      </w:r>
-    </w:p>
-    <w:p>
-      <w:pPr>
-        <w:rPr>
-          <w:rFonts w:ascii="Calibri" w:hAnsi="Calibri" w:cs="Calibri"/>
-        </w:rPr>
-      </w:pPr>
+          <w:color w:val="FA23E5"/>
+        </w:rPr>
+      </w:pPr>
+      <w:r>
+        <w:rPr>
+          <w:rFonts w:ascii="Calibri" w:hAnsi="Calibri" w:cs="Calibri"/>
+          <w:color w:val="FA23E5"/>
+        </w:rPr>
+        <w:t xml:space="preserve">A </w:t>
+      </w:r>
+      <w:proofErr w:type="spellStart"/>
+      <w:r>
+        <w:rPr>
+          <w:rFonts w:ascii="Calibri" w:hAnsi="Calibri" w:cs="Calibri"/>
+          <w:color w:val="FA23E5"/>
+        </w:rPr>
+        <w:t>SpaCy</w:t>
+      </w:r>
+      <w:proofErr w:type="spellEnd"/>
+      <w:r>
+        <w:rPr>
+          <w:rFonts w:ascii="Calibri" w:hAnsi="Calibri" w:cs="Calibri"/>
+          <w:color w:val="FA23E5"/>
+        </w:rPr>
+        <w:t xml:space="preserve"> által tartalmazott modellek lényegesen nagyobb adathalmaz, feltehetőleg lényeges több erőforrás felhasználásával </w:t>
+      </w:r>
+      <w:proofErr w:type="gramStart"/>
+      <w:r>
+        <w:rPr>
+          <w:rFonts w:ascii="Calibri" w:hAnsi="Calibri" w:cs="Calibri"/>
+          <w:color w:val="FA23E5"/>
+        </w:rPr>
+        <w:t>készültek</w:t>
+      </w:r>
+      <w:proofErr w:type="gramEnd"/>
+      <w:r>
+        <w:rPr>
+          <w:rFonts w:ascii="Calibri" w:hAnsi="Calibri" w:cs="Calibri"/>
+          <w:color w:val="FA23E5"/>
+        </w:rPr>
+        <w:t xml:space="preserve"> mint ami nekünk rendelkezésünkre állt. Ezért érdemesnek találtuk </w:t>
+      </w:r>
+      <w:bookmarkStart w:id="10" w:name="_GoBack"/>
+      <w:bookmarkEnd w:id="10"/>
+      <w:r>
+        <w:rPr>
+          <w:rFonts w:ascii="Calibri" w:hAnsi="Calibri" w:cs="Calibri"/>
+          <w:color w:val="FA23E5"/>
+        </w:rPr>
+        <w:t>ezek kipróbálását a biztosított adathalmazon. Az előre tanított modellek azonban több névelem kategóriát, ám azokat kezdő és tartalmazó állapotok nélkül tartalmaztak.</w:t>
+      </w:r>
+    </w:p>
+    <w:p>
+      <w:pPr>
+        <w:rPr>
+          <w:rFonts w:ascii="Calibri" w:hAnsi="Calibri" w:cs="Calibri"/>
+          <w:color w:val="FA23E5"/>
+        </w:rPr>
+      </w:pPr>
+      <w:r>
+        <w:rPr>
+          <w:rFonts w:ascii="Calibri" w:hAnsi="Calibri" w:cs="Calibri"/>
+          <w:color w:val="FA23E5"/>
+        </w:rPr>
+        <w:t>A kezdő és tartalmazott névelemek megalkotása egyértelműen megoldható volt a megtalált</w:t>
+      </w:r>
+      <w:r>
+        <w:rPr>
+          <w:rFonts w:ascii="Calibri" w:hAnsi="Calibri" w:cs="Calibri"/>
+          <w:color w:val="FA23E5"/>
+        </w:rPr>
+        <w:t xml:space="preserve"> </w:t>
+      </w:r>
+      <w:r>
+        <w:rPr>
+          <w:rFonts w:ascii="Calibri" w:hAnsi="Calibri" w:cs="Calibri"/>
+          <w:color w:val="FA23E5"/>
+        </w:rPr>
+        <w:t>összetett névelemek</w:t>
+      </w:r>
+      <w:r>
+        <w:rPr>
+          <w:rFonts w:ascii="Calibri" w:hAnsi="Calibri" w:cs="Calibri"/>
+          <w:color w:val="FA23E5"/>
+        </w:rPr>
+        <w:t xml:space="preserve"> darabolásával. A névelem kategóriák megfeleltetése azonban nem több lehetőséget is engedett kipróbálni. </w:t>
+      </w:r>
+    </w:p>
+    <w:p>
+      <w:pPr>
+        <w:rPr>
+          <w:rFonts w:ascii="Calibri" w:hAnsi="Calibri" w:cs="Calibri"/>
+          <w:color w:val="FA23E5"/>
+        </w:rPr>
+      </w:pPr>
+      <w:r>
+        <w:rPr>
+          <w:rFonts w:ascii="Calibri" w:hAnsi="Calibri" w:cs="Calibri"/>
+          <w:color w:val="FA23E5"/>
+        </w:rPr>
+        <w:t xml:space="preserve">Első próbálozásra a </w:t>
+      </w:r>
+      <w:proofErr w:type="spellStart"/>
+      <w:r>
+        <w:rPr>
+          <w:rFonts w:ascii="Calibri" w:hAnsi="Calibri" w:cs="Calibri"/>
+          <w:color w:val="FA23E5"/>
+        </w:rPr>
+        <w:t>prediktálandó</w:t>
+      </w:r>
+      <w:proofErr w:type="spellEnd"/>
+      <w:r>
+        <w:rPr>
+          <w:rFonts w:ascii="Calibri" w:hAnsi="Calibri" w:cs="Calibri"/>
+          <w:color w:val="FA23E5"/>
+        </w:rPr>
+        <w:t xml:space="preserve"> névelemeinkhez kerestük meg a név alapján legegyértelműbb párjaikat a </w:t>
+      </w:r>
+      <w:proofErr w:type="spellStart"/>
+      <w:r>
+        <w:rPr>
+          <w:rFonts w:ascii="Calibri" w:hAnsi="Calibri" w:cs="Calibri"/>
+          <w:color w:val="FA23E5"/>
+        </w:rPr>
+        <w:t>SpaCy</w:t>
+      </w:r>
+      <w:proofErr w:type="spellEnd"/>
+      <w:r>
+        <w:rPr>
+          <w:rFonts w:ascii="Calibri" w:hAnsi="Calibri" w:cs="Calibri"/>
+          <w:color w:val="FA23E5"/>
+        </w:rPr>
+        <w:t xml:space="preserve"> által biztosítottak között. Ezzel a megoldással azonban csak körülbelül 98%-</w:t>
+      </w:r>
+      <w:proofErr w:type="spellStart"/>
+      <w:r>
+        <w:rPr>
+          <w:rFonts w:ascii="Calibri" w:hAnsi="Calibri" w:cs="Calibri"/>
+          <w:color w:val="FA23E5"/>
+        </w:rPr>
+        <w:t>os</w:t>
+      </w:r>
+      <w:proofErr w:type="spellEnd"/>
+      <w:r>
+        <w:rPr>
+          <w:rFonts w:ascii="Calibri" w:hAnsi="Calibri" w:cs="Calibri"/>
+          <w:color w:val="FA23E5"/>
+        </w:rPr>
+        <w:t xml:space="preserve"> eredmény sikerült elérnünk.</w:t>
+      </w:r>
+    </w:p>
+    <w:p>
+      <w:pPr>
+        <w:rPr>
+          <w:rFonts w:ascii="Calibri" w:hAnsi="Calibri" w:cs="Calibri"/>
+          <w:color w:val="FA23E5"/>
+        </w:rPr>
+      </w:pPr>
+      <w:r>
+        <w:rPr>
+          <w:rFonts w:ascii="Calibri" w:hAnsi="Calibri" w:cs="Calibri"/>
+          <w:color w:val="FA23E5"/>
+        </w:rPr>
+        <w:t>Következő lépésként elkezdtünk végig haladni a legtöbbet tévesztett kategóriákon következő módszer szerint:</w:t>
+      </w:r>
+    </w:p>
+    <w:p>
+      <w:pPr>
+        <w:pStyle w:val="ListParagraph"/>
+        <w:numPr>
+          <w:ilvl w:val="0"/>
+          <w:numId w:val="23"/>
+        </w:numPr>
+        <w:rPr>
+          <w:rFonts w:ascii="Calibri" w:hAnsi="Calibri" w:cs="Calibri"/>
+          <w:color w:val="FA23E5"/>
+        </w:rPr>
+      </w:pPr>
+      <w:r>
+        <w:rPr>
+          <w:rFonts w:ascii="Calibri" w:hAnsi="Calibri" w:cs="Calibri"/>
+          <w:color w:val="FA23E5"/>
+        </w:rPr>
+        <w:t>Saját kategória, sok tévesztéssel</w:t>
+      </w:r>
+    </w:p>
+    <w:p>
+      <w:pPr>
+        <w:pStyle w:val="ListParagraph"/>
+        <w:numPr>
+          <w:ilvl w:val="0"/>
+          <w:numId w:val="23"/>
+        </w:numPr>
+        <w:rPr>
+          <w:rFonts w:ascii="Calibri" w:hAnsi="Calibri" w:cs="Calibri"/>
+          <w:color w:val="FA23E5"/>
+        </w:rPr>
+      </w:pPr>
+      <w:r>
+        <w:rPr>
+          <w:rFonts w:ascii="Calibri" w:hAnsi="Calibri" w:cs="Calibri"/>
+          <w:color w:val="FA23E5"/>
+        </w:rPr>
+        <w:t xml:space="preserve">A tévesztettek között mi a leggyakoribb kategória a </w:t>
+      </w:r>
+      <w:proofErr w:type="spellStart"/>
+      <w:r>
+        <w:rPr>
+          <w:rFonts w:ascii="Calibri" w:hAnsi="Calibri" w:cs="Calibri"/>
+          <w:color w:val="FA23E5"/>
+        </w:rPr>
+        <w:t>SpaCy</w:t>
+      </w:r>
+      <w:proofErr w:type="spellEnd"/>
+      <w:r>
+        <w:rPr>
+          <w:rFonts w:ascii="Calibri" w:hAnsi="Calibri" w:cs="Calibri"/>
+          <w:color w:val="FA23E5"/>
+        </w:rPr>
+        <w:t xml:space="preserve"> által biztosítottak között</w:t>
+      </w:r>
+    </w:p>
+    <w:p>
+      <w:pPr>
+        <w:pStyle w:val="ListParagraph"/>
+        <w:numPr>
+          <w:ilvl w:val="0"/>
+          <w:numId w:val="23"/>
+        </w:numPr>
+        <w:rPr>
+          <w:rFonts w:ascii="Calibri" w:hAnsi="Calibri" w:cs="Calibri"/>
+          <w:color w:val="FA23E5"/>
+        </w:rPr>
+      </w:pPr>
+      <w:r>
+        <w:rPr>
+          <w:rFonts w:ascii="Calibri" w:hAnsi="Calibri" w:cs="Calibri"/>
+          <w:color w:val="FA23E5"/>
+        </w:rPr>
+        <w:t xml:space="preserve">A </w:t>
+      </w:r>
+      <w:proofErr w:type="spellStart"/>
+      <w:r>
+        <w:rPr>
+          <w:rFonts w:ascii="Calibri" w:hAnsi="Calibri" w:cs="Calibri"/>
+          <w:color w:val="FA23E5"/>
+        </w:rPr>
+        <w:t>SpaCy</w:t>
+      </w:r>
+      <w:proofErr w:type="spellEnd"/>
+      <w:r>
+        <w:rPr>
+          <w:rFonts w:ascii="Calibri" w:hAnsi="Calibri" w:cs="Calibri"/>
+          <w:color w:val="FA23E5"/>
+        </w:rPr>
+        <w:t xml:space="preserve"> kategóriához sorolt szavak milyen kategóriákba tartoznak nálunk</w:t>
+      </w:r>
+    </w:p>
+    <w:p>
+      <w:pPr>
+        <w:pStyle w:val="ListParagraph"/>
+        <w:numPr>
+          <w:ilvl w:val="0"/>
+          <w:numId w:val="23"/>
+        </w:numPr>
+        <w:rPr>
+          <w:rFonts w:ascii="Calibri" w:hAnsi="Calibri" w:cs="Calibri"/>
+          <w:color w:val="FA23E5"/>
+        </w:rPr>
+      </w:pPr>
+      <w:r>
+        <w:rPr>
+          <w:rFonts w:ascii="Calibri" w:hAnsi="Calibri" w:cs="Calibri"/>
+          <w:color w:val="FA23E5"/>
+        </w:rPr>
+        <w:t xml:space="preserve">Milyen változást </w:t>
+      </w:r>
+      <w:r>
+        <w:rPr>
+          <w:rFonts w:ascii="Calibri" w:hAnsi="Calibri" w:cs="Calibri"/>
+          <w:color w:val="FA23E5"/>
+        </w:rPr>
+        <w:t xml:space="preserve">hozhat </w:t>
+      </w:r>
+      <w:proofErr w:type="gramStart"/>
+      <w:r>
+        <w:rPr>
+          <w:rFonts w:ascii="Calibri" w:hAnsi="Calibri" w:cs="Calibri"/>
+          <w:color w:val="FA23E5"/>
+        </w:rPr>
+        <w:t>pontosságban</w:t>
+      </w:r>
+      <w:proofErr w:type="gramEnd"/>
+      <w:r>
+        <w:rPr>
+          <w:rFonts w:ascii="Calibri" w:hAnsi="Calibri" w:cs="Calibri"/>
+          <w:color w:val="FA23E5"/>
+        </w:rPr>
+        <w:t xml:space="preserve"> ha megváltoztatjuk a hozzárendelést (pozitív/negatív hatás)</w:t>
+      </w:r>
+    </w:p>
+    <w:p>
+      <w:pPr>
+        <w:pStyle w:val="ListParagraph"/>
+        <w:numPr>
+          <w:ilvl w:val="0"/>
+          <w:numId w:val="23"/>
+        </w:numPr>
+        <w:rPr>
+          <w:rFonts w:ascii="Calibri" w:hAnsi="Calibri" w:cs="Calibri"/>
+          <w:color w:val="FA23E5"/>
+        </w:rPr>
+      </w:pPr>
+      <w:r>
+        <w:rPr>
+          <w:rFonts w:ascii="Calibri" w:hAnsi="Calibri" w:cs="Calibri"/>
+          <w:color w:val="FA23E5"/>
+        </w:rPr>
+        <w:t xml:space="preserve">Átsorolás ha érdemes, folytatás az 1. </w:t>
+      </w:r>
+      <w:proofErr w:type="gramStart"/>
+      <w:r>
+        <w:rPr>
+          <w:rFonts w:ascii="Calibri" w:hAnsi="Calibri" w:cs="Calibri"/>
+          <w:color w:val="FA23E5"/>
+        </w:rPr>
+        <w:t>pontnál</w:t>
+      </w:r>
+      <w:proofErr w:type="gramEnd"/>
+      <w:r>
+        <w:rPr>
+          <w:rFonts w:ascii="Calibri" w:hAnsi="Calibri" w:cs="Calibri"/>
+          <w:color w:val="FA23E5"/>
+        </w:rPr>
+        <w:t xml:space="preserve"> ha még van kategória amit érdemes vizsgálnunk.</w:t>
+      </w:r>
+    </w:p>
+    <w:p>
+      <w:pPr>
+        <w:rPr>
+          <w:rFonts w:ascii="Calibri" w:hAnsi="Calibri" w:cs="Calibri"/>
+          <w:color w:val="FA23E5"/>
+        </w:rPr>
+      </w:pPr>
+      <w:r>
+        <w:rPr>
+          <w:rFonts w:ascii="Calibri" w:hAnsi="Calibri" w:cs="Calibri"/>
+          <w:color w:val="FA23E5"/>
+        </w:rPr>
+        <w:t xml:space="preserve">A módszer segítségével hamar </w:t>
+      </w:r>
+      <w:proofErr w:type="gramStart"/>
+      <w:r>
+        <w:rPr>
+          <w:rFonts w:ascii="Calibri" w:hAnsi="Calibri" w:cs="Calibri"/>
+          <w:color w:val="FA23E5"/>
+        </w:rPr>
+        <w:t>kiderült</w:t>
+      </w:r>
+      <w:proofErr w:type="gramEnd"/>
+      <w:r>
+        <w:rPr>
+          <w:rFonts w:ascii="Calibri" w:hAnsi="Calibri" w:cs="Calibri"/>
+          <w:color w:val="FA23E5"/>
+        </w:rPr>
+        <w:t xml:space="preserve"> hogy a </w:t>
+      </w:r>
+      <w:proofErr w:type="spellStart"/>
+      <w:r>
+        <w:rPr>
+          <w:rFonts w:ascii="Calibri" w:hAnsi="Calibri" w:cs="Calibri"/>
+          <w:color w:val="FA23E5"/>
+        </w:rPr>
+        <w:t>SpaCy</w:t>
+      </w:r>
+      <w:proofErr w:type="spellEnd"/>
+      <w:r>
+        <w:rPr>
+          <w:rFonts w:ascii="Calibri" w:hAnsi="Calibri" w:cs="Calibri"/>
+          <w:color w:val="FA23E5"/>
+        </w:rPr>
+        <w:t xml:space="preserve"> GPE kategória összes eleme a saját GEO kategóriába tartozik, és a saját GPE kategóriára a NORP passzol a legjobban. Megvizsgáltuk a B és I alkategóriák eloszlását is de végül ilyen téren nem javítottunk. (A 2.3.3 pontban grafikonon demonstrálva is látható a módszer.</w:t>
+      </w:r>
+    </w:p>
+    <w:p>
+      <w:pPr>
+        <w:rPr>
+          <w:rFonts w:ascii="Calibri" w:hAnsi="Calibri" w:cs="Calibri"/>
+          <w:color w:val="FA23E5"/>
+        </w:rPr>
+      </w:pPr>
+      <w:r>
+        <w:rPr>
+          <w:rFonts w:ascii="Calibri" w:hAnsi="Calibri" w:cs="Calibri"/>
+          <w:color w:val="FA23E5"/>
+        </w:rPr>
+        <w:t>A végső eredmények a következő oldali táblázatban láthatók, bár a két nagyobb modell észrevehetően jobb volt a legegyszerűbbnél, a közepes méretű már nem maradt le sokkal a nagyobbhoz képest.</w:t>
+      </w:r>
+    </w:p>
+    <w:p>
+      <w:pPr>
+        <w:rPr>
+          <w:rFonts w:ascii="Calibri" w:hAnsi="Calibri" w:cs="Calibri"/>
+          <w:color w:val="FA23E5"/>
+        </w:rPr>
+      </w:pPr>
+    </w:p>
+    <w:p>
+      <w:pPr>
+        <w:rPr>
+          <w:rFonts w:ascii="Calibri" w:hAnsi="Calibri" w:cs="Calibri"/>
+        </w:rPr>
+      </w:pPr>
+    </w:p>
+    <w:p>
+      <w:pPr>
+        <w:widowControl/>
+        <w:suppressAutoHyphens w:val="0"/>
+        <w:ind w:left="0" w:firstLine="0"/>
+        <w:jc w:val="left"/>
+        <w:rPr>
+          <w:rFonts w:ascii="Calibri" w:hAnsi="Calibri" w:cs="Calibri"/>
+        </w:rPr>
+      </w:pPr>
+      <w:r>
+        <w:rPr>
+          <w:rFonts w:ascii="Calibri" w:hAnsi="Calibri" w:cs="Calibri"/>
+        </w:rPr>
+        <w:br w:type="page"/>
+      </w:r>
+    </w:p>
+    <w:p>
+      <w:pPr>
+        <w:rPr>
+          <w:rFonts w:ascii="Calibri" w:hAnsi="Calibri" w:cs="Calibri"/>
+        </w:rPr>
+      </w:pPr>
+      <w:r>
+        <w:rPr>
+          <w:rFonts w:ascii="Calibri" w:hAnsi="Calibri" w:cs="Calibri"/>
+        </w:rPr>
+        <w:lastRenderedPageBreak/>
+        <w:t xml:space="preserve"> </w:t>
+      </w:r>
     </w:p>
     <w:tbl>
       <w:tblPr>
@@ -7273,6 +7658,7 @@
       <w:r>
         <w:rPr>
           <w:rFonts w:ascii="Calibri" w:hAnsi="Calibri" w:cs="Calibri"/>
+          <w:noProof/>
         </w:rPr>
         <w:drawing>
           <wp:inline distT="0" distB="0" distL="0" distR="0" wp14:anchorId="7202E92C" wp14:editId="0717E4FC">
@@ -7396,44 +7782,6 @@
       <w:pPr>
         <w:rPr>
           <w:rFonts w:ascii="Calibri" w:hAnsi="Calibri" w:cs="Calibri"/>
-          <w:color w:val="70AD47" w:themeColor="accent6"/>
-        </w:rPr>
-      </w:pPr>
-      <w:r>
-        <w:rPr>
-          <w:rFonts w:ascii="Calibri" w:hAnsi="Calibri" w:cs="Calibri"/>
-          <w:color w:val="70AD47" w:themeColor="accent6"/>
-        </w:rPr>
-        <w:t>Itt lenne érdemes szerintem betenni a különböző grafikonokat:</w:t>
-      </w:r>
-    </w:p>
-    <w:p>
-      <w:pPr>
-        <w:rPr>
-          <w:rFonts w:ascii="Calibri" w:hAnsi="Calibri" w:cs="Calibri"/>
-          <w:color w:val="70AD47" w:themeColor="accent6"/>
-        </w:rPr>
-      </w:pPr>
-    </w:p>
-    <w:p>
-      <w:pPr>
-        <w:rPr>
-          <w:rFonts w:ascii="Calibri" w:hAnsi="Calibri" w:cs="Calibri"/>
-          <w:color w:val="70AD47" w:themeColor="accent6"/>
-        </w:rPr>
-      </w:pPr>
-      <w:r>
-        <w:rPr>
-          <w:rFonts w:ascii="Calibri" w:hAnsi="Calibri" w:cs="Calibri"/>
-          <w:color w:val="70AD47" w:themeColor="accent6"/>
-        </w:rPr>
-        <w:t>...</w:t>
-      </w:r>
-    </w:p>
-    <w:p>
-      <w:pPr>
-        <w:rPr>
-          <w:rFonts w:ascii="Calibri" w:hAnsi="Calibri" w:cs="Calibri"/>
         </w:rPr>
       </w:pPr>
     </w:p>
@@ -7444,6 +7792,7 @@
       <w:r>
         <w:rPr>
           <w:rFonts w:ascii="Calibri" w:hAnsi="Calibri" w:cs="Calibri"/>
+          <w:noProof/>
         </w:rPr>
         <w:drawing>
           <wp:inline distT="0" distB="0" distL="0" distR="0" wp14:anchorId="40117606" wp14:editId="78E9A549">
@@ -7539,18 +7888,187 @@
           <w:rFonts w:ascii="Calibri" w:hAnsi="Calibri" w:cs="Calibri"/>
           <w:iCs/>
           <w:noProof/>
-          <w:color w:val="70AD47" w:themeColor="accent6"/>
-        </w:rPr>
-      </w:pPr>
-      <w:r>
+          <w:color w:val="FA23E5"/>
+        </w:rPr>
+      </w:pPr>
+      <w:r>
+        <w:rPr>
+          <w:rFonts w:ascii="Calibri" w:hAnsi="Calibri" w:cs="Calibri"/>
+          <w:iCs/>
+          <w:noProof/>
+          <w:color w:val="FA23E5"/>
+        </w:rPr>
+        <w:lastRenderedPageBreak/>
+        <w:t>A fenti ábrán például látszik a hogy az előre tanított modellek az O kategorián hibáztak a legtöbbet. Az alábbi ábráról leolvasható hogy erre a kategóriákra a legtöbb hibás prediction a B-time és I-time katóriák voltak. Felmerült ezen kategóriák elhagyás azonban többet veszítettünk volna a DATE kategória becslésénél mint amit itt nyerni tudtunk volna.</w:t>
+      </w:r>
+    </w:p>
+    <w:p>
+      <w:pPr>
+        <w:keepNext/>
+      </w:pPr>
+      <w:r>
+        <w:rPr>
+          <w:rFonts w:ascii="Calibri" w:hAnsi="Calibri" w:cs="Calibri"/>
+          <w:iCs/>
+          <w:noProof/>
+          <w:color w:val="FA23E5"/>
+        </w:rPr>
+        <w:drawing>
+          <wp:inline distT="0" distB="0" distL="0" distR="0" wp14:anchorId="59379AB2" wp14:editId="38CD4ECE">
+            <wp:extent cx="5756910" cy="3087370"/>
+            <wp:effectExtent l="0" t="0" r="0" b="0"/>
+            <wp:docPr id="3" name="Picture 3"/>
+            <wp:cNvGraphicFramePr>
+              <a:graphicFrameLocks xmlns:a="http://schemas.openxmlformats.org/drawingml/2006/main" noChangeAspect="1"/>
+            </wp:cNvGraphicFramePr>
+            <a:graphic xmlns:a="http://schemas.openxmlformats.org/drawingml/2006/main">
+              <a:graphicData uri="http://schemas.openxmlformats.org/drawingml/2006/picture">
+                <pic:pic xmlns:pic="http://schemas.openxmlformats.org/drawingml/2006/picture">
+                  <pic:nvPicPr>
+                    <pic:cNvPr id="1" name=""/>
+                    <pic:cNvPicPr/>
+                  </pic:nvPicPr>
+                  <pic:blipFill>
+                    <a:blip r:embed="rId21"/>
+                    <a:stretch>
+                      <a:fillRect/>
+                    </a:stretch>
+                  </pic:blipFill>
+                  <pic:spPr>
+                    <a:xfrm>
+                      <a:off x="0" y="0"/>
+                      <a:ext cx="5756910" cy="3087370"/>
+                    </a:xfrm>
+                    <a:prstGeom prst="rect">
+                      <a:avLst/>
+                    </a:prstGeom>
+                  </pic:spPr>
+                </pic:pic>
+              </a:graphicData>
+            </a:graphic>
+          </wp:inline>
+        </w:drawing>
+      </w:r>
+    </w:p>
+    <w:p>
+      <w:pPr>
+        <w:pStyle w:val="Caption"/>
+        <w:jc w:val="center"/>
+      </w:pPr>
+      <w:r>
+        <w:rPr>
+          <w:rFonts w:ascii="Calibri" w:hAnsi="Calibri" w:cs="Calibri"/>
+          <w:iCs w:val="0"/>
+          <w:noProof/>
+          <w:color w:val="FA23E5"/>
+        </w:rPr>
+        <w:fldChar w:fldCharType="begin"/>
+      </w:r>
+      <w:r>
+        <w:rPr>
+          <w:rFonts w:ascii="Calibri" w:hAnsi="Calibri" w:cs="Calibri"/>
+          <w:iCs w:val="0"/>
+          <w:noProof/>
+          <w:color w:val="FA23E5"/>
+        </w:rPr>
+        <w:instrText xml:space="preserve"> SEQ ábra \* ARABIC </w:instrText>
+      </w:r>
+      <w:r>
+        <w:rPr>
+          <w:rFonts w:ascii="Calibri" w:hAnsi="Calibri" w:cs="Calibri"/>
+          <w:iCs w:val="0"/>
+          <w:noProof/>
+          <w:color w:val="FA23E5"/>
+        </w:rPr>
+        <w:fldChar w:fldCharType="separate"/>
+      </w:r>
+      <w:r>
+        <w:rPr>
+          <w:rFonts w:ascii="Calibri" w:hAnsi="Calibri" w:cs="Calibri"/>
+          <w:iCs w:val="0"/>
+          <w:noProof/>
+          <w:color w:val="FA23E5"/>
+        </w:rPr>
+        <w:t>5</w:t>
+      </w:r>
+      <w:r>
+        <w:rPr>
+          <w:rFonts w:ascii="Calibri" w:hAnsi="Calibri" w:cs="Calibri"/>
+          <w:iCs w:val="0"/>
+          <w:noProof/>
+          <w:color w:val="FA23E5"/>
+        </w:rPr>
+        <w:fldChar w:fldCharType="end"/>
+      </w:r>
+      <w:r>
+        <w:t xml:space="preserve">. </w:t>
+      </w:r>
+      <w:proofErr w:type="spellStart"/>
+      <w:r>
+        <w:t>SpaCy</w:t>
+      </w:r>
+      <w:proofErr w:type="spellEnd"/>
+      <w:r>
+        <w:t xml:space="preserve"> hibás </w:t>
+      </w:r>
+      <w:proofErr w:type="spellStart"/>
+      <w:r>
+        <w:t>predikciók</w:t>
+      </w:r>
+      <w:proofErr w:type="spellEnd"/>
+      <w:r>
+        <w:t xml:space="preserve"> az O kategóriára</w:t>
+      </w:r>
+    </w:p>
+    <w:p>
+      <w:pPr>
+        <w:rPr>
+          <w:color w:val="FA23E5"/>
+        </w:rPr>
+      </w:pPr>
+      <w:r>
+        <w:rPr>
+          <w:color w:val="FA23E5"/>
+        </w:rPr>
+        <w:t xml:space="preserve">Végső döntésünk az első beadásra az előre tanított legnagyobb modell </w:t>
+      </w:r>
+      <w:proofErr w:type="spellStart"/>
+      <w:r>
+        <w:rPr>
+          <w:color w:val="FA23E5"/>
+        </w:rPr>
+        <w:t>predikciói</w:t>
+      </w:r>
+      <w:proofErr w:type="spellEnd"/>
+      <w:r>
+        <w:rPr>
+          <w:color w:val="FA23E5"/>
+        </w:rPr>
+        <w:t xml:space="preserve"> voltak, mivel a saját metrikáink lényegesen magasabb értékei alapján ez tűnt számunkra használhatóbbnak.</w:t>
+      </w:r>
+    </w:p>
+    <w:p>
+      <w:pPr>
+        <w:rPr>
+          <w:color w:val="FA23E5"/>
+        </w:rPr>
+      </w:pPr>
+      <w:r>
+        <w:rPr>
+          <w:color w:val="FA23E5"/>
+        </w:rPr>
+        <w:t>Az elért eredményeink: Test1NER 91,17% és Test2NER 90,82%</w:t>
+      </w:r>
+    </w:p>
+    <w:p>
+      <w:pPr>
         <w:rPr>
           <w:rFonts w:ascii="Calibri" w:hAnsi="Calibri" w:cs="Calibri"/>
           <w:iCs/>
           <w:noProof/>
           <w:color w:val="70AD47" w:themeColor="accent6"/>
         </w:rPr>
-        <w:t xml:space="preserve">Még a PPT-ben maradt két grafikon, ha sokat akarunk írni még beletehetjük </w:t>
-      </w:r>
+      </w:pPr>
       <w:r>
         <w:rPr>
           <w:rFonts w:ascii="Calibri" w:hAnsi="Calibri" w:cs="Calibri"/>
@@ -7558,7 +8076,7 @@
           <w:noProof/>
           <w:color w:val="70AD47" w:themeColor="accent6"/>
         </w:rPr>
-        <w:sym w:font="Wingdings" w:char="F04A"/>
+        <w:t xml:space="preserve">Még a PPT-ben maradt két grafikon, ha sokat akarunk írni még beletehetjük </w:t>
       </w:r>
       <w:r>
         <w:rPr>
@@ -7567,6 +8085,15 @@
           <w:noProof/>
           <w:color w:val="70AD47" w:themeColor="accent6"/>
         </w:rPr>
+        <w:sym w:font="Wingdings" w:char="F04A"/>
+      </w:r>
+      <w:r>
+        <w:rPr>
+          <w:rFonts w:ascii="Calibri" w:hAnsi="Calibri" w:cs="Calibri"/>
+          <w:iCs/>
+          <w:noProof/>
+          <w:color w:val="70AD47" w:themeColor="accent6"/>
+        </w:rPr>
         <w:t xml:space="preserve"> </w:t>
       </w:r>
     </w:p>
@@ -7723,7 +8250,21 @@
         <w:rPr>
           <w:rFonts w:ascii="Calibri" w:hAnsi="Calibri" w:cs="Calibri"/>
         </w:rPr>
-        <w:t xml:space="preserve">18%-ra sikerült emelni az </w:t>
+        <w:t>18%-</w:t>
+      </w:r>
+      <w:proofErr w:type="spellStart"/>
+      <w:r>
+        <w:rPr>
+          <w:rFonts w:ascii="Calibri" w:hAnsi="Calibri" w:cs="Calibri"/>
+        </w:rPr>
+        <w:t>ra</w:t>
+      </w:r>
+      <w:proofErr w:type="spellEnd"/>
+      <w:r>
+        <w:rPr>
+          <w:rFonts w:ascii="Calibri" w:hAnsi="Calibri" w:cs="Calibri"/>
+        </w:rPr>
+        <w:t xml:space="preserve"> sikerült emelni az </w:t>
       </w:r>
       <w:r>
         <w:rPr>
@@ -7818,6 +8359,28 @@
     </w:p>
     <w:p>
       <w:pPr>
+        <w:rPr>
+          <w:rFonts w:ascii="Calibri" w:hAnsi="Calibri" w:cs="Calibri"/>
+          <w:color w:val="FA23E5"/>
+        </w:rPr>
+      </w:pPr>
+      <w:r>
+        <w:rPr>
+          <w:rFonts w:ascii="Calibri" w:hAnsi="Calibri" w:cs="Calibri"/>
+          <w:color w:val="FA23E5"/>
+        </w:rPr>
+        <w:t>A végső körülbelül 36-48 órát tartó tanítás</w:t>
+      </w:r>
+      <w:r>
+        <w:rPr>
+          <w:rFonts w:ascii="Calibri" w:hAnsi="Calibri" w:cs="Calibri"/>
+          <w:color w:val="FA23E5"/>
+        </w:rPr>
+        <w:t xml:space="preserve"> alatt 7200 mondaton 550 iterációt sikerült végrehajtanunk. Ennek lefuttatásához szükség volt apróbb teljesítmény optimalizálásokra a tanítás folyamatában, valamint a tanítási és előfeldolgozási lépések (főképpen mondat alkotás) teljes szétválasztására.</w:t>
+      </w:r>
+    </w:p>
+    <w:p>
+      <w:pPr>
         <w:pStyle w:val="Heading2"/>
         <w:rPr>
           <w:b/>
@@ -7827,6 +8390,7 @@
         <w:rPr>
           <w:b/>
         </w:rPr>
+        <w:lastRenderedPageBreak/>
         <w:t>2.5 Összefoglaló</w:t>
       </w:r>
     </w:p>
@@ -7883,26 +8447,7 @@
         <w:rPr>
           <w:rFonts w:ascii="Calibri" w:hAnsi="Calibri" w:cs="Calibri"/>
         </w:rPr>
-        <w:t>. A vizsgált adathalmaz elemzése után s</w:t>
-      </w:r>
-      <w:r>
-        <w:rPr>
-          <w:rFonts w:ascii="Calibri" w:hAnsi="Calibri" w:cs="Calibri"/>
-        </w:rPr>
-        <w:t xml:space="preserve">ikerült egy elterjedt megoldást kipróbálnunk és többféleképpen használnunk névelem felismerés területén. </w:t>
-      </w:r>
-      <w:r>
-        <w:rPr>
-          <w:rFonts w:ascii="Calibri" w:hAnsi="Calibri" w:cs="Calibri"/>
-        </w:rPr>
-        <w:t xml:space="preserve">A tanítás és a beépített modellek használata egymáshoz közeli eredményeket hozott, ezért elsőkörben a </w:t>
-      </w:r>
-      <w:r>
-        <w:rPr>
-          <w:rFonts w:ascii="Calibri" w:hAnsi="Calibri" w:cs="Calibri"/>
-        </w:rPr>
-        <w:lastRenderedPageBreak/>
-        <w:t xml:space="preserve">modellekkel számított </w:t>
+        <w:t xml:space="preserve">. A vizsgált adathalmaz elemzése után sikerült egy elterjedt megoldást kipróbálnunk és többféleképpen használnunk névelem felismerés területén. A tanítás és a beépített modellek használata egymáshoz közeli eredményeket hozott, ezért elsőkörben a modellekkel számított </w:t>
       </w:r>
       <w:proofErr w:type="spellStart"/>
       <w:r>
@@ -7996,8 +8541,6 @@
         </w:rPr>
         <w:t>/legjobbat</w:t>
       </w:r>
-      <w:bookmarkStart w:id="10" w:name="_GoBack"/>
-      <w:bookmarkEnd w:id="10"/>
       <w:r>
         <w:rPr>
           <w:rFonts w:ascii="Calibri" w:hAnsi="Calibri" w:cs="Calibri"/>
@@ -8010,8 +8553,80 @@
       <w:pPr>
         <w:rPr>
           <w:rFonts w:ascii="Calibri" w:hAnsi="Calibri" w:cs="Calibri"/>
-        </w:rPr>
-      </w:pPr>
+          <w:color w:val="FA23E5"/>
+        </w:rPr>
+      </w:pPr>
+      <w:r>
+        <w:rPr>
+          <w:rFonts w:ascii="Calibri" w:hAnsi="Calibri" w:cs="Calibri"/>
+          <w:color w:val="FA23E5"/>
+        </w:rPr>
+        <w:t>A végső eredményeink:</w:t>
+      </w:r>
+    </w:p>
+    <w:p>
+      <w:pPr>
+        <w:pStyle w:val="ListParagraph"/>
+        <w:numPr>
+          <w:ilvl w:val="0"/>
+          <w:numId w:val="19"/>
+        </w:numPr>
+        <w:rPr>
+          <w:rFonts w:ascii="Calibri" w:hAnsi="Calibri" w:cs="Calibri"/>
+        </w:rPr>
+      </w:pPr>
+      <w:r>
+        <w:rPr>
+          <w:rFonts w:ascii="Calibri" w:hAnsi="Calibri" w:cs="Calibri"/>
+          <w:color w:val="FA23E5"/>
+        </w:rPr>
+        <w:t>Saját leválasztott teszthalmazon visszamérve</w:t>
+      </w:r>
+      <w:r>
+        <w:rPr>
+          <w:rFonts w:ascii="Calibri" w:hAnsi="Calibri" w:cs="Calibri"/>
+          <w:color w:val="FA23E5"/>
+        </w:rPr>
+        <w:t>: 92,72%</w:t>
+      </w:r>
+    </w:p>
+    <w:p>
+      <w:pPr>
+        <w:pStyle w:val="ListParagraph"/>
+        <w:numPr>
+          <w:ilvl w:val="0"/>
+          <w:numId w:val="19"/>
+        </w:numPr>
+        <w:rPr>
+          <w:rFonts w:ascii="Calibri" w:hAnsi="Calibri" w:cs="Calibri"/>
+        </w:rPr>
+      </w:pPr>
+      <w:r>
+        <w:rPr>
+          <w:rFonts w:ascii="Calibri" w:hAnsi="Calibri" w:cs="Calibri"/>
+          <w:color w:val="FA23E5"/>
+        </w:rPr>
+        <w:t>Test1NER: 92,12%</w:t>
+      </w:r>
+    </w:p>
+    <w:p>
+      <w:pPr>
+        <w:pStyle w:val="ListParagraph"/>
+        <w:numPr>
+          <w:ilvl w:val="0"/>
+          <w:numId w:val="19"/>
+        </w:numPr>
+        <w:rPr>
+          <w:rFonts w:ascii="Calibri" w:hAnsi="Calibri" w:cs="Calibri"/>
+        </w:rPr>
+      </w:pPr>
+      <w:r>
+        <w:rPr>
+          <w:rFonts w:ascii="Calibri" w:hAnsi="Calibri" w:cs="Calibri"/>
+          <w:color w:val="FA23E5"/>
+        </w:rPr>
+        <w:t>Test2NER: 92,18%</w:t>
+      </w:r>
       <w:r>
         <w:rPr>
           <w:rFonts w:ascii="Calibri" w:hAnsi="Calibri" w:cs="Calibri"/>
@@ -8063,7 +8678,7 @@
         </w:rPr>
         <w:t xml:space="preserve"> szoftvermegoldás, </w:t>
       </w:r>
-      <w:hyperlink r:id="rId21" w:history="1">
+      <w:hyperlink r:id="rId22" w:history="1">
         <w:r>
           <w:rPr>
             <w:rStyle w:val="Hyperlink"/>
@@ -8101,7 +8716,7 @@
         </w:rPr>
         <w:t xml:space="preserve">Természetes nyelvfeldolgozó megoldások összehasonlítása, </w:t>
       </w:r>
-      <w:hyperlink r:id="rId22" w:history="1">
+      <w:hyperlink r:id="rId23" w:anchor="benchmarks" w:history="1">
         <w:r>
           <w:rPr>
             <w:rStyle w:val="Hyperlink"/>
@@ -8160,6 +8775,11 @@
         <w:docPartUnique/>
       </w:docPartObj>
     </w:sdtPr>
+    <w:sdtEndPr>
+      <w:rPr>
+        <w:rStyle w:val="PageNumber"/>
+      </w:rPr>
+    </w:sdtEndPr>
     <w:sdtContent>
       <w:p>
         <w:pPr>
@@ -8211,6 +8831,11 @@
         <w:docPartUnique/>
       </w:docPartObj>
     </w:sdtPr>
+    <w:sdtEndPr>
+      <w:rPr>
+        <w:rStyle w:val="PageNumber"/>
+      </w:rPr>
+    </w:sdtEndPr>
     <w:sdtContent>
       <w:p>
         <w:pPr>
@@ -8491,6 +9116,95 @@
     </w:lvl>
   </w:abstractNum>
   <w:abstractNum w:abstractNumId="2" w15:restartNumberingAfterBreak="0">
+    <w:nsid w:val="036603C4"/>
+    <w:multiLevelType w:val="hybridMultilevel"/>
+    <w:tmpl w:val="229059A4"/>
+    <w:lvl w:ilvl="0" w:tplc="62C6A980">
+      <w:start w:val="1"/>
+      <w:numFmt w:val="decimal"/>
+      <w:lvlText w:val="%1."/>
+      <w:lvlJc w:val="left"/>
+      <w:pPr>
+        <w:ind w:left="1109" w:hanging="360"/>
+      </w:pPr>
+      <w:rPr>
+        <w:rFonts w:hint="default"/>
+      </w:rPr>
+    </w:lvl>
+    <w:lvl w:ilvl="1" w:tplc="04090019" w:tentative="1">
+      <w:start w:val="1"/>
+      <w:numFmt w:val="lowerLetter"/>
+      <w:lvlText w:val="%2."/>
+      <w:lvlJc w:val="left"/>
+      <w:pPr>
+        <w:ind w:left="1829" w:hanging="360"/>
+      </w:pPr>
+    </w:lvl>
+    <w:lvl w:ilvl="2" w:tplc="0409001B" w:tentative="1">
+      <w:start w:val="1"/>
+      <w:numFmt w:val="lowerRoman"/>
+      <w:lvlText w:val="%3."/>
+      <w:lvlJc w:val="right"/>
+      <w:pPr>
+        <w:ind w:left="2549" w:hanging="180"/>
+      </w:pPr>
+    </w:lvl>
+    <w:lvl w:ilvl="3" w:tplc="0409000F" w:tentative="1">
+      <w:start w:val="1"/>
+      <w:numFmt w:val="decimal"/>
+      <w:lvlText w:val="%4."/>
+      <w:lvlJc w:val="left"/>
+      <w:pPr>
+        <w:ind w:left="3269" w:hanging="360"/>
+      </w:pPr>
+    </w:lvl>
+    <w:lvl w:ilvl="4" w:tplc="04090019" w:tentative="1">
+      <w:start w:val="1"/>
+      <w:numFmt w:val="lowerLetter"/>
+      <w:lvlText w:val="%5."/>
+      <w:lvlJc w:val="left"/>
+      <w:pPr>
+        <w:ind w:left="3989" w:hanging="360"/>
+      </w:pPr>
+    </w:lvl>
+    <w:lvl w:ilvl="5" w:tplc="0409001B" w:tentative="1">
+      <w:start w:val="1"/>
+      <w:numFmt w:val="lowerRoman"/>
+      <w:lvlText w:val="%6."/>
+      <w:lvlJc w:val="right"/>
+      <w:pPr>
+        <w:ind w:left="4709" w:hanging="180"/>
+      </w:pPr>
+    </w:lvl>
+    <w:lvl w:ilvl="6" w:tplc="0409000F" w:tentative="1">
+      <w:start w:val="1"/>
+      <w:numFmt w:val="decimal"/>
+      <w:lvlText w:val="%7."/>
+      <w:lvlJc w:val="left"/>
+      <w:pPr>
+        <w:ind w:left="5429" w:hanging="360"/>
+      </w:pPr>
+    </w:lvl>
+    <w:lvl w:ilvl="7" w:tplc="04090019" w:tentative="1">
+      <w:start w:val="1"/>
+      <w:numFmt w:val="lowerLetter"/>
+      <w:lvlText w:val="%8."/>
+      <w:lvlJc w:val="left"/>
+      <w:pPr>
+        <w:ind w:left="6149" w:hanging="360"/>
+      </w:pPr>
+    </w:lvl>
+    <w:lvl w:ilvl="8" w:tplc="0409001B" w:tentative="1">
+      <w:start w:val="1"/>
+      <w:numFmt w:val="lowerRoman"/>
+      <w:lvlText w:val="%9."/>
+      <w:lvlJc w:val="right"/>
+      <w:pPr>
+        <w:ind w:left="6869" w:hanging="180"/>
+      </w:pPr>
+    </w:lvl>
+  </w:abstractNum>
+  <w:abstractNum w:abstractNumId="3" w15:restartNumberingAfterBreak="0">
     <w:nsid w:val="0BDC1D08"/>
     <w:multiLevelType w:val="hybridMultilevel"/>
     <w:tmpl w:val="EB640944"/>
@@ -8602,7 +9316,7 @@
       </w:rPr>
     </w:lvl>
   </w:abstractNum>
-  <w:abstractNum w:abstractNumId="3" w15:restartNumberingAfterBreak="0">
+  <w:abstractNum w:abstractNumId="4" w15:restartNumberingAfterBreak="0">
     <w:nsid w:val="12601C49"/>
     <w:multiLevelType w:val="multilevel"/>
     <w:tmpl w:val="8E5C00C4"/>
@@ -8751,7 +9465,7 @@
       </w:rPr>
     </w:lvl>
   </w:abstractNum>
-  <w:abstractNum w:abstractNumId="4" w15:restartNumberingAfterBreak="0">
+  <w:abstractNum w:abstractNumId="5" w15:restartNumberingAfterBreak="0">
     <w:nsid w:val="141A50F7"/>
     <w:multiLevelType w:val="multilevel"/>
     <w:tmpl w:val="B908DB9E"/>
@@ -8900,7 +9614,7 @@
       </w:rPr>
     </w:lvl>
   </w:abstractNum>
-  <w:abstractNum w:abstractNumId="5" w15:restartNumberingAfterBreak="0">
+  <w:abstractNum w:abstractNumId="6" w15:restartNumberingAfterBreak="0">
     <w:nsid w:val="182217AD"/>
     <w:multiLevelType w:val="multilevel"/>
     <w:tmpl w:val="03A4000E"/>
@@ -9021,7 +9735,7 @@
       </w:rPr>
     </w:lvl>
   </w:abstractNum>
-  <w:abstractNum w:abstractNumId="6" w15:restartNumberingAfterBreak="0">
+  <w:abstractNum w:abstractNumId="7" w15:restartNumberingAfterBreak="0">
     <w:nsid w:val="1EDE54E9"/>
     <w:multiLevelType w:val="multilevel"/>
     <w:tmpl w:val="6B366ECE"/>
@@ -9170,7 +9884,7 @@
       </w:rPr>
     </w:lvl>
   </w:abstractNum>
-  <w:abstractNum w:abstractNumId="7" w15:restartNumberingAfterBreak="0">
+  <w:abstractNum w:abstractNumId="8" w15:restartNumberingAfterBreak="0">
     <w:nsid w:val="1F9E346A"/>
     <w:multiLevelType w:val="multilevel"/>
     <w:tmpl w:val="EA008C80"/>
@@ -9319,7 +10033,7 @@
       </w:rPr>
     </w:lvl>
   </w:abstractNum>
-  <w:abstractNum w:abstractNumId="8" w15:restartNumberingAfterBreak="0">
+  <w:abstractNum w:abstractNumId="9" w15:restartNumberingAfterBreak="0">
     <w:nsid w:val="257C4121"/>
     <w:multiLevelType w:val="hybridMultilevel"/>
     <w:tmpl w:val="1A2C86EE"/>
@@ -9408,7 +10122,7 @@
       </w:pPr>
     </w:lvl>
   </w:abstractNum>
-  <w:abstractNum w:abstractNumId="9" w15:restartNumberingAfterBreak="0">
+  <w:abstractNum w:abstractNumId="10" w15:restartNumberingAfterBreak="0">
     <w:nsid w:val="2EDF6FC7"/>
     <w:multiLevelType w:val="hybridMultilevel"/>
     <w:tmpl w:val="04D6DD72"/>
@@ -9494,7 +10208,7 @@
       </w:pPr>
     </w:lvl>
   </w:abstractNum>
-  <w:abstractNum w:abstractNumId="10" w15:restartNumberingAfterBreak="0">
+  <w:abstractNum w:abstractNumId="11" w15:restartNumberingAfterBreak="0">
     <w:nsid w:val="3DC61FCF"/>
     <w:multiLevelType w:val="multilevel"/>
     <w:tmpl w:val="E50EDD4C"/>
@@ -9643,7 +10357,7 @@
       </w:rPr>
     </w:lvl>
   </w:abstractNum>
-  <w:abstractNum w:abstractNumId="11" w15:restartNumberingAfterBreak="0">
+  <w:abstractNum w:abstractNumId="12" w15:restartNumberingAfterBreak="0">
     <w:nsid w:val="41D36F1A"/>
     <w:multiLevelType w:val="hybridMultilevel"/>
     <w:tmpl w:val="2BC0CF5E"/>
@@ -9755,7 +10469,7 @@
       </w:rPr>
     </w:lvl>
   </w:abstractNum>
-  <w:abstractNum w:abstractNumId="12" w15:restartNumberingAfterBreak="0">
+  <w:abstractNum w:abstractNumId="13" w15:restartNumberingAfterBreak="0">
     <w:nsid w:val="48B05DFC"/>
     <w:multiLevelType w:val="multilevel"/>
     <w:tmpl w:val="88327C06"/>
@@ -9904,7 +10618,7 @@
       </w:rPr>
     </w:lvl>
   </w:abstractNum>
-  <w:abstractNum w:abstractNumId="13" w15:restartNumberingAfterBreak="0">
+  <w:abstractNum w:abstractNumId="14" w15:restartNumberingAfterBreak="0">
     <w:nsid w:val="4E5A1AEA"/>
     <w:multiLevelType w:val="hybridMultilevel"/>
     <w:tmpl w:val="7FA8CF5C"/>
@@ -10016,7 +10730,7 @@
       </w:rPr>
     </w:lvl>
   </w:abstractNum>
-  <w:abstractNum w:abstractNumId="14" w15:restartNumberingAfterBreak="0">
+  <w:abstractNum w:abstractNumId="15" w15:restartNumberingAfterBreak="0">
     <w:nsid w:val="516A125A"/>
     <w:multiLevelType w:val="multilevel"/>
     <w:tmpl w:val="75D4E6D6"/>
@@ -10165,7 +10879,7 @@
       </w:rPr>
     </w:lvl>
   </w:abstractNum>
-  <w:abstractNum w:abstractNumId="15" w15:restartNumberingAfterBreak="0">
+  <w:abstractNum w:abstractNumId="16" w15:restartNumberingAfterBreak="0">
     <w:nsid w:val="550A2ADC"/>
     <w:multiLevelType w:val="multilevel"/>
     <w:tmpl w:val="E88C0796"/>
@@ -10314,7 +11028,7 @@
       </w:rPr>
     </w:lvl>
   </w:abstractNum>
-  <w:abstractNum w:abstractNumId="16" w15:restartNumberingAfterBreak="0">
+  <w:abstractNum w:abstractNumId="17" w15:restartNumberingAfterBreak="0">
     <w:nsid w:val="5BD71431"/>
     <w:multiLevelType w:val="hybridMultilevel"/>
     <w:tmpl w:val="49C8FE06"/>
@@ -10426,7 +11140,7 @@
       </w:rPr>
     </w:lvl>
   </w:abstractNum>
-  <w:abstractNum w:abstractNumId="17" w15:restartNumberingAfterBreak="0">
+  <w:abstractNum w:abstractNumId="18" w15:restartNumberingAfterBreak="0">
     <w:nsid w:val="5FE352CD"/>
     <w:multiLevelType w:val="multilevel"/>
     <w:tmpl w:val="869A4588"/>
@@ -10575,7 +11289,7 @@
       </w:rPr>
     </w:lvl>
   </w:abstractNum>
-  <w:abstractNum w:abstractNumId="18" w15:restartNumberingAfterBreak="0">
+  <w:abstractNum w:abstractNumId="19" w15:restartNumberingAfterBreak="0">
     <w:nsid w:val="6ABF6B81"/>
     <w:multiLevelType w:val="multilevel"/>
     <w:tmpl w:val="1BE6AD4E"/>
@@ -10724,7 +11438,7 @@
       </w:rPr>
     </w:lvl>
   </w:abstractNum>
-  <w:abstractNum w:abstractNumId="19" w15:restartNumberingAfterBreak="0">
+  <w:abstractNum w:abstractNumId="20" w15:restartNumberingAfterBreak="0">
     <w:nsid w:val="70A77907"/>
     <w:multiLevelType w:val="hybridMultilevel"/>
     <w:tmpl w:val="36F488EA"/>
@@ -10836,7 +11550,7 @@
       </w:rPr>
     </w:lvl>
   </w:abstractNum>
-  <w:abstractNum w:abstractNumId="20" w15:restartNumberingAfterBreak="0">
+  <w:abstractNum w:abstractNumId="21" w15:restartNumberingAfterBreak="0">
     <w:nsid w:val="79951572"/>
     <w:multiLevelType w:val="multilevel"/>
     <w:tmpl w:val="E5266EDE"/>
@@ -10985,7 +11699,7 @@
       </w:rPr>
     </w:lvl>
   </w:abstractNum>
-  <w:abstractNum w:abstractNumId="21" w15:restartNumberingAfterBreak="0">
+  <w:abstractNum w:abstractNumId="22" w15:restartNumberingAfterBreak="0">
     <w:nsid w:val="7DF72EE9"/>
     <w:multiLevelType w:val="hybridMultilevel"/>
     <w:tmpl w:val="B832C4A4"/>
@@ -11099,70 +11813,73 @@
     </w:lvl>
   </w:abstractNum>
   <w:num w:numId="1">
-    <w:abstractNumId w:val="13"/>
+    <w:abstractNumId w:val="14"/>
   </w:num>
   <w:num w:numId="2">
-    <w:abstractNumId w:val="9"/>
+    <w:abstractNumId w:val="10"/>
   </w:num>
   <w:num w:numId="3">
+    <w:abstractNumId w:val="17"/>
+  </w:num>
+  <w:num w:numId="4">
+    <w:abstractNumId w:val="12"/>
+  </w:num>
+  <w:num w:numId="5">
+    <w:abstractNumId w:val="3"/>
+  </w:num>
+  <w:num w:numId="6">
+    <w:abstractNumId w:val="20"/>
+  </w:num>
+  <w:num w:numId="7">
+    <w:abstractNumId w:val="19"/>
+  </w:num>
+  <w:num w:numId="8">
+    <w:abstractNumId w:val="7"/>
+  </w:num>
+  <w:num w:numId="9">
+    <w:abstractNumId w:val="4"/>
+  </w:num>
+  <w:num w:numId="10">
+    <w:abstractNumId w:val="21"/>
+  </w:num>
+  <w:num w:numId="11">
+    <w:abstractNumId w:val="11"/>
+  </w:num>
+  <w:num w:numId="12">
     <w:abstractNumId w:val="16"/>
   </w:num>
-  <w:num w:numId="4">
-    <w:abstractNumId w:val="11"/>
-  </w:num>
-  <w:num w:numId="5">
-    <w:abstractNumId w:val="2"/>
-  </w:num>
-  <w:num w:numId="6">
-    <w:abstractNumId w:val="19"/>
-  </w:num>
-  <w:num w:numId="7">
-    <w:abstractNumId w:val="18"/>
-  </w:num>
-  <w:num w:numId="8">
-    <w:abstractNumId w:val="6"/>
-  </w:num>
-  <w:num w:numId="9">
-    <w:abstractNumId w:val="3"/>
-  </w:num>
-  <w:num w:numId="10">
-    <w:abstractNumId w:val="20"/>
-  </w:num>
-  <w:num w:numId="11">
-    <w:abstractNumId w:val="10"/>
-  </w:num>
-  <w:num w:numId="12">
-    <w:abstractNumId w:val="15"/>
-  </w:num>
   <w:num w:numId="13">
-    <w:abstractNumId w:val="4"/>
+    <w:abstractNumId w:val="5"/>
   </w:num>
   <w:num w:numId="14">
     <w:abstractNumId w:val="1"/>
   </w:num>
   <w:num w:numId="15">
-    <w:abstractNumId w:val="12"/>
+    <w:abstractNumId w:val="13"/>
   </w:num>
   <w:num w:numId="16">
-    <w:abstractNumId w:val="7"/>
+    <w:abstractNumId w:val="8"/>
   </w:num>
   <w:num w:numId="17">
-    <w:abstractNumId w:val="17"/>
+    <w:abstractNumId w:val="18"/>
   </w:num>
   <w:num w:numId="18">
-    <w:abstractNumId w:val="14"/>
+    <w:abstractNumId w:val="15"/>
   </w:num>
   <w:num w:numId="19">
-    <w:abstractNumId w:val="21"/>
+    <w:abstractNumId w:val="22"/>
   </w:num>
   <w:num w:numId="20">
-    <w:abstractNumId w:val="5"/>
+    <w:abstractNumId w:val="6"/>
   </w:num>
   <w:num w:numId="21">
-    <w:abstractNumId w:val="8"/>
+    <w:abstractNumId w:val="9"/>
   </w:num>
   <w:num w:numId="22">
     <w:abstractNumId w:val="0"/>
+  </w:num>
+  <w:num w:numId="23">
+    <w:abstractNumId w:val="2"/>
   </w:num>
 </w:numbering>
 </file>
@@ -12241,7 +12958,7 @@
 </file>
 
 <file path=customXml/itemProps1.xml><?xml version="1.0" encoding="utf-8"?>
-<ds:datastoreItem xmlns:ds="http://schemas.openxmlformats.org/officeDocument/2006/customXml" ds:itemID="{2BE56EFF-6926-3646-8829-FD6C4A6EA16A}">
+<ds:datastoreItem xmlns:ds="http://schemas.openxmlformats.org/officeDocument/2006/customXml" ds:itemID="{8687E8D7-A393-4442-9289-AC5BEA03A308}">
   <ds:schemaRefs>
     <ds:schemaRef ds:uri="http://schemas.openxmlformats.org/officeDocument/2006/bibliography"/>
   </ds:schemaRefs>

</xml_diff>

<commit_message>
FIX: review doc 📝
</commit_message>
<xml_diff>
--- a/docs/TextAndWebMining/ner_solution_report.docx
+++ b/docs/TextAndWebMining/ner_solution_report.docx
@@ -2306,16 +2306,7 @@
           <w:sz w:val="48"/>
           <w:szCs w:val="48"/>
         </w:rPr>
-        <w:t xml:space="preserve">lehetséges </w:t>
-      </w:r>
-      <w:r>
-        <w:rPr>
-          <w:rFonts w:cstheme="majorHAnsi"/>
-          <w:b/>
-          <w:sz w:val="48"/>
-          <w:szCs w:val="48"/>
-        </w:rPr>
-        <w:t>megoldása</w:t>
+        <w:t>házi feladat dokumentáció</w:t>
       </w:r>
     </w:p>
     <w:p>
@@ -2928,16 +2919,12 @@
         <w:jc w:val="center"/>
         <w:rPr>
           <w:rFonts w:ascii="Calibri" w:hAnsi="Calibri" w:cs="Calibri"/>
-          <w:color w:val="000000" w:themeColor="text1"/>
-          <w:sz w:val="20"/>
           <w:szCs w:val="20"/>
         </w:rPr>
       </w:pPr>
       <w:r>
         <w:rPr>
           <w:rFonts w:ascii="Calibri" w:hAnsi="Calibri" w:cs="Calibri"/>
-          <w:color w:val="000000" w:themeColor="text1"/>
-          <w:sz w:val="20"/>
           <w:szCs w:val="20"/>
         </w:rPr>
         <w:fldChar w:fldCharType="begin"/>
@@ -2945,8 +2932,6 @@
       <w:r>
         <w:rPr>
           <w:rFonts w:ascii="Calibri" w:hAnsi="Calibri" w:cs="Calibri"/>
-          <w:color w:val="000000" w:themeColor="text1"/>
-          <w:sz w:val="20"/>
           <w:szCs w:val="20"/>
         </w:rPr>
         <w:instrText xml:space="preserve"> SEQ ábra \* ARABIC </w:instrText>
@@ -2954,8 +2939,6 @@
       <w:r>
         <w:rPr>
           <w:rFonts w:ascii="Calibri" w:hAnsi="Calibri" w:cs="Calibri"/>
-          <w:color w:val="000000" w:themeColor="text1"/>
-          <w:sz w:val="20"/>
           <w:szCs w:val="20"/>
         </w:rPr>
         <w:fldChar w:fldCharType="separate"/>
@@ -2964,8 +2947,6 @@
         <w:rPr>
           <w:rFonts w:ascii="Calibri" w:hAnsi="Calibri" w:cs="Calibri"/>
           <w:noProof/>
-          <w:color w:val="000000" w:themeColor="text1"/>
-          <w:sz w:val="20"/>
           <w:szCs w:val="20"/>
         </w:rPr>
         <w:t>1</w:t>
@@ -2973,8 +2954,6 @@
       <w:r>
         <w:rPr>
           <w:rFonts w:ascii="Calibri" w:hAnsi="Calibri" w:cs="Calibri"/>
-          <w:color w:val="000000" w:themeColor="text1"/>
-          <w:sz w:val="20"/>
           <w:szCs w:val="20"/>
         </w:rPr>
         <w:fldChar w:fldCharType="end"/>
@@ -2982,8 +2961,6 @@
       <w:r>
         <w:rPr>
           <w:rFonts w:ascii="Calibri" w:hAnsi="Calibri" w:cs="Calibri"/>
-          <w:color w:val="000000" w:themeColor="text1"/>
-          <w:sz w:val="20"/>
           <w:szCs w:val="20"/>
         </w:rPr>
         <w:t>. ábra</w:t>
@@ -2992,8 +2969,6 @@
       <w:r>
         <w:rPr>
           <w:rFonts w:ascii="Calibri" w:hAnsi="Calibri" w:cs="Calibri"/>
-          <w:color w:val="000000" w:themeColor="text1"/>
-          <w:sz w:val="20"/>
           <w:szCs w:val="20"/>
         </w:rPr>
         <w:t xml:space="preserve">: Névelemek eloszlása a </w:t>
@@ -3002,8 +2977,6 @@
       <w:r>
         <w:rPr>
           <w:rFonts w:ascii="Calibri" w:hAnsi="Calibri" w:cs="Calibri"/>
-          <w:color w:val="000000" w:themeColor="text1"/>
-          <w:sz w:val="20"/>
           <w:szCs w:val="20"/>
         </w:rPr>
         <w:t>TrainNER-ben</w:t>
@@ -3348,16 +3321,8 @@
         <w:rPr>
           <w:rFonts w:ascii="Calibri" w:hAnsi="Calibri" w:cs="Calibri"/>
         </w:rPr>
-        <w:t xml:space="preserve">, amely a következő ábrán </w:t>
-      </w:r>
-      <w:proofErr w:type="spellStart"/>
-      <w:r>
-        <w:rPr>
-          <w:rFonts w:ascii="Calibri" w:hAnsi="Calibri" w:cs="Calibri"/>
-        </w:rPr>
-        <w:t>látszódik</w:t>
-      </w:r>
-      <w:proofErr w:type="spellEnd"/>
+        <w:t>, amely a következő ábrán látszódik</w:t>
+      </w:r>
       <w:r>
         <w:rPr>
           <w:rFonts w:ascii="Calibri" w:hAnsi="Calibri" w:cs="Calibri"/>
@@ -3397,8 +3362,6 @@
         <w:rPr>
           <w:rFonts w:ascii="Calibri" w:hAnsi="Calibri" w:cs="Calibri"/>
           <w:noProof/>
-          <w:color w:val="000000" w:themeColor="text1"/>
-          <w:sz w:val="20"/>
           <w:szCs w:val="20"/>
         </w:rPr>
         <w:t>2</w:t>
@@ -3479,16 +3442,12 @@
         <w:jc w:val="center"/>
         <w:rPr>
           <w:rFonts w:ascii="Calibri" w:hAnsi="Calibri" w:cs="Calibri"/>
-          <w:color w:val="000000" w:themeColor="text1"/>
-          <w:sz w:val="20"/>
           <w:szCs w:val="20"/>
         </w:rPr>
       </w:pPr>
       <w:r>
         <w:rPr>
           <w:rFonts w:ascii="Calibri" w:hAnsi="Calibri" w:cs="Calibri"/>
-          <w:color w:val="000000" w:themeColor="text1"/>
-          <w:sz w:val="20"/>
           <w:szCs w:val="20"/>
         </w:rPr>
         <w:fldChar w:fldCharType="begin"/>
@@ -3496,8 +3455,6 @@
       <w:r>
         <w:rPr>
           <w:rFonts w:ascii="Calibri" w:hAnsi="Calibri" w:cs="Calibri"/>
-          <w:color w:val="000000" w:themeColor="text1"/>
-          <w:sz w:val="20"/>
           <w:szCs w:val="20"/>
         </w:rPr>
         <w:instrText xml:space="preserve"> SEQ ábra \* ARABIC </w:instrText>
@@ -3505,8 +3462,6 @@
       <w:r>
         <w:rPr>
           <w:rFonts w:ascii="Calibri" w:hAnsi="Calibri" w:cs="Calibri"/>
-          <w:color w:val="000000" w:themeColor="text1"/>
-          <w:sz w:val="20"/>
           <w:szCs w:val="20"/>
         </w:rPr>
         <w:fldChar w:fldCharType="separate"/>
@@ -3515,8 +3470,6 @@
         <w:rPr>
           <w:rFonts w:ascii="Calibri" w:hAnsi="Calibri" w:cs="Calibri"/>
           <w:noProof/>
-          <w:color w:val="000000" w:themeColor="text1"/>
-          <w:sz w:val="20"/>
           <w:szCs w:val="20"/>
         </w:rPr>
         <w:t>2</w:t>
@@ -3524,8 +3477,6 @@
       <w:r>
         <w:rPr>
           <w:rFonts w:ascii="Calibri" w:hAnsi="Calibri" w:cs="Calibri"/>
-          <w:color w:val="000000" w:themeColor="text1"/>
-          <w:sz w:val="20"/>
           <w:szCs w:val="20"/>
         </w:rPr>
         <w:fldChar w:fldCharType="end"/>
@@ -3533,8 +3484,6 @@
       <w:r>
         <w:rPr>
           <w:rFonts w:ascii="Calibri" w:hAnsi="Calibri" w:cs="Calibri"/>
-          <w:color w:val="000000" w:themeColor="text1"/>
-          <w:sz w:val="20"/>
           <w:szCs w:val="20"/>
         </w:rPr>
         <w:t>. ábra</w:t>
@@ -3543,8 +3492,6 @@
       <w:r>
         <w:rPr>
           <w:rFonts w:ascii="Calibri" w:hAnsi="Calibri" w:cs="Calibri"/>
-          <w:color w:val="000000" w:themeColor="text1"/>
-          <w:sz w:val="20"/>
           <w:szCs w:val="20"/>
         </w:rPr>
         <w:t>: Természetes nyelvfeldolgozó megoldások összehasonlítása</w:t>
@@ -3552,8 +3499,6 @@
       <w:r>
         <w:rPr>
           <w:rFonts w:ascii="Calibri" w:hAnsi="Calibri" w:cs="Calibri"/>
-          <w:color w:val="000000" w:themeColor="text1"/>
-          <w:sz w:val="20"/>
           <w:szCs w:val="20"/>
         </w:rPr>
         <w:t xml:space="preserve"> </w:t>
@@ -3561,8 +3506,6 @@
       <w:r>
         <w:rPr>
           <w:rFonts w:ascii="Calibri" w:hAnsi="Calibri" w:cs="Calibri"/>
-          <w:color w:val="000000" w:themeColor="text1"/>
-          <w:sz w:val="20"/>
           <w:szCs w:val="20"/>
         </w:rPr>
         <w:fldChar w:fldCharType="begin"/>
@@ -3570,8 +3513,6 @@
       <w:r>
         <w:rPr>
           <w:rFonts w:ascii="Calibri" w:hAnsi="Calibri" w:cs="Calibri"/>
-          <w:color w:val="000000" w:themeColor="text1"/>
-          <w:sz w:val="20"/>
           <w:szCs w:val="20"/>
         </w:rPr>
         <w:instrText xml:space="preserve"> REF _Ref531020342 \n \h </w:instrText>
@@ -3579,8 +3520,6 @@
       <w:r>
         <w:rPr>
           <w:rFonts w:ascii="Calibri" w:hAnsi="Calibri" w:cs="Calibri"/>
-          <w:color w:val="000000" w:themeColor="text1"/>
-          <w:sz w:val="20"/>
           <w:szCs w:val="20"/>
         </w:rPr>
         <w:instrText xml:space="preserve"> \* MERGEFORMAT </w:instrText>
@@ -3588,16 +3527,12 @@
       <w:r>
         <w:rPr>
           <w:rFonts w:ascii="Calibri" w:hAnsi="Calibri" w:cs="Calibri"/>
-          <w:color w:val="000000" w:themeColor="text1"/>
-          <w:sz w:val="20"/>
           <w:szCs w:val="20"/>
         </w:rPr>
       </w:r>
       <w:r>
         <w:rPr>
           <w:rFonts w:ascii="Calibri" w:hAnsi="Calibri" w:cs="Calibri"/>
-          <w:color w:val="000000" w:themeColor="text1"/>
-          <w:sz w:val="20"/>
           <w:szCs w:val="20"/>
         </w:rPr>
         <w:fldChar w:fldCharType="separate"/>
@@ -3605,8 +3540,6 @@
       <w:r>
         <w:rPr>
           <w:rFonts w:ascii="Calibri" w:hAnsi="Calibri" w:cs="Calibri"/>
-          <w:color w:val="000000" w:themeColor="text1"/>
-          <w:sz w:val="20"/>
           <w:szCs w:val="20"/>
         </w:rPr>
         <w:t>[2]</w:t>
@@ -3614,8 +3547,6 @@
       <w:r>
         <w:rPr>
           <w:rFonts w:ascii="Calibri" w:hAnsi="Calibri" w:cs="Calibri"/>
-          <w:color w:val="000000" w:themeColor="text1"/>
-          <w:sz w:val="20"/>
           <w:szCs w:val="20"/>
         </w:rPr>
         <w:fldChar w:fldCharType="end"/>
@@ -4049,31 +3980,23 @@
         <w:spacing w:before="120"/>
         <w:jc w:val="center"/>
         <w:rPr>
-          <w:color w:val="000000" w:themeColor="text1"/>
-          <w:sz w:val="20"/>
           <w:szCs w:val="20"/>
         </w:rPr>
       </w:pPr>
       <w:r>
         <w:rPr>
-          <w:color w:val="000000" w:themeColor="text1"/>
-          <w:sz w:val="20"/>
           <w:szCs w:val="20"/>
         </w:rPr>
         <w:fldChar w:fldCharType="begin"/>
       </w:r>
       <w:r>
         <w:rPr>
-          <w:color w:val="000000" w:themeColor="text1"/>
-          <w:sz w:val="20"/>
           <w:szCs w:val="20"/>
         </w:rPr>
         <w:instrText xml:space="preserve"> SEQ táblázat \* ARABIC </w:instrText>
       </w:r>
       <w:r>
         <w:rPr>
-          <w:color w:val="000000" w:themeColor="text1"/>
-          <w:sz w:val="20"/>
           <w:szCs w:val="20"/>
         </w:rPr>
         <w:fldChar w:fldCharType="separate"/>
@@ -4081,24 +4004,18 @@
       <w:r>
         <w:rPr>
           <w:noProof/>
-          <w:color w:val="000000" w:themeColor="text1"/>
-          <w:sz w:val="20"/>
           <w:szCs w:val="20"/>
         </w:rPr>
         <w:t>1</w:t>
       </w:r>
       <w:r>
         <w:rPr>
-          <w:color w:val="000000" w:themeColor="text1"/>
-          <w:sz w:val="20"/>
           <w:szCs w:val="20"/>
         </w:rPr>
         <w:fldChar w:fldCharType="end"/>
       </w:r>
       <w:r>
         <w:rPr>
-          <w:color w:val="000000" w:themeColor="text1"/>
-          <w:sz w:val="20"/>
           <w:szCs w:val="20"/>
         </w:rPr>
         <w:t>. táblázat</w:t>
@@ -4106,8 +4023,6 @@
       <w:bookmarkEnd w:id="8"/>
       <w:r>
         <w:rPr>
-          <w:color w:val="000000" w:themeColor="text1"/>
-          <w:sz w:val="20"/>
           <w:szCs w:val="20"/>
         </w:rPr>
         <w:t xml:space="preserve">: </w:t>
@@ -4115,8 +4030,6 @@
       <w:proofErr w:type="spellStart"/>
       <w:r>
         <w:rPr>
-          <w:color w:val="000000" w:themeColor="text1"/>
-          <w:sz w:val="20"/>
           <w:szCs w:val="20"/>
         </w:rPr>
         <w:t>SpaCy</w:t>
@@ -4124,8 +4037,6 @@
       <w:proofErr w:type="spellEnd"/>
       <w:r>
         <w:rPr>
-          <w:color w:val="000000" w:themeColor="text1"/>
-          <w:sz w:val="20"/>
           <w:szCs w:val="20"/>
         </w:rPr>
         <w:t xml:space="preserve"> modellek</w:t>
@@ -4213,56 +4124,7 @@
         <w:rPr>
           <w:rFonts w:ascii="Calibri" w:hAnsi="Calibri" w:cs="Calibri"/>
         </w:rPr>
-        <w:t>. A</w:t>
-      </w:r>
-      <w:r>
-        <w:rPr>
-          <w:rFonts w:ascii="Calibri" w:hAnsi="Calibri" w:cs="Calibri"/>
-          <w:color w:val="FA23E5"/>
-        </w:rPr>
-        <w:t>z első megoldás során a</w:t>
-      </w:r>
-      <w:r>
-        <w:rPr>
-          <w:rFonts w:ascii="Calibri" w:hAnsi="Calibri" w:cs="Calibri"/>
-        </w:rPr>
-        <w:t xml:space="preserve"> két </w:t>
-      </w:r>
-      <w:r>
-        <w:rPr>
-          <w:rFonts w:ascii="Calibri" w:hAnsi="Calibri" w:cs="Calibri"/>
-        </w:rPr>
-        <w:t>irány</w:t>
-      </w:r>
-      <w:r>
-        <w:rPr>
-          <w:rFonts w:ascii="Calibri" w:hAnsi="Calibri" w:cs="Calibri"/>
-        </w:rPr>
-        <w:t xml:space="preserve"> kipróbálásához </w:t>
-      </w:r>
-      <w:r>
-        <w:rPr>
-          <w:rFonts w:ascii="Calibri" w:hAnsi="Calibri" w:cs="Calibri"/>
-        </w:rPr>
-        <w:t>szerencsés</w:t>
-      </w:r>
-      <w:r>
-        <w:rPr>
-          <w:rFonts w:ascii="Calibri" w:hAnsi="Calibri" w:cs="Calibri"/>
-        </w:rPr>
-        <w:t xml:space="preserve"> volt, hogy a feladat</w:t>
-      </w:r>
-      <w:r>
-        <w:rPr>
-          <w:rFonts w:ascii="Calibri" w:hAnsi="Calibri" w:cs="Calibri"/>
-        </w:rPr>
-        <w:t xml:space="preserve"> két irányát meg tudtuk osztani</w:t>
-      </w:r>
-      <w:r>
-        <w:rPr>
-          <w:rFonts w:ascii="Calibri" w:hAnsi="Calibri" w:cs="Calibri"/>
-        </w:rPr>
-        <w:t xml:space="preserve"> magunk között. </w:t>
+        <w:t xml:space="preserve">. </w:t>
       </w:r>
     </w:p>
     <w:p>
@@ -4278,58 +4140,64 @@
         <w:rPr>
           <w:rFonts w:ascii="Calibri" w:hAnsi="Calibri" w:cs="Calibri"/>
         </w:rPr>
+        <w:t xml:space="preserve">Egyetértettünk abban, hogy a vizsgálatok elvégzéséhez </w:t>
+      </w:r>
+      <w:r>
+        <w:rPr>
+          <w:rFonts w:ascii="Calibri" w:hAnsi="Calibri" w:cs="Calibri"/>
+        </w:rPr>
+        <w:t>válasszuk</w:t>
+      </w:r>
+      <w:r>
+        <w:rPr>
+          <w:rFonts w:ascii="Calibri" w:hAnsi="Calibri" w:cs="Calibri"/>
+        </w:rPr>
+        <w:t xml:space="preserve"> </w:t>
+      </w:r>
+      <w:r>
+        <w:rPr>
+          <w:rFonts w:ascii="Calibri" w:hAnsi="Calibri" w:cs="Calibri"/>
+        </w:rPr>
+        <w:t xml:space="preserve">szét </w:t>
+      </w:r>
+      <w:r>
+        <w:rPr>
+          <w:rFonts w:ascii="Calibri" w:hAnsi="Calibri" w:cs="Calibri"/>
+        </w:rPr>
+        <w:t xml:space="preserve">a </w:t>
+      </w:r>
+      <w:proofErr w:type="spellStart"/>
+      <w:r>
+        <w:rPr>
+          <w:rFonts w:ascii="Calibri" w:hAnsi="Calibri" w:cs="Calibri"/>
+        </w:rPr>
+        <w:t>TrainNER</w:t>
+      </w:r>
+      <w:proofErr w:type="spellEnd"/>
+      <w:r>
+        <w:rPr>
+          <w:rFonts w:ascii="Calibri" w:hAnsi="Calibri" w:cs="Calibri"/>
+        </w:rPr>
+        <w:t xml:space="preserve"> adathalmazt tanító és tesztelő </w:t>
+      </w:r>
+      <w:r>
+        <w:rPr>
+          <w:rFonts w:ascii="Calibri" w:hAnsi="Calibri" w:cs="Calibri"/>
+        </w:rPr>
+        <w:t>halmazokra</w:t>
+      </w:r>
+      <w:r>
+        <w:rPr>
+          <w:rFonts w:ascii="Calibri" w:hAnsi="Calibri" w:cs="Calibri"/>
+        </w:rPr>
+        <w:t xml:space="preserve">, illetve abban is, hogy kizárólag a helyes találatok </w:t>
+      </w:r>
+      <w:r>
+        <w:rPr>
+          <w:rFonts w:ascii="Calibri" w:hAnsi="Calibri" w:cs="Calibri"/>
+        </w:rPr>
         <w:lastRenderedPageBreak/>
-        <w:t xml:space="preserve">Egyetértettünk abban, hogy a vizsgálatok elvégzéséhez </w:t>
-      </w:r>
-      <w:r>
-        <w:rPr>
-          <w:rFonts w:ascii="Calibri" w:hAnsi="Calibri" w:cs="Calibri"/>
-        </w:rPr>
-        <w:t>válasszuk</w:t>
-      </w:r>
-      <w:r>
-        <w:rPr>
-          <w:rFonts w:ascii="Calibri" w:hAnsi="Calibri" w:cs="Calibri"/>
-        </w:rPr>
-        <w:t xml:space="preserve"> </w:t>
-      </w:r>
-      <w:r>
-        <w:rPr>
-          <w:rFonts w:ascii="Calibri" w:hAnsi="Calibri" w:cs="Calibri"/>
-        </w:rPr>
-        <w:t xml:space="preserve">szét </w:t>
-      </w:r>
-      <w:r>
-        <w:rPr>
-          <w:rFonts w:ascii="Calibri" w:hAnsi="Calibri" w:cs="Calibri"/>
-        </w:rPr>
-        <w:t xml:space="preserve">a </w:t>
-      </w:r>
-      <w:proofErr w:type="spellStart"/>
-      <w:r>
-        <w:rPr>
-          <w:rFonts w:ascii="Calibri" w:hAnsi="Calibri" w:cs="Calibri"/>
-        </w:rPr>
-        <w:t>TrainNER</w:t>
-      </w:r>
-      <w:proofErr w:type="spellEnd"/>
-      <w:r>
-        <w:rPr>
-          <w:rFonts w:ascii="Calibri" w:hAnsi="Calibri" w:cs="Calibri"/>
-        </w:rPr>
-        <w:t xml:space="preserve"> adathalmazt tanító és tesztelő </w:t>
-      </w:r>
-      <w:r>
-        <w:rPr>
-          <w:rFonts w:ascii="Calibri" w:hAnsi="Calibri" w:cs="Calibri"/>
-        </w:rPr>
-        <w:t>halmazokra</w:t>
-      </w:r>
-      <w:r>
-        <w:rPr>
-          <w:rFonts w:ascii="Calibri" w:hAnsi="Calibri" w:cs="Calibri"/>
-        </w:rPr>
-        <w:t xml:space="preserve">, illetve abban is, hogy kizárólag a helyes találatok aránya nem lesz elegendő mérőszám az eredmények értékeléséhez. Az </w:t>
+        <w:t xml:space="preserve">aránya nem lesz elegendő mérőszám az eredmények értékeléséhez. Az </w:t>
       </w:r>
       <w:proofErr w:type="spellStart"/>
       <w:r>
@@ -4420,35 +4288,41 @@
         </w:rPr>
         <w:t xml:space="preserve"> már 85% körüli eredményre számíthattunk. Ezért új, sajátos metrikákat dolgoztunk ki, melyeket utalva, az eredeti mérőszámokra </w:t>
       </w:r>
+      <w:r>
+        <w:rPr>
+          <w:rFonts w:ascii="Calibri" w:hAnsi="Calibri" w:cs="Calibri"/>
+          <w:i/>
+        </w:rPr>
+        <w:t>precision</w:t>
+      </w:r>
+      <w:r>
+        <w:rPr>
+          <w:rFonts w:ascii="Calibri" w:hAnsi="Calibri" w:cs="Calibri"/>
+        </w:rPr>
+        <w:t>-</w:t>
+      </w:r>
       <w:proofErr w:type="spellStart"/>
       <w:r>
         <w:rPr>
           <w:rFonts w:ascii="Calibri" w:hAnsi="Calibri" w:cs="Calibri"/>
+        </w:rPr>
+        <w:t>nek</w:t>
+      </w:r>
+      <w:proofErr w:type="spellEnd"/>
+      <w:r>
+        <w:rPr>
+          <w:rFonts w:ascii="Calibri" w:hAnsi="Calibri" w:cs="Calibri"/>
+        </w:rPr>
+        <w:t xml:space="preserve"> és </w:t>
+      </w:r>
+      <w:r>
+        <w:rPr>
+          <w:rFonts w:ascii="Calibri" w:hAnsi="Calibri" w:cs="Calibri"/>
           <w:i/>
         </w:rPr>
-        <w:t>precision</w:t>
-      </w:r>
-      <w:r>
-        <w:rPr>
-          <w:rFonts w:ascii="Calibri" w:hAnsi="Calibri" w:cs="Calibri"/>
-        </w:rPr>
-        <w:t>-nek</w:t>
-      </w:r>
-      <w:proofErr w:type="spellEnd"/>
-      <w:r>
-        <w:rPr>
-          <w:rFonts w:ascii="Calibri" w:hAnsi="Calibri" w:cs="Calibri"/>
-        </w:rPr>
-        <w:t xml:space="preserve"> és </w:t>
+        <w:t>recall-</w:t>
       </w:r>
       <w:proofErr w:type="spellStart"/>
-      <w:r>
-        <w:rPr>
-          <w:rFonts w:ascii="Calibri" w:hAnsi="Calibri" w:cs="Calibri"/>
-          <w:i/>
-        </w:rPr>
-        <w:t>recall-</w:t>
-      </w:r>
       <w:r>
         <w:rPr>
           <w:rFonts w:ascii="Calibri" w:hAnsi="Calibri" w:cs="Calibri"/>
@@ -5836,31 +5710,23 @@
         <w:spacing w:before="120"/>
         <w:jc w:val="center"/>
         <w:rPr>
-          <w:color w:val="000000" w:themeColor="text1"/>
-          <w:sz w:val="20"/>
           <w:szCs w:val="20"/>
         </w:rPr>
       </w:pPr>
       <w:r>
         <w:rPr>
-          <w:color w:val="000000" w:themeColor="text1"/>
-          <w:sz w:val="20"/>
           <w:szCs w:val="20"/>
         </w:rPr>
         <w:fldChar w:fldCharType="begin"/>
       </w:r>
       <w:r>
         <w:rPr>
-          <w:color w:val="000000" w:themeColor="text1"/>
-          <w:sz w:val="20"/>
           <w:szCs w:val="20"/>
         </w:rPr>
         <w:instrText xml:space="preserve"> SEQ táblázat \* ARABIC </w:instrText>
       </w:r>
       <w:r>
         <w:rPr>
-          <w:color w:val="000000" w:themeColor="text1"/>
-          <w:sz w:val="20"/>
           <w:szCs w:val="20"/>
         </w:rPr>
         <w:fldChar w:fldCharType="separate"/>
@@ -5868,24 +5734,18 @@
       <w:r>
         <w:rPr>
           <w:noProof/>
-          <w:color w:val="000000" w:themeColor="text1"/>
-          <w:sz w:val="20"/>
           <w:szCs w:val="20"/>
         </w:rPr>
         <w:t>2</w:t>
       </w:r>
       <w:r>
         <w:rPr>
-          <w:color w:val="000000" w:themeColor="text1"/>
-          <w:sz w:val="20"/>
           <w:szCs w:val="20"/>
         </w:rPr>
         <w:fldChar w:fldCharType="end"/>
       </w:r>
       <w:r>
         <w:rPr>
-          <w:color w:val="000000" w:themeColor="text1"/>
-          <w:sz w:val="20"/>
           <w:szCs w:val="20"/>
         </w:rPr>
         <w:t>. táblázat</w:t>
@@ -5893,8 +5753,6 @@
       <w:bookmarkEnd w:id="9"/>
       <w:r>
         <w:rPr>
-          <w:color w:val="000000" w:themeColor="text1"/>
-          <w:sz w:val="20"/>
           <w:szCs w:val="20"/>
         </w:rPr>
         <w:t>: Elsőkörös tanítási eredmények</w:t>
@@ -5965,50 +5823,56 @@
           <w:rFonts w:ascii="Calibri" w:hAnsi="Calibri" w:cs="Calibri"/>
           <w:i/>
         </w:rPr>
+        <w:t xml:space="preserve">accuracy </w:t>
+      </w:r>
+      <w:r>
+        <w:rPr>
+          <w:rFonts w:ascii="Calibri" w:hAnsi="Calibri" w:cs="Calibri"/>
+        </w:rPr>
+        <w:t>nem sokkal, de meghaladta a 85%-ot. A két számított metrikánk pedig az utolsó sorból olvasható ki: 35%-</w:t>
+      </w:r>
+      <w:proofErr w:type="spellStart"/>
+      <w:r>
+        <w:rPr>
+          <w:rFonts w:ascii="Calibri" w:hAnsi="Calibri" w:cs="Calibri"/>
+        </w:rPr>
+        <w:t>ban</w:t>
+      </w:r>
+      <w:proofErr w:type="spellEnd"/>
+      <w:r>
+        <w:rPr>
+          <w:rFonts w:ascii="Calibri" w:hAnsi="Calibri" w:cs="Calibri"/>
+        </w:rPr>
+        <w:t xml:space="preserve"> sikerült jól lefedni a nem </w:t>
+      </w:r>
+      <w:proofErr w:type="spellStart"/>
+      <w:r>
+        <w:rPr>
+          <w:rFonts w:ascii="Calibri" w:hAnsi="Calibri" w:cs="Calibri"/>
+          <w:i/>
+        </w:rPr>
+        <w:t>Other</w:t>
+      </w:r>
+      <w:proofErr w:type="spellEnd"/>
+      <w:r>
+        <w:rPr>
+          <w:rFonts w:ascii="Calibri" w:hAnsi="Calibri" w:cs="Calibri"/>
+          <w:i/>
+        </w:rPr>
+        <w:t xml:space="preserve"> </w:t>
+      </w:r>
+      <w:r>
+        <w:rPr>
+          <w:rFonts w:ascii="Calibri" w:hAnsi="Calibri" w:cs="Calibri"/>
+        </w:rPr>
+        <w:t xml:space="preserve">entitásokat és közel szintén </w:t>
+      </w:r>
+      <w:r>
+        <w:rPr>
+          <w:rFonts w:ascii="Calibri" w:hAnsi="Calibri" w:cs="Calibri"/>
+        </w:rPr>
         <w:lastRenderedPageBreak/>
-        <w:t xml:space="preserve">accuracy </w:t>
-      </w:r>
-      <w:r>
-        <w:rPr>
-          <w:rFonts w:ascii="Calibri" w:hAnsi="Calibri" w:cs="Calibri"/>
-        </w:rPr>
-        <w:t>nem sokkal, de meghaladta a 85%-ot. A két számított metrikánk pedig az utolsó sorból olvasható ki: 35%-</w:t>
-      </w:r>
-      <w:proofErr w:type="spellStart"/>
-      <w:r>
-        <w:rPr>
-          <w:rFonts w:ascii="Calibri" w:hAnsi="Calibri" w:cs="Calibri"/>
-        </w:rPr>
-        <w:t>ban</w:t>
-      </w:r>
-      <w:proofErr w:type="spellEnd"/>
-      <w:r>
-        <w:rPr>
-          <w:rFonts w:ascii="Calibri" w:hAnsi="Calibri" w:cs="Calibri"/>
-        </w:rPr>
-        <w:t xml:space="preserve"> sikerült jól lefedni a nem </w:t>
-      </w:r>
-      <w:proofErr w:type="spellStart"/>
-      <w:r>
-        <w:rPr>
-          <w:rFonts w:ascii="Calibri" w:hAnsi="Calibri" w:cs="Calibri"/>
-          <w:i/>
-        </w:rPr>
-        <w:t>Other</w:t>
-      </w:r>
-      <w:proofErr w:type="spellEnd"/>
-      <w:r>
-        <w:rPr>
-          <w:rFonts w:ascii="Calibri" w:hAnsi="Calibri" w:cs="Calibri"/>
-          <w:i/>
-        </w:rPr>
-        <w:t xml:space="preserve"> </w:t>
-      </w:r>
-      <w:r>
-        <w:rPr>
-          <w:rFonts w:ascii="Calibri" w:hAnsi="Calibri" w:cs="Calibri"/>
-        </w:rPr>
-        <w:t>entitásokat és közel szintén 35% pontosan. A táblázatból az is látható, hogy a megalkotott mérőszámainkkal hasznos, részletesebb információ</w:t>
+        <w:t>35% pontosan. A táblázatból az is látható, hogy a megalkotott mérőszámainkkal hasznos, részletesebb információ</w:t>
       </w:r>
       <w:r>
         <w:rPr>
@@ -6303,13 +6167,13 @@
       <w:pPr>
         <w:rPr>
           <w:rFonts w:ascii="Calibri" w:hAnsi="Calibri" w:cs="Calibri"/>
-          <w:color w:val="FA23E5"/>
-        </w:rPr>
-      </w:pPr>
-      <w:r>
-        <w:rPr>
-          <w:rFonts w:ascii="Calibri" w:hAnsi="Calibri" w:cs="Calibri"/>
-          <w:color w:val="FA23E5"/>
+          <w:color w:val="000000" w:themeColor="text1"/>
+        </w:rPr>
+      </w:pPr>
+      <w:r>
+        <w:rPr>
+          <w:rFonts w:ascii="Calibri" w:hAnsi="Calibri" w:cs="Calibri"/>
+          <w:color w:val="000000" w:themeColor="text1"/>
         </w:rPr>
         <w:t xml:space="preserve">A </w:t>
       </w:r>
@@ -6317,115 +6181,378 @@
       <w:r>
         <w:rPr>
           <w:rFonts w:ascii="Calibri" w:hAnsi="Calibri" w:cs="Calibri"/>
-          <w:color w:val="FA23E5"/>
+          <w:color w:val="000000" w:themeColor="text1"/>
         </w:rPr>
         <w:t>SpaCy</w:t>
       </w:r>
+      <w:r>
+        <w:rPr>
+          <w:rFonts w:ascii="Calibri" w:hAnsi="Calibri" w:cs="Calibri"/>
+          <w:color w:val="000000" w:themeColor="text1"/>
+        </w:rPr>
+        <w:t>-ban</w:t>
+      </w:r>
       <w:proofErr w:type="spellEnd"/>
       <w:r>
         <w:rPr>
           <w:rFonts w:ascii="Calibri" w:hAnsi="Calibri" w:cs="Calibri"/>
-          <w:color w:val="FA23E5"/>
-        </w:rPr>
-        <w:t xml:space="preserve"> által tartalmazott modellek lényegesen nagyobb adathalmaz, feltehetőleg lényeges több erőforrás felhasználásával </w:t>
-      </w:r>
-      <w:proofErr w:type="gramStart"/>
-      <w:r>
-        <w:rPr>
-          <w:rFonts w:ascii="Calibri" w:hAnsi="Calibri" w:cs="Calibri"/>
-          <w:color w:val="FA23E5"/>
-        </w:rPr>
-        <w:t>készültek</w:t>
-      </w:r>
-      <w:proofErr w:type="gramEnd"/>
-      <w:r>
-        <w:rPr>
-          <w:rFonts w:ascii="Calibri" w:hAnsi="Calibri" w:cs="Calibri"/>
-          <w:color w:val="FA23E5"/>
-        </w:rPr>
-        <w:t xml:space="preserve"> mint ami nekünk rendelkezésünkre állt. Ezért érdemesnek találtuk </w:t>
-      </w:r>
-      <w:bookmarkStart w:id="10" w:name="_GoBack"/>
-      <w:bookmarkEnd w:id="10"/>
-      <w:r>
-        <w:rPr>
-          <w:rFonts w:ascii="Calibri" w:hAnsi="Calibri" w:cs="Calibri"/>
-          <w:color w:val="FA23E5"/>
-        </w:rPr>
-        <w:t>ezek kipróbálását a biztosított adathalmazon. Az előre tanított modellek azonban több névelem kategóriát, ám azokat kezdő és tartalmazó állapotok nélkül tartalmaztak.</w:t>
+          <w:color w:val="000000" w:themeColor="text1"/>
+        </w:rPr>
+        <w:t xml:space="preserve"> </w:t>
+      </w:r>
+      <w:r>
+        <w:rPr>
+          <w:rFonts w:ascii="Calibri" w:hAnsi="Calibri" w:cs="Calibri"/>
+          <w:color w:val="000000" w:themeColor="text1"/>
+        </w:rPr>
+        <w:t>biztosított modellek</w:t>
+      </w:r>
+      <w:r>
+        <w:rPr>
+          <w:rFonts w:ascii="Calibri" w:hAnsi="Calibri" w:cs="Calibri"/>
+          <w:color w:val="000000" w:themeColor="text1"/>
+        </w:rPr>
+        <w:t xml:space="preserve"> </w:t>
+      </w:r>
+      <w:r>
+        <w:rPr>
+          <w:rFonts w:ascii="Calibri" w:hAnsi="Calibri" w:cs="Calibri"/>
+          <w:color w:val="000000" w:themeColor="text1"/>
+        </w:rPr>
+        <w:t xml:space="preserve">feltehetőleg </w:t>
+      </w:r>
+      <w:r>
+        <w:rPr>
+          <w:rFonts w:ascii="Calibri" w:hAnsi="Calibri" w:cs="Calibri"/>
+          <w:color w:val="000000" w:themeColor="text1"/>
+        </w:rPr>
+        <w:t xml:space="preserve">lényegesen nagyobb </w:t>
+      </w:r>
+      <w:r>
+        <w:rPr>
+          <w:rFonts w:ascii="Calibri" w:hAnsi="Calibri" w:cs="Calibri"/>
+          <w:color w:val="000000" w:themeColor="text1"/>
+        </w:rPr>
+        <w:t>adathalmazon, több</w:t>
+      </w:r>
+      <w:r>
+        <w:rPr>
+          <w:rFonts w:ascii="Calibri" w:hAnsi="Calibri" w:cs="Calibri"/>
+          <w:color w:val="000000" w:themeColor="text1"/>
+        </w:rPr>
+        <w:t xml:space="preserve"> erőforrás felhasználásával készültek</w:t>
+      </w:r>
+      <w:r>
+        <w:rPr>
+          <w:rFonts w:ascii="Calibri" w:hAnsi="Calibri" w:cs="Calibri"/>
+          <w:color w:val="000000" w:themeColor="text1"/>
+        </w:rPr>
+        <w:t>,</w:t>
+      </w:r>
+      <w:r>
+        <w:rPr>
+          <w:rFonts w:ascii="Calibri" w:hAnsi="Calibri" w:cs="Calibri"/>
+          <w:color w:val="000000" w:themeColor="text1"/>
+        </w:rPr>
+        <w:t xml:space="preserve"> mint ami</w:t>
+      </w:r>
+      <w:r>
+        <w:rPr>
+          <w:rFonts w:ascii="Calibri" w:hAnsi="Calibri" w:cs="Calibri"/>
+          <w:color w:val="000000" w:themeColor="text1"/>
+        </w:rPr>
+        <w:t xml:space="preserve"> </w:t>
+      </w:r>
+      <w:r>
+        <w:rPr>
+          <w:rFonts w:ascii="Calibri" w:hAnsi="Calibri" w:cs="Calibri"/>
+          <w:color w:val="000000" w:themeColor="text1"/>
+        </w:rPr>
+        <w:t xml:space="preserve">a mi </w:t>
+      </w:r>
+      <w:r>
+        <w:rPr>
+          <w:rFonts w:ascii="Calibri" w:hAnsi="Calibri" w:cs="Calibri"/>
+          <w:color w:val="000000" w:themeColor="text1"/>
+        </w:rPr>
+        <w:t xml:space="preserve">rendelkezésünkre állt. </w:t>
+      </w:r>
+      <w:r>
+        <w:rPr>
+          <w:rFonts w:ascii="Calibri" w:hAnsi="Calibri" w:cs="Calibri"/>
+          <w:color w:val="000000" w:themeColor="text1"/>
+        </w:rPr>
+        <w:t>Ebből kifolyólag</w:t>
+      </w:r>
+      <w:r>
+        <w:rPr>
+          <w:rFonts w:ascii="Calibri" w:hAnsi="Calibri" w:cs="Calibri"/>
+          <w:color w:val="000000" w:themeColor="text1"/>
+        </w:rPr>
+        <w:t xml:space="preserve"> érdemesnek találtuk kipróbálás</w:t>
+      </w:r>
+      <w:r>
+        <w:rPr>
+          <w:rFonts w:ascii="Calibri" w:hAnsi="Calibri" w:cs="Calibri"/>
+          <w:color w:val="000000" w:themeColor="text1"/>
+        </w:rPr>
+        <w:t>ukat</w:t>
+      </w:r>
+      <w:r>
+        <w:rPr>
+          <w:rFonts w:ascii="Calibri" w:hAnsi="Calibri" w:cs="Calibri"/>
+          <w:color w:val="000000" w:themeColor="text1"/>
+        </w:rPr>
+        <w:t xml:space="preserve"> </w:t>
+      </w:r>
+      <w:r>
+        <w:rPr>
+          <w:rFonts w:ascii="Calibri" w:hAnsi="Calibri" w:cs="Calibri"/>
+          <w:color w:val="000000" w:themeColor="text1"/>
+        </w:rPr>
+        <w:t>a házi feladat adathalmazain</w:t>
+      </w:r>
+      <w:r>
+        <w:rPr>
+          <w:rFonts w:ascii="Calibri" w:hAnsi="Calibri" w:cs="Calibri"/>
+          <w:color w:val="000000" w:themeColor="text1"/>
+        </w:rPr>
+        <w:t>. Az előre tanított modellek több névelem kategóriát</w:t>
+      </w:r>
+      <w:r>
+        <w:rPr>
+          <w:rFonts w:ascii="Calibri" w:hAnsi="Calibri" w:cs="Calibri"/>
+          <w:color w:val="000000" w:themeColor="text1"/>
+        </w:rPr>
+        <w:t xml:space="preserve"> ismertek fel, de nem tartalmazták a kezdő és tartalmazó jelöl</w:t>
+      </w:r>
+      <w:r>
+        <w:rPr>
+          <w:rFonts w:ascii="Calibri" w:hAnsi="Calibri" w:cs="Calibri"/>
+          <w:color w:val="000000" w:themeColor="text1"/>
+        </w:rPr>
+        <w:t>éseket</w:t>
+      </w:r>
+      <w:r>
+        <w:rPr>
+          <w:rFonts w:ascii="Calibri" w:hAnsi="Calibri" w:cs="Calibri"/>
+          <w:color w:val="000000" w:themeColor="text1"/>
+        </w:rPr>
+        <w:t xml:space="preserve"> (</w:t>
+      </w:r>
+      <w:r>
+        <w:rPr>
+          <w:rFonts w:ascii="Calibri" w:hAnsi="Calibri" w:cs="Calibri"/>
+          <w:i/>
+          <w:color w:val="000000" w:themeColor="text1"/>
+        </w:rPr>
+        <w:t>’B’, ’I’</w:t>
+      </w:r>
+      <w:r>
+        <w:rPr>
+          <w:rFonts w:ascii="Calibri" w:hAnsi="Calibri" w:cs="Calibri"/>
+          <w:color w:val="000000" w:themeColor="text1"/>
+        </w:rPr>
+        <w:t>).</w:t>
       </w:r>
     </w:p>
     <w:p>
       <w:pPr>
         <w:rPr>
           <w:rFonts w:ascii="Calibri" w:hAnsi="Calibri" w:cs="Calibri"/>
-          <w:color w:val="FA23E5"/>
-        </w:rPr>
-      </w:pPr>
-      <w:r>
-        <w:rPr>
-          <w:rFonts w:ascii="Calibri" w:hAnsi="Calibri" w:cs="Calibri"/>
-          <w:color w:val="FA23E5"/>
-        </w:rPr>
-        <w:t>A kezdő és tartalmazott névelemek megalkotása egyértelműen megoldható volt a megtalált</w:t>
-      </w:r>
-      <w:r>
-        <w:rPr>
-          <w:rFonts w:ascii="Calibri" w:hAnsi="Calibri" w:cs="Calibri"/>
-          <w:color w:val="FA23E5"/>
+          <w:color w:val="000000" w:themeColor="text1"/>
+        </w:rPr>
+      </w:pPr>
+      <w:r>
+        <w:rPr>
+          <w:rFonts w:ascii="Calibri" w:hAnsi="Calibri" w:cs="Calibri"/>
+          <w:color w:val="000000" w:themeColor="text1"/>
+        </w:rPr>
+        <w:t xml:space="preserve">A kezdő és tartalmazott névelemek megalkotása </w:t>
+      </w:r>
+      <w:r>
+        <w:rPr>
+          <w:rFonts w:ascii="Calibri" w:hAnsi="Calibri" w:cs="Calibri"/>
+          <w:color w:val="000000" w:themeColor="text1"/>
+        </w:rPr>
+        <w:t>könnyebben</w:t>
+      </w:r>
+      <w:r>
+        <w:rPr>
+          <w:rFonts w:ascii="Calibri" w:hAnsi="Calibri" w:cs="Calibri"/>
+          <w:color w:val="000000" w:themeColor="text1"/>
+        </w:rPr>
+        <w:t xml:space="preserve"> megoldható</w:t>
+      </w:r>
+      <w:r>
+        <w:rPr>
+          <w:rFonts w:ascii="Calibri" w:hAnsi="Calibri" w:cs="Calibri"/>
+          <w:color w:val="000000" w:themeColor="text1"/>
+        </w:rPr>
+        <w:t xml:space="preserve"> probléma</w:t>
+      </w:r>
+      <w:r>
+        <w:rPr>
+          <w:rFonts w:ascii="Calibri" w:hAnsi="Calibri" w:cs="Calibri"/>
+          <w:color w:val="000000" w:themeColor="text1"/>
+        </w:rPr>
+        <w:t xml:space="preserve"> volt a megtalált</w:t>
+      </w:r>
+      <w:r>
+        <w:rPr>
+          <w:rFonts w:ascii="Calibri" w:hAnsi="Calibri" w:cs="Calibri"/>
+          <w:color w:val="000000" w:themeColor="text1"/>
         </w:rPr>
         <w:t xml:space="preserve"> </w:t>
       </w:r>
       <w:r>
         <w:rPr>
           <w:rFonts w:ascii="Calibri" w:hAnsi="Calibri" w:cs="Calibri"/>
-          <w:color w:val="FA23E5"/>
+          <w:color w:val="000000" w:themeColor="text1"/>
         </w:rPr>
         <w:t>összetett névelemek</w:t>
       </w:r>
       <w:r>
         <w:rPr>
           <w:rFonts w:ascii="Calibri" w:hAnsi="Calibri" w:cs="Calibri"/>
-          <w:color w:val="FA23E5"/>
-        </w:rPr>
-        <w:t xml:space="preserve"> darabolásával. A névelem kategóriák megfeleltetése azonban nem több lehetőséget is engedett kipróbálni. </w:t>
+          <w:color w:val="000000" w:themeColor="text1"/>
+        </w:rPr>
+        <w:t xml:space="preserve"> darabolásával. A névelem kategóriák </w:t>
+      </w:r>
+      <w:r>
+        <w:rPr>
+          <w:rFonts w:ascii="Calibri" w:hAnsi="Calibri" w:cs="Calibri"/>
+          <w:color w:val="000000" w:themeColor="text1"/>
+        </w:rPr>
+        <w:t xml:space="preserve">pontos </w:t>
+      </w:r>
+      <w:r>
+        <w:rPr>
+          <w:rFonts w:ascii="Calibri" w:hAnsi="Calibri" w:cs="Calibri"/>
+          <w:color w:val="000000" w:themeColor="text1"/>
+        </w:rPr>
+        <w:t>megfeleltetés</w:t>
+      </w:r>
+      <w:r>
+        <w:rPr>
+          <w:rFonts w:ascii="Calibri" w:hAnsi="Calibri" w:cs="Calibri"/>
+          <w:color w:val="000000" w:themeColor="text1"/>
+        </w:rPr>
+        <w:t>e</w:t>
+      </w:r>
+      <w:r>
+        <w:rPr>
+          <w:rFonts w:ascii="Calibri" w:hAnsi="Calibri" w:cs="Calibri"/>
+          <w:color w:val="000000" w:themeColor="text1"/>
+        </w:rPr>
+        <w:t xml:space="preserve"> azonban több lehetőség</w:t>
+      </w:r>
+      <w:r>
+        <w:rPr>
+          <w:rFonts w:ascii="Calibri" w:hAnsi="Calibri" w:cs="Calibri"/>
+          <w:color w:val="000000" w:themeColor="text1"/>
+        </w:rPr>
+        <w:t>et</w:t>
+      </w:r>
+      <w:r>
+        <w:rPr>
+          <w:rFonts w:ascii="Calibri" w:hAnsi="Calibri" w:cs="Calibri"/>
+          <w:color w:val="000000" w:themeColor="text1"/>
+        </w:rPr>
+        <w:t xml:space="preserve"> is </w:t>
+      </w:r>
+      <w:r>
+        <w:rPr>
+          <w:rFonts w:ascii="Calibri" w:hAnsi="Calibri" w:cs="Calibri"/>
+          <w:color w:val="000000" w:themeColor="text1"/>
+        </w:rPr>
+        <w:t>tartogatott</w:t>
+      </w:r>
+      <w:r>
+        <w:rPr>
+          <w:rFonts w:ascii="Calibri" w:hAnsi="Calibri" w:cs="Calibri"/>
+          <w:color w:val="000000" w:themeColor="text1"/>
+        </w:rPr>
+        <w:t xml:space="preserve">. </w:t>
       </w:r>
     </w:p>
     <w:p>
       <w:pPr>
         <w:rPr>
           <w:rFonts w:ascii="Calibri" w:hAnsi="Calibri" w:cs="Calibri"/>
-          <w:color w:val="FA23E5"/>
-        </w:rPr>
-      </w:pPr>
-      <w:r>
-        <w:rPr>
-          <w:rFonts w:ascii="Calibri" w:hAnsi="Calibri" w:cs="Calibri"/>
-          <w:color w:val="FA23E5"/>
-        </w:rPr>
-        <w:t xml:space="preserve">Első próbálozásra a </w:t>
+          <w:color w:val="000000" w:themeColor="text1"/>
+        </w:rPr>
+      </w:pPr>
+      <w:r>
+        <w:rPr>
+          <w:rFonts w:ascii="Calibri" w:hAnsi="Calibri" w:cs="Calibri"/>
+          <w:color w:val="000000" w:themeColor="text1"/>
+        </w:rPr>
+        <w:t>Első próbál</w:t>
+      </w:r>
+      <w:r>
+        <w:rPr>
+          <w:rFonts w:ascii="Calibri" w:hAnsi="Calibri" w:cs="Calibri"/>
+          <w:color w:val="000000" w:themeColor="text1"/>
+        </w:rPr>
+        <w:t>k</w:t>
+      </w:r>
+      <w:r>
+        <w:rPr>
+          <w:rFonts w:ascii="Calibri" w:hAnsi="Calibri" w:cs="Calibri"/>
+          <w:color w:val="000000" w:themeColor="text1"/>
+        </w:rPr>
+        <w:t>ozá</w:t>
+      </w:r>
+      <w:r>
+        <w:rPr>
+          <w:rFonts w:ascii="Calibri" w:hAnsi="Calibri" w:cs="Calibri"/>
+          <w:color w:val="000000" w:themeColor="text1"/>
+        </w:rPr>
+        <w:t>sként</w:t>
+      </w:r>
+      <w:r>
+        <w:rPr>
+          <w:rFonts w:ascii="Calibri" w:hAnsi="Calibri" w:cs="Calibri"/>
+          <w:color w:val="000000" w:themeColor="text1"/>
+        </w:rPr>
+        <w:t xml:space="preserve"> a </w:t>
       </w:r>
       <w:proofErr w:type="spellStart"/>
       <w:r>
         <w:rPr>
           <w:rFonts w:ascii="Calibri" w:hAnsi="Calibri" w:cs="Calibri"/>
-          <w:color w:val="FA23E5"/>
-        </w:rPr>
-        <w:t>prediktálandó</w:t>
+          <w:color w:val="000000" w:themeColor="text1"/>
+        </w:rPr>
+        <w:t>predikálandó</w:t>
       </w:r>
       <w:proofErr w:type="spellEnd"/>
       <w:r>
         <w:rPr>
           <w:rFonts w:ascii="Calibri" w:hAnsi="Calibri" w:cs="Calibri"/>
-          <w:color w:val="FA23E5"/>
-        </w:rPr>
-        <w:t xml:space="preserve"> névelemeinkhez kerestük meg a név alapján legegyértelműbb párjaikat a </w:t>
+          <w:color w:val="000000" w:themeColor="text1"/>
+        </w:rPr>
+        <w:t xml:space="preserve"> névelemeinkhez kerestük me</w:t>
+      </w:r>
+      <w:r>
+        <w:rPr>
+          <w:rFonts w:ascii="Calibri" w:hAnsi="Calibri" w:cs="Calibri"/>
+          <w:color w:val="000000" w:themeColor="text1"/>
+        </w:rPr>
+        <w:t>g</w:t>
+      </w:r>
+      <w:r>
+        <w:rPr>
+          <w:rFonts w:ascii="Calibri" w:hAnsi="Calibri" w:cs="Calibri"/>
+          <w:color w:val="000000" w:themeColor="text1"/>
+        </w:rPr>
+        <w:t xml:space="preserve"> név alapján legegyértelműbb párjaikat a </w:t>
       </w:r>
       <w:proofErr w:type="spellStart"/>
       <w:r>
         <w:rPr>
           <w:rFonts w:ascii="Calibri" w:hAnsi="Calibri" w:cs="Calibri"/>
-          <w:color w:val="FA23E5"/>
+          <w:color w:val="000000" w:themeColor="text1"/>
         </w:rPr>
         <w:t>SpaCy</w:t>
       </w:r>
@@ -6433,40 +6560,140 @@
       <w:r>
         <w:rPr>
           <w:rFonts w:ascii="Calibri" w:hAnsi="Calibri" w:cs="Calibri"/>
-          <w:color w:val="FA23E5"/>
-        </w:rPr>
-        <w:t xml:space="preserve"> által biztosítottak között. Ezzel a megoldással azonban csak körülbelül 98%-</w:t>
+          <w:color w:val="000000" w:themeColor="text1"/>
+        </w:rPr>
+        <w:t xml:space="preserve"> által biztosítottak között. Ezzel a megoldással azonban csak </w:t>
+      </w:r>
+      <w:r>
+        <w:rPr>
+          <w:rFonts w:ascii="Calibri" w:hAnsi="Calibri" w:cs="Calibri"/>
+          <w:color w:val="000000" w:themeColor="text1"/>
+        </w:rPr>
+        <w:t>87</w:t>
+      </w:r>
+      <w:r>
+        <w:rPr>
+          <w:rFonts w:ascii="Calibri" w:hAnsi="Calibri" w:cs="Calibri"/>
+          <w:color w:val="000000" w:themeColor="text1"/>
+        </w:rPr>
+        <w:t>%-os eredmény</w:t>
+      </w:r>
+      <w:r>
+        <w:rPr>
+          <w:rFonts w:ascii="Calibri" w:hAnsi="Calibri" w:cs="Calibri"/>
+          <w:color w:val="000000" w:themeColor="text1"/>
+        </w:rPr>
+        <w:t>t</w:t>
+      </w:r>
+      <w:r>
+        <w:rPr>
+          <w:rFonts w:ascii="Calibri" w:hAnsi="Calibri" w:cs="Calibri"/>
+          <w:color w:val="000000" w:themeColor="text1"/>
+        </w:rPr>
+        <w:t xml:space="preserve"> sikerült elérnünk</w:t>
+      </w:r>
+      <w:r>
+        <w:rPr>
+          <w:rFonts w:ascii="Calibri" w:hAnsi="Calibri" w:cs="Calibri"/>
+          <w:color w:val="000000" w:themeColor="text1"/>
+        </w:rPr>
+        <w:t xml:space="preserve"> a </w:t>
       </w:r>
       <w:proofErr w:type="spellStart"/>
       <w:r>
         <w:rPr>
           <w:rFonts w:ascii="Calibri" w:hAnsi="Calibri" w:cs="Calibri"/>
-          <w:color w:val="FA23E5"/>
-        </w:rPr>
-        <w:t>os</w:t>
+          <w:color w:val="000000" w:themeColor="text1"/>
+        </w:rPr>
+        <w:t>TrainNER</w:t>
       </w:r>
       <w:proofErr w:type="spellEnd"/>
       <w:r>
         <w:rPr>
           <w:rFonts w:ascii="Calibri" w:hAnsi="Calibri" w:cs="Calibri"/>
-          <w:color w:val="FA23E5"/>
-        </w:rPr>
-        <w:t xml:space="preserve"> eredmény sikerült elérnünk.</w:t>
+          <w:color w:val="000000" w:themeColor="text1"/>
+        </w:rPr>
+        <w:t xml:space="preserve"> adathalmaz </w:t>
+      </w:r>
+      <w:r>
+        <w:rPr>
+          <w:rFonts w:ascii="Calibri" w:hAnsi="Calibri" w:cs="Calibri"/>
+          <w:color w:val="000000" w:themeColor="text1"/>
+        </w:rPr>
+        <w:t>sorain</w:t>
+      </w:r>
+      <w:r>
+        <w:rPr>
+          <w:rFonts w:ascii="Calibri" w:hAnsi="Calibri" w:cs="Calibri"/>
+          <w:color w:val="000000" w:themeColor="text1"/>
+        </w:rPr>
+        <w:t>.</w:t>
       </w:r>
     </w:p>
     <w:p>
       <w:pPr>
         <w:rPr>
           <w:rFonts w:ascii="Calibri" w:hAnsi="Calibri" w:cs="Calibri"/>
-          <w:color w:val="FA23E5"/>
-        </w:rPr>
-      </w:pPr>
-      <w:r>
-        <w:rPr>
-          <w:rFonts w:ascii="Calibri" w:hAnsi="Calibri" w:cs="Calibri"/>
-          <w:color w:val="FA23E5"/>
-        </w:rPr>
-        <w:t>Következő lépésként elkezdtünk végig haladni a legtöbbet tévesztett kategóriákon következő módszer szerint:</w:t>
+          <w:color w:val="000000" w:themeColor="text1"/>
+        </w:rPr>
+      </w:pPr>
+      <w:r>
+        <w:rPr>
+          <w:rFonts w:ascii="Calibri" w:hAnsi="Calibri" w:cs="Calibri"/>
+          <w:color w:val="000000" w:themeColor="text1"/>
+        </w:rPr>
+        <w:t>Követk</w:t>
+      </w:r>
+      <w:r>
+        <w:rPr>
+          <w:rFonts w:ascii="Calibri" w:hAnsi="Calibri" w:cs="Calibri"/>
+          <w:color w:val="000000" w:themeColor="text1"/>
+        </w:rPr>
+        <w:t>e</w:t>
+      </w:r>
+      <w:r>
+        <w:rPr>
+          <w:rFonts w:ascii="Calibri" w:hAnsi="Calibri" w:cs="Calibri"/>
+          <w:color w:val="000000" w:themeColor="text1"/>
+        </w:rPr>
+        <w:t>ző lépésként</w:t>
+      </w:r>
+      <w:r>
+        <w:rPr>
+          <w:rFonts w:ascii="Calibri" w:hAnsi="Calibri" w:cs="Calibri"/>
+          <w:color w:val="000000" w:themeColor="text1"/>
+        </w:rPr>
+        <w:t xml:space="preserve"> </w:t>
+      </w:r>
+      <w:r>
+        <w:rPr>
+          <w:rFonts w:ascii="Calibri" w:hAnsi="Calibri" w:cs="Calibri"/>
+          <w:color w:val="000000" w:themeColor="text1"/>
+        </w:rPr>
+        <w:t xml:space="preserve">algoritmikusan döntöttük el, hogy melyik </w:t>
+      </w:r>
+      <w:proofErr w:type="spellStart"/>
+      <w:r>
+        <w:rPr>
+          <w:rFonts w:ascii="Calibri" w:hAnsi="Calibri" w:cs="Calibri"/>
+          <w:color w:val="000000" w:themeColor="text1"/>
+        </w:rPr>
+        <w:t>SpaCy</w:t>
+      </w:r>
+      <w:proofErr w:type="spellEnd"/>
+      <w:r>
+        <w:rPr>
+          <w:rFonts w:ascii="Calibri" w:hAnsi="Calibri" w:cs="Calibri"/>
+          <w:color w:val="000000" w:themeColor="text1"/>
+        </w:rPr>
+        <w:t xml:space="preserve"> kategóriát érdemes megfeleltetnünk a sajátunknak, a következők szerint</w:t>
+      </w:r>
+      <w:r>
+        <w:rPr>
+          <w:rFonts w:ascii="Calibri" w:hAnsi="Calibri" w:cs="Calibri"/>
+          <w:color w:val="000000" w:themeColor="text1"/>
+        </w:rPr>
+        <w:t>:</w:t>
       </w:r>
     </w:p>
     <w:p>
@@ -6476,17 +6703,20 @@
           <w:ilvl w:val="0"/>
           <w:numId w:val="23"/>
         </w:numPr>
-        <w:rPr>
-          <w:rFonts w:ascii="Calibri" w:hAnsi="Calibri" w:cs="Calibri"/>
-          <w:color w:val="FA23E5"/>
-        </w:rPr>
-      </w:pPr>
-      <w:r>
-        <w:rPr>
-          <w:rFonts w:ascii="Calibri" w:hAnsi="Calibri" w:cs="Calibri"/>
-          <w:color w:val="FA23E5"/>
-        </w:rPr>
-        <w:t>Saját kategória, sok tévesztéssel</w:t>
+        <w:spacing w:line="276" w:lineRule="auto"/>
+        <w:rPr>
+          <w:rFonts w:ascii="Calibri" w:hAnsi="Calibri" w:cs="Calibri"/>
+          <w:color w:val="000000" w:themeColor="text1"/>
+          <w:szCs w:val="24"/>
+        </w:rPr>
+      </w:pPr>
+      <w:r>
+        <w:rPr>
+          <w:rFonts w:ascii="Calibri" w:hAnsi="Calibri" w:cs="Calibri"/>
+          <w:color w:val="000000" w:themeColor="text1"/>
+          <w:szCs w:val="24"/>
+        </w:rPr>
+        <w:t>Iteratívan veszünk egy saját kategóriát, ami viszonylag sok tévesztéssel járt.</w:t>
       </w:r>
     </w:p>
     <w:p>
@@ -6496,23 +6726,59 @@
           <w:ilvl w:val="0"/>
           <w:numId w:val="23"/>
         </w:numPr>
-        <w:rPr>
-          <w:rFonts w:ascii="Calibri" w:hAnsi="Calibri" w:cs="Calibri"/>
-          <w:color w:val="FA23E5"/>
-        </w:rPr>
-      </w:pPr>
-      <w:r>
-        <w:rPr>
-          <w:rFonts w:ascii="Calibri" w:hAnsi="Calibri" w:cs="Calibri"/>
-          <w:color w:val="FA23E5"/>
-        </w:rPr>
-        <w:t xml:space="preserve">A tévesztettek között mi a leggyakoribb kategória a </w:t>
+        <w:spacing w:line="276" w:lineRule="auto"/>
+        <w:rPr>
+          <w:rFonts w:ascii="Calibri" w:hAnsi="Calibri" w:cs="Calibri"/>
+          <w:color w:val="000000" w:themeColor="text1"/>
+          <w:szCs w:val="24"/>
+        </w:rPr>
+      </w:pPr>
+      <w:r>
+        <w:rPr>
+          <w:rFonts w:ascii="Calibri" w:hAnsi="Calibri" w:cs="Calibri"/>
+          <w:color w:val="000000" w:themeColor="text1"/>
+          <w:szCs w:val="24"/>
+        </w:rPr>
+        <w:t>A téveszt</w:t>
+      </w:r>
+      <w:r>
+        <w:rPr>
+          <w:rFonts w:ascii="Calibri" w:hAnsi="Calibri" w:cs="Calibri"/>
+          <w:color w:val="000000" w:themeColor="text1"/>
+          <w:szCs w:val="24"/>
+        </w:rPr>
+        <w:t>ések</w:t>
+      </w:r>
+      <w:r>
+        <w:rPr>
+          <w:rFonts w:ascii="Calibri" w:hAnsi="Calibri" w:cs="Calibri"/>
+          <w:color w:val="000000" w:themeColor="text1"/>
+          <w:szCs w:val="24"/>
+        </w:rPr>
+        <w:t xml:space="preserve"> között </w:t>
+      </w:r>
+      <w:r>
+        <w:rPr>
+          <w:rFonts w:ascii="Calibri" w:hAnsi="Calibri" w:cs="Calibri"/>
+          <w:color w:val="000000" w:themeColor="text1"/>
+          <w:szCs w:val="24"/>
+        </w:rPr>
+        <w:t>vesszük</w:t>
+      </w:r>
+      <w:r>
+        <w:rPr>
+          <w:rFonts w:ascii="Calibri" w:hAnsi="Calibri" w:cs="Calibri"/>
+          <w:color w:val="000000" w:themeColor="text1"/>
+          <w:szCs w:val="24"/>
+        </w:rPr>
+        <w:t xml:space="preserve"> a leggyakoribb </w:t>
       </w:r>
       <w:proofErr w:type="spellStart"/>
       <w:r>
         <w:rPr>
           <w:rFonts w:ascii="Calibri" w:hAnsi="Calibri" w:cs="Calibri"/>
-          <w:color w:val="FA23E5"/>
+          <w:color w:val="000000" w:themeColor="text1"/>
+          <w:szCs w:val="24"/>
         </w:rPr>
         <w:t>SpaCy</w:t>
       </w:r>
@@ -6520,9 +6786,26 @@
       <w:r>
         <w:rPr>
           <w:rFonts w:ascii="Calibri" w:hAnsi="Calibri" w:cs="Calibri"/>
-          <w:color w:val="FA23E5"/>
-        </w:rPr>
-        <w:t xml:space="preserve"> által biztosítottak között</w:t>
+          <w:color w:val="000000" w:themeColor="text1"/>
+          <w:szCs w:val="24"/>
+        </w:rPr>
+        <w:t xml:space="preserve"> </w:t>
+      </w:r>
+      <w:r>
+        <w:rPr>
+          <w:rFonts w:ascii="Calibri" w:hAnsi="Calibri" w:cs="Calibri"/>
+          <w:color w:val="000000" w:themeColor="text1"/>
+          <w:szCs w:val="24"/>
+        </w:rPr>
+        <w:t>kategóri</w:t>
+      </w:r>
+      <w:r>
+        <w:rPr>
+          <w:rFonts w:ascii="Calibri" w:hAnsi="Calibri" w:cs="Calibri"/>
+          <w:color w:val="000000" w:themeColor="text1"/>
+          <w:szCs w:val="24"/>
+        </w:rPr>
+        <w:t>át.</w:t>
       </w:r>
     </w:p>
     <w:p>
@@ -6532,15 +6815,18 @@
           <w:ilvl w:val="0"/>
           <w:numId w:val="23"/>
         </w:numPr>
-        <w:rPr>
-          <w:rFonts w:ascii="Calibri" w:hAnsi="Calibri" w:cs="Calibri"/>
-          <w:color w:val="FA23E5"/>
-        </w:rPr>
-      </w:pPr>
-      <w:r>
-        <w:rPr>
-          <w:rFonts w:ascii="Calibri" w:hAnsi="Calibri" w:cs="Calibri"/>
-          <w:color w:val="FA23E5"/>
+        <w:spacing w:line="276" w:lineRule="auto"/>
+        <w:rPr>
+          <w:rFonts w:ascii="Calibri" w:hAnsi="Calibri" w:cs="Calibri"/>
+          <w:color w:val="000000" w:themeColor="text1"/>
+          <w:szCs w:val="24"/>
+        </w:rPr>
+      </w:pPr>
+      <w:r>
+        <w:rPr>
+          <w:rFonts w:ascii="Calibri" w:hAnsi="Calibri" w:cs="Calibri"/>
+          <w:color w:val="000000" w:themeColor="text1"/>
+          <w:szCs w:val="24"/>
         </w:rPr>
         <w:t xml:space="preserve">A </w:t>
       </w:r>
@@ -6548,7 +6834,8 @@
       <w:r>
         <w:rPr>
           <w:rFonts w:ascii="Calibri" w:hAnsi="Calibri" w:cs="Calibri"/>
-          <w:color w:val="FA23E5"/>
+          <w:color w:val="000000" w:themeColor="text1"/>
+          <w:szCs w:val="24"/>
         </w:rPr>
         <w:t>SpaCy</w:t>
       </w:r>
@@ -6556,9 +6843,50 @@
       <w:r>
         <w:rPr>
           <w:rFonts w:ascii="Calibri" w:hAnsi="Calibri" w:cs="Calibri"/>
-          <w:color w:val="FA23E5"/>
-        </w:rPr>
-        <w:t xml:space="preserve"> kategóriához sorolt szavak milyen kategóriákba tartoznak nálunk</w:t>
+          <w:color w:val="000000" w:themeColor="text1"/>
+          <w:szCs w:val="24"/>
+        </w:rPr>
+        <w:t xml:space="preserve"> kategóriához sorolt szavak</w:t>
+      </w:r>
+      <w:r>
+        <w:rPr>
+          <w:rFonts w:ascii="Calibri" w:hAnsi="Calibri" w:cs="Calibri"/>
+          <w:color w:val="000000" w:themeColor="text1"/>
+          <w:szCs w:val="24"/>
+        </w:rPr>
+        <w:t>hoz meghatározzuk, hogy</w:t>
+      </w:r>
+      <w:r>
+        <w:rPr>
+          <w:rFonts w:ascii="Calibri" w:hAnsi="Calibri" w:cs="Calibri"/>
+          <w:color w:val="000000" w:themeColor="text1"/>
+          <w:szCs w:val="24"/>
+        </w:rPr>
+        <w:t xml:space="preserve"> milyen kategóriába tartoz</w:t>
+      </w:r>
+      <w:r>
+        <w:rPr>
+          <w:rFonts w:ascii="Calibri" w:hAnsi="Calibri" w:cs="Calibri"/>
+          <w:color w:val="000000" w:themeColor="text1"/>
+          <w:szCs w:val="24"/>
+        </w:rPr>
+        <w:t>tak</w:t>
+      </w:r>
+      <w:r>
+        <w:rPr>
+          <w:rFonts w:ascii="Calibri" w:hAnsi="Calibri" w:cs="Calibri"/>
+          <w:color w:val="000000" w:themeColor="text1"/>
+          <w:szCs w:val="24"/>
+        </w:rPr>
+        <w:t xml:space="preserve"> </w:t>
+      </w:r>
+      <w:r>
+        <w:rPr>
+          <w:rFonts w:ascii="Calibri" w:hAnsi="Calibri" w:cs="Calibri"/>
+          <w:color w:val="000000" w:themeColor="text1"/>
+          <w:szCs w:val="24"/>
+        </w:rPr>
+        <w:t>eredetileg a saját adathalmazunkban.</w:t>
       </w:r>
     </w:p>
     <w:p>
@@ -6568,40 +6896,116 @@
           <w:ilvl w:val="0"/>
           <w:numId w:val="23"/>
         </w:numPr>
-        <w:rPr>
-          <w:rFonts w:ascii="Calibri" w:hAnsi="Calibri" w:cs="Calibri"/>
-          <w:color w:val="FA23E5"/>
-        </w:rPr>
-      </w:pPr>
-      <w:r>
-        <w:rPr>
-          <w:rFonts w:ascii="Calibri" w:hAnsi="Calibri" w:cs="Calibri"/>
-          <w:color w:val="FA23E5"/>
-        </w:rPr>
-        <w:t xml:space="preserve">Milyen változást </w:t>
-      </w:r>
-      <w:r>
-        <w:rPr>
-          <w:rFonts w:ascii="Calibri" w:hAnsi="Calibri" w:cs="Calibri"/>
-          <w:color w:val="FA23E5"/>
-        </w:rPr>
-        <w:t xml:space="preserve">hozhat </w:t>
-      </w:r>
-      <w:proofErr w:type="gramStart"/>
-      <w:r>
-        <w:rPr>
-          <w:rFonts w:ascii="Calibri" w:hAnsi="Calibri" w:cs="Calibri"/>
-          <w:color w:val="FA23E5"/>
-        </w:rPr>
-        <w:t>pontosságban</w:t>
-      </w:r>
-      <w:proofErr w:type="gramEnd"/>
-      <w:r>
-        <w:rPr>
-          <w:rFonts w:ascii="Calibri" w:hAnsi="Calibri" w:cs="Calibri"/>
-          <w:color w:val="FA23E5"/>
-        </w:rPr>
-        <w:t xml:space="preserve"> ha megváltoztatjuk a hozzárendelést (pozitív/negatív hatás)</w:t>
+        <w:spacing w:line="276" w:lineRule="auto"/>
+        <w:rPr>
+          <w:rFonts w:ascii="Calibri" w:hAnsi="Calibri" w:cs="Calibri"/>
+          <w:color w:val="000000" w:themeColor="text1"/>
+          <w:szCs w:val="24"/>
+        </w:rPr>
+      </w:pPr>
+      <w:r>
+        <w:rPr>
+          <w:rFonts w:ascii="Calibri" w:hAnsi="Calibri" w:cs="Calibri"/>
+          <w:color w:val="000000" w:themeColor="text1"/>
+          <w:szCs w:val="24"/>
+        </w:rPr>
+        <w:t>Kiszámoljuk, hogy</w:t>
+      </w:r>
+      <w:r>
+        <w:rPr>
+          <w:rFonts w:ascii="Calibri" w:hAnsi="Calibri" w:cs="Calibri"/>
+          <w:color w:val="000000" w:themeColor="text1"/>
+          <w:szCs w:val="24"/>
+        </w:rPr>
+        <w:t xml:space="preserve"> </w:t>
+      </w:r>
+      <w:r>
+        <w:rPr>
+          <w:rFonts w:ascii="Calibri" w:hAnsi="Calibri" w:cs="Calibri"/>
+          <w:color w:val="000000" w:themeColor="text1"/>
+          <w:szCs w:val="24"/>
+        </w:rPr>
+        <w:t xml:space="preserve">milyen </w:t>
+      </w:r>
+      <w:r>
+        <w:rPr>
+          <w:rFonts w:ascii="Calibri" w:hAnsi="Calibri" w:cs="Calibri"/>
+          <w:color w:val="000000" w:themeColor="text1"/>
+          <w:szCs w:val="24"/>
+        </w:rPr>
+        <w:t xml:space="preserve">változást </w:t>
+      </w:r>
+      <w:r>
+        <w:rPr>
+          <w:rFonts w:ascii="Calibri" w:hAnsi="Calibri" w:cs="Calibri"/>
+          <w:color w:val="000000" w:themeColor="text1"/>
+          <w:szCs w:val="24"/>
+        </w:rPr>
+        <w:t>hoz</w:t>
+      </w:r>
+      <w:r>
+        <w:rPr>
+          <w:rFonts w:ascii="Calibri" w:hAnsi="Calibri" w:cs="Calibri"/>
+          <w:color w:val="000000" w:themeColor="text1"/>
+          <w:szCs w:val="24"/>
+        </w:rPr>
+        <w:t>na</w:t>
+      </w:r>
+      <w:r>
+        <w:rPr>
+          <w:rFonts w:ascii="Calibri" w:hAnsi="Calibri" w:cs="Calibri"/>
+          <w:color w:val="000000" w:themeColor="text1"/>
+          <w:szCs w:val="24"/>
+        </w:rPr>
+        <w:t xml:space="preserve"> </w:t>
+      </w:r>
+      <w:r>
+        <w:rPr>
+          <w:rFonts w:ascii="Calibri" w:hAnsi="Calibri" w:cs="Calibri"/>
+          <w:color w:val="000000" w:themeColor="text1"/>
+          <w:szCs w:val="24"/>
+        </w:rPr>
+        <w:t>pontosságban,</w:t>
+      </w:r>
+      <w:r>
+        <w:rPr>
+          <w:rFonts w:ascii="Calibri" w:hAnsi="Calibri" w:cs="Calibri"/>
+          <w:color w:val="000000" w:themeColor="text1"/>
+          <w:szCs w:val="24"/>
+        </w:rPr>
+        <w:t xml:space="preserve"> ha megváltoztat</w:t>
+      </w:r>
+      <w:r>
+        <w:rPr>
+          <w:rFonts w:ascii="Calibri" w:hAnsi="Calibri" w:cs="Calibri"/>
+          <w:color w:val="000000" w:themeColor="text1"/>
+          <w:szCs w:val="24"/>
+        </w:rPr>
+        <w:t>nánk</w:t>
+      </w:r>
+      <w:r>
+        <w:rPr>
+          <w:rFonts w:ascii="Calibri" w:hAnsi="Calibri" w:cs="Calibri"/>
+          <w:color w:val="000000" w:themeColor="text1"/>
+          <w:szCs w:val="24"/>
+        </w:rPr>
+        <w:t xml:space="preserve"> a hozz</w:t>
+      </w:r>
+      <w:r>
+        <w:rPr>
+          <w:rFonts w:ascii="Calibri" w:hAnsi="Calibri" w:cs="Calibri"/>
+          <w:color w:val="000000" w:themeColor="text1"/>
+          <w:szCs w:val="24"/>
+        </w:rPr>
+        <w:t>á</w:t>
+      </w:r>
+      <w:r>
+        <w:rPr>
+          <w:rFonts w:ascii="Calibri" w:hAnsi="Calibri" w:cs="Calibri"/>
+          <w:color w:val="000000" w:themeColor="text1"/>
+          <w:szCs w:val="24"/>
+        </w:rPr>
+        <w:t>rendelést (pozitív/negatív hatás)</w:t>
       </w:r>
     </w:p>
     <w:p>
@@ -6611,62 +7015,121 @@
           <w:ilvl w:val="0"/>
           <w:numId w:val="23"/>
         </w:numPr>
-        <w:rPr>
-          <w:rFonts w:ascii="Calibri" w:hAnsi="Calibri" w:cs="Calibri"/>
-          <w:color w:val="FA23E5"/>
-        </w:rPr>
-      </w:pPr>
-      <w:r>
-        <w:rPr>
-          <w:rFonts w:ascii="Calibri" w:hAnsi="Calibri" w:cs="Calibri"/>
-          <w:color w:val="FA23E5"/>
-        </w:rPr>
-        <w:t xml:space="preserve">Átsorolás ha érdemes, folytatás az 1. </w:t>
-      </w:r>
-      <w:proofErr w:type="gramStart"/>
-      <w:r>
-        <w:rPr>
-          <w:rFonts w:ascii="Calibri" w:hAnsi="Calibri" w:cs="Calibri"/>
-          <w:color w:val="FA23E5"/>
-        </w:rPr>
-        <w:t>pontnál</w:t>
-      </w:r>
-      <w:proofErr w:type="gramEnd"/>
-      <w:r>
-        <w:rPr>
-          <w:rFonts w:ascii="Calibri" w:hAnsi="Calibri" w:cs="Calibri"/>
-          <w:color w:val="FA23E5"/>
-        </w:rPr>
-        <w:t xml:space="preserve"> ha még van kategória amit érdemes vizsgálnunk.</w:t>
+        <w:spacing w:line="276" w:lineRule="auto"/>
+        <w:rPr>
+          <w:rFonts w:ascii="Calibri" w:hAnsi="Calibri" w:cs="Calibri"/>
+          <w:color w:val="000000" w:themeColor="text1"/>
+          <w:szCs w:val="24"/>
+        </w:rPr>
+      </w:pPr>
+      <w:r>
+        <w:rPr>
+          <w:rFonts w:ascii="Calibri" w:hAnsi="Calibri" w:cs="Calibri"/>
+          <w:color w:val="000000" w:themeColor="text1"/>
+          <w:szCs w:val="24"/>
+        </w:rPr>
+        <w:t>Átsor</w:t>
+      </w:r>
+      <w:r>
+        <w:rPr>
+          <w:rFonts w:ascii="Calibri" w:hAnsi="Calibri" w:cs="Calibri"/>
+          <w:color w:val="000000" w:themeColor="text1"/>
+          <w:szCs w:val="24"/>
+        </w:rPr>
+        <w:t xml:space="preserve">oljuk a </w:t>
+      </w:r>
+      <w:proofErr w:type="spellStart"/>
+      <w:r>
+        <w:rPr>
+          <w:rFonts w:ascii="Calibri" w:hAnsi="Calibri" w:cs="Calibri"/>
+          <w:color w:val="000000" w:themeColor="text1"/>
+          <w:szCs w:val="24"/>
+        </w:rPr>
+        <w:t>SpaCy</w:t>
+      </w:r>
+      <w:proofErr w:type="spellEnd"/>
+      <w:r>
+        <w:rPr>
+          <w:rFonts w:ascii="Calibri" w:hAnsi="Calibri" w:cs="Calibri"/>
+          <w:color w:val="000000" w:themeColor="text1"/>
+          <w:szCs w:val="24"/>
+        </w:rPr>
+        <w:t xml:space="preserve"> kategóriát </w:t>
+      </w:r>
+      <w:r>
+        <w:rPr>
+          <w:rFonts w:ascii="Calibri" w:hAnsi="Calibri" w:cs="Calibri"/>
+          <w:color w:val="000000" w:themeColor="text1"/>
+          <w:szCs w:val="24"/>
+        </w:rPr>
+        <w:t xml:space="preserve">saját kategóriára </w:t>
+      </w:r>
+      <w:r>
+        <w:rPr>
+          <w:rFonts w:ascii="Calibri" w:hAnsi="Calibri" w:cs="Calibri"/>
+          <w:color w:val="000000" w:themeColor="text1"/>
+          <w:szCs w:val="24"/>
+        </w:rPr>
+        <w:t xml:space="preserve">pozitív hatás esetén. </w:t>
+      </w:r>
+      <w:r>
+        <w:rPr>
+          <w:rFonts w:ascii="Calibri" w:hAnsi="Calibri" w:cs="Calibri"/>
+          <w:color w:val="000000" w:themeColor="text1"/>
+          <w:szCs w:val="24"/>
+        </w:rPr>
+        <w:t>Majd v</w:t>
+      </w:r>
+      <w:r>
+        <w:rPr>
+          <w:rFonts w:ascii="Calibri" w:hAnsi="Calibri" w:cs="Calibri"/>
+          <w:color w:val="000000" w:themeColor="text1"/>
+          <w:szCs w:val="24"/>
+        </w:rPr>
+        <w:t>esszük a következő saját kategóriát (</w:t>
+      </w:r>
+      <w:r>
+        <w:rPr>
+          <w:rFonts w:ascii="Calibri" w:hAnsi="Calibri" w:cs="Calibri"/>
+          <w:color w:val="000000" w:themeColor="text1"/>
+          <w:szCs w:val="24"/>
+        </w:rPr>
+        <w:t>folytatás az 1. pontnál</w:t>
+      </w:r>
+      <w:r>
+        <w:rPr>
+          <w:rFonts w:ascii="Calibri" w:hAnsi="Calibri" w:cs="Calibri"/>
+          <w:color w:val="000000" w:themeColor="text1"/>
+          <w:szCs w:val="24"/>
+        </w:rPr>
+        <w:t>).</w:t>
       </w:r>
     </w:p>
     <w:p>
       <w:pPr>
         <w:rPr>
           <w:rFonts w:ascii="Calibri" w:hAnsi="Calibri" w:cs="Calibri"/>
-          <w:color w:val="FA23E5"/>
-        </w:rPr>
-      </w:pPr>
-      <w:r>
-        <w:rPr>
-          <w:rFonts w:ascii="Calibri" w:hAnsi="Calibri" w:cs="Calibri"/>
-          <w:color w:val="FA23E5"/>
-        </w:rPr>
-        <w:t xml:space="preserve">A módszer segítségével hamar </w:t>
-      </w:r>
-      <w:proofErr w:type="gramStart"/>
-      <w:r>
-        <w:rPr>
-          <w:rFonts w:ascii="Calibri" w:hAnsi="Calibri" w:cs="Calibri"/>
-          <w:color w:val="FA23E5"/>
-        </w:rPr>
-        <w:t>kiderült</w:t>
-      </w:r>
-      <w:proofErr w:type="gramEnd"/>
-      <w:r>
-        <w:rPr>
-          <w:rFonts w:ascii="Calibri" w:hAnsi="Calibri" w:cs="Calibri"/>
-          <w:color w:val="FA23E5"/>
+          <w:color w:val="000000" w:themeColor="text1"/>
+        </w:rPr>
+      </w:pPr>
+      <w:r>
+        <w:rPr>
+          <w:rFonts w:ascii="Calibri" w:hAnsi="Calibri" w:cs="Calibri"/>
+          <w:color w:val="000000" w:themeColor="text1"/>
+        </w:rPr>
+        <w:t>A módszer segítségével hamar kiderült</w:t>
+      </w:r>
+      <w:r>
+        <w:rPr>
+          <w:rFonts w:ascii="Calibri" w:hAnsi="Calibri" w:cs="Calibri"/>
+          <w:color w:val="000000" w:themeColor="text1"/>
+        </w:rPr>
+        <w:t>,</w:t>
+      </w:r>
+      <w:r>
+        <w:rPr>
+          <w:rFonts w:ascii="Calibri" w:hAnsi="Calibri" w:cs="Calibri"/>
+          <w:color w:val="000000" w:themeColor="text1"/>
         </w:rPr>
         <w:t xml:space="preserve"> hogy a </w:t>
       </w:r>
@@ -6674,7 +7137,7 @@
       <w:r>
         <w:rPr>
           <w:rFonts w:ascii="Calibri" w:hAnsi="Calibri" w:cs="Calibri"/>
-          <w:color w:val="FA23E5"/>
+          <w:color w:val="000000" w:themeColor="text1"/>
         </w:rPr>
         <w:t>SpaCy</w:t>
       </w:r>
@@ -6682,76 +7145,1163 @@
       <w:r>
         <w:rPr>
           <w:rFonts w:ascii="Calibri" w:hAnsi="Calibri" w:cs="Calibri"/>
-          <w:color w:val="FA23E5"/>
-        </w:rPr>
-        <w:t xml:space="preserve"> GPE kategória összes eleme a saját GEO kategóriába tartozik, és a saját GPE kategóriára a NORP passzol a legjobban. Megvizsgáltuk a B és I alkategóriák eloszlását is de végül ilyen téren nem javítottunk. (A 2.3.3 pontban grafikonon demonstrálva is látható a módszer.</w:t>
+          <w:color w:val="000000" w:themeColor="text1"/>
+        </w:rPr>
+        <w:t xml:space="preserve"> GPE kategória összes eleme a saját GEO kategóriá</w:t>
+      </w:r>
+      <w:r>
+        <w:rPr>
+          <w:rFonts w:ascii="Calibri" w:hAnsi="Calibri" w:cs="Calibri"/>
+          <w:color w:val="000000" w:themeColor="text1"/>
+        </w:rPr>
+        <w:t>nknak feleltethető meg</w:t>
+      </w:r>
+      <w:r>
+        <w:rPr>
+          <w:rFonts w:ascii="Calibri" w:hAnsi="Calibri" w:cs="Calibri"/>
+          <w:color w:val="000000" w:themeColor="text1"/>
+        </w:rPr>
+        <w:t xml:space="preserve">, </w:t>
+      </w:r>
+      <w:r>
+        <w:rPr>
+          <w:rFonts w:ascii="Calibri" w:hAnsi="Calibri" w:cs="Calibri"/>
+          <w:color w:val="000000" w:themeColor="text1"/>
+        </w:rPr>
+        <w:t xml:space="preserve">illetve </w:t>
+      </w:r>
+      <w:r>
+        <w:rPr>
+          <w:rFonts w:ascii="Calibri" w:hAnsi="Calibri" w:cs="Calibri"/>
+          <w:color w:val="000000" w:themeColor="text1"/>
+        </w:rPr>
+        <w:t>a saját GPE kategóriára a NORP</w:t>
+      </w:r>
+      <w:r>
+        <w:rPr>
+          <w:rFonts w:ascii="Calibri" w:hAnsi="Calibri" w:cs="Calibri"/>
+          <w:color w:val="000000" w:themeColor="text1"/>
+        </w:rPr>
+        <w:t xml:space="preserve"> </w:t>
+      </w:r>
+      <w:proofErr w:type="spellStart"/>
+      <w:r>
+        <w:rPr>
+          <w:rFonts w:ascii="Calibri" w:hAnsi="Calibri" w:cs="Calibri"/>
+          <w:color w:val="000000" w:themeColor="text1"/>
+        </w:rPr>
+        <w:t>SpaCy</w:t>
+      </w:r>
+      <w:proofErr w:type="spellEnd"/>
+      <w:r>
+        <w:rPr>
+          <w:rFonts w:ascii="Calibri" w:hAnsi="Calibri" w:cs="Calibri"/>
+          <w:color w:val="000000" w:themeColor="text1"/>
+        </w:rPr>
+        <w:t xml:space="preserve"> kategória illik </w:t>
+      </w:r>
+      <w:r>
+        <w:rPr>
+          <w:rFonts w:ascii="Calibri" w:hAnsi="Calibri" w:cs="Calibri"/>
+          <w:color w:val="000000" w:themeColor="text1"/>
+        </w:rPr>
+        <w:t xml:space="preserve">legjobban. Megvizsgáltuk a </w:t>
+      </w:r>
+      <w:r>
+        <w:rPr>
+          <w:rFonts w:ascii="Calibri" w:hAnsi="Calibri" w:cs="Calibri"/>
+          <w:i/>
+          <w:color w:val="000000" w:themeColor="text1"/>
+        </w:rPr>
+        <w:t>B</w:t>
+      </w:r>
+      <w:r>
+        <w:rPr>
+          <w:rFonts w:ascii="Calibri" w:hAnsi="Calibri" w:cs="Calibri"/>
+          <w:color w:val="000000" w:themeColor="text1"/>
+        </w:rPr>
+        <w:t xml:space="preserve"> és </w:t>
+      </w:r>
+      <w:r>
+        <w:rPr>
+          <w:rFonts w:ascii="Calibri" w:hAnsi="Calibri" w:cs="Calibri"/>
+          <w:i/>
+          <w:color w:val="000000" w:themeColor="text1"/>
+        </w:rPr>
+        <w:t>I</w:t>
+      </w:r>
+      <w:r>
+        <w:rPr>
+          <w:rFonts w:ascii="Calibri" w:hAnsi="Calibri" w:cs="Calibri"/>
+          <w:color w:val="000000" w:themeColor="text1"/>
+        </w:rPr>
+        <w:t xml:space="preserve"> alkategóriák eloszlását is de végül </w:t>
+      </w:r>
+      <w:r>
+        <w:rPr>
+          <w:rFonts w:ascii="Calibri" w:hAnsi="Calibri" w:cs="Calibri"/>
+          <w:color w:val="000000" w:themeColor="text1"/>
+        </w:rPr>
+        <w:t xml:space="preserve">ezeken </w:t>
+      </w:r>
+      <w:r>
+        <w:rPr>
+          <w:rFonts w:ascii="Calibri" w:hAnsi="Calibri" w:cs="Calibri"/>
+          <w:color w:val="000000" w:themeColor="text1"/>
+        </w:rPr>
+        <w:t xml:space="preserve">nem </w:t>
+      </w:r>
+      <w:r>
+        <w:rPr>
+          <w:rFonts w:ascii="Calibri" w:hAnsi="Calibri" w:cs="Calibri"/>
+          <w:color w:val="000000" w:themeColor="text1"/>
+        </w:rPr>
+        <w:t>láttuk értelmét javításnak.</w:t>
+      </w:r>
+      <w:r>
+        <w:rPr>
+          <w:rFonts w:ascii="Calibri" w:hAnsi="Calibri" w:cs="Calibri"/>
+          <w:color w:val="000000" w:themeColor="text1"/>
+        </w:rPr>
+        <w:t xml:space="preserve"> Az alábbi ábrák (</w:t>
+      </w:r>
+      <w:r>
+        <w:rPr>
+          <w:rFonts w:ascii="Calibri" w:hAnsi="Calibri" w:cs="Calibri"/>
+          <w:color w:val="000000" w:themeColor="text1"/>
+        </w:rPr>
+        <w:fldChar w:fldCharType="begin"/>
+      </w:r>
+      <w:r>
+        <w:rPr>
+          <w:rFonts w:ascii="Calibri" w:hAnsi="Calibri" w:cs="Calibri"/>
+          <w:color w:val="000000" w:themeColor="text1"/>
+        </w:rPr>
+        <w:instrText xml:space="preserve"> REF _Ref531293436 \h </w:instrText>
+      </w:r>
+      <w:r>
+        <w:rPr>
+          <w:rFonts w:ascii="Calibri" w:hAnsi="Calibri" w:cs="Calibri"/>
+          <w:color w:val="000000" w:themeColor="text1"/>
+        </w:rPr>
+      </w:r>
+      <w:r>
+        <w:rPr>
+          <w:rFonts w:ascii="Calibri" w:hAnsi="Calibri" w:cs="Calibri"/>
+          <w:color w:val="000000" w:themeColor="text1"/>
+        </w:rPr>
+        <w:instrText xml:space="preserve"> \* MERGEFORMAT </w:instrText>
+      </w:r>
+      <w:r>
+        <w:rPr>
+          <w:rFonts w:ascii="Calibri" w:hAnsi="Calibri" w:cs="Calibri"/>
+          <w:color w:val="000000" w:themeColor="text1"/>
+        </w:rPr>
+        <w:fldChar w:fldCharType="separate"/>
+      </w:r>
+      <w:r>
+        <w:rPr>
+          <w:rFonts w:ascii="Calibri" w:hAnsi="Calibri" w:cs="Calibri"/>
+          <w:color w:val="000000" w:themeColor="text1"/>
+        </w:rPr>
+        <w:t>3. ábra</w:t>
+      </w:r>
+      <w:r>
+        <w:rPr>
+          <w:rFonts w:ascii="Calibri" w:hAnsi="Calibri" w:cs="Calibri"/>
+          <w:color w:val="000000" w:themeColor="text1"/>
+        </w:rPr>
+        <w:fldChar w:fldCharType="end"/>
+      </w:r>
+      <w:r>
+        <w:rPr>
+          <w:rFonts w:ascii="Calibri" w:hAnsi="Calibri" w:cs="Calibri"/>
+          <w:color w:val="000000" w:themeColor="text1"/>
+        </w:rPr>
+        <w:t xml:space="preserve">, </w:t>
+      </w:r>
+      <w:r>
+        <w:rPr>
+          <w:rFonts w:ascii="Calibri" w:hAnsi="Calibri" w:cs="Calibri"/>
+          <w:color w:val="000000" w:themeColor="text1"/>
+        </w:rPr>
+        <w:fldChar w:fldCharType="begin"/>
+      </w:r>
+      <w:r>
+        <w:rPr>
+          <w:rFonts w:ascii="Calibri" w:hAnsi="Calibri" w:cs="Calibri"/>
+          <w:color w:val="000000" w:themeColor="text1"/>
+        </w:rPr>
+        <w:instrText xml:space="preserve"> REF _Ref531293443 \h </w:instrText>
+      </w:r>
+      <w:r>
+        <w:rPr>
+          <w:rFonts w:ascii="Calibri" w:hAnsi="Calibri" w:cs="Calibri"/>
+          <w:color w:val="000000" w:themeColor="text1"/>
+        </w:rPr>
+      </w:r>
+      <w:r>
+        <w:rPr>
+          <w:rFonts w:ascii="Calibri" w:hAnsi="Calibri" w:cs="Calibri"/>
+          <w:color w:val="000000" w:themeColor="text1"/>
+        </w:rPr>
+        <w:instrText xml:space="preserve"> \* MERGEFORMAT </w:instrText>
+      </w:r>
+      <w:r>
+        <w:rPr>
+          <w:rFonts w:ascii="Calibri" w:hAnsi="Calibri" w:cs="Calibri"/>
+          <w:color w:val="000000" w:themeColor="text1"/>
+        </w:rPr>
+        <w:fldChar w:fldCharType="separate"/>
+      </w:r>
+      <w:r>
+        <w:rPr>
+          <w:rFonts w:ascii="Calibri" w:hAnsi="Calibri" w:cs="Calibri"/>
+          <w:color w:val="000000" w:themeColor="text1"/>
+        </w:rPr>
+        <w:t>4. ábra</w:t>
+      </w:r>
+      <w:r>
+        <w:rPr>
+          <w:rFonts w:ascii="Calibri" w:hAnsi="Calibri" w:cs="Calibri"/>
+          <w:color w:val="000000" w:themeColor="text1"/>
+        </w:rPr>
+        <w:fldChar w:fldCharType="end"/>
+      </w:r>
+      <w:r>
+        <w:rPr>
+          <w:rFonts w:ascii="Calibri" w:hAnsi="Calibri" w:cs="Calibri"/>
+          <w:color w:val="000000" w:themeColor="text1"/>
+        </w:rPr>
+        <w:t xml:space="preserve">) már a </w:t>
+      </w:r>
+      <w:proofErr w:type="spellStart"/>
+      <w:r>
+        <w:rPr>
+          <w:rFonts w:ascii="Calibri" w:hAnsi="Calibri" w:cs="Calibri"/>
+          <w:color w:val="000000" w:themeColor="text1"/>
+        </w:rPr>
+        <w:t>SpaCy</w:t>
+      </w:r>
+      <w:proofErr w:type="spellEnd"/>
+      <w:r>
+        <w:rPr>
+          <w:rFonts w:ascii="Calibri" w:hAnsi="Calibri" w:cs="Calibri"/>
+          <w:color w:val="000000" w:themeColor="text1"/>
+        </w:rPr>
+        <w:t xml:space="preserve"> és sajátnévelemeink közötti konvertálás után készültek.</w:t>
       </w:r>
     </w:p>
     <w:p>
       <w:pPr>
-        <w:rPr>
-          <w:rFonts w:ascii="Calibri" w:hAnsi="Calibri" w:cs="Calibri"/>
-          <w:color w:val="FA23E5"/>
-        </w:rPr>
-      </w:pPr>
-      <w:r>
-        <w:rPr>
-          <w:rFonts w:ascii="Calibri" w:hAnsi="Calibri" w:cs="Calibri"/>
-          <w:color w:val="FA23E5"/>
-        </w:rPr>
-        <w:t>A végső eredmények a következő oldali táblázatban láthatók, bár a két nagyobb modell észrevehetően jobb volt a legegyszerűbbnél, a közepes méretű már nem maradt le sokkal a nagyobbhoz képest.</w:t>
+        <w:keepNext/>
+      </w:pPr>
+      <w:r>
+        <w:rPr>
+          <w:rFonts w:ascii="Calibri" w:hAnsi="Calibri" w:cs="Calibri"/>
+          <w:noProof/>
+        </w:rPr>
+        <w:lastRenderedPageBreak/>
+        <w:drawing>
+          <wp:inline distT="0" distB="0" distL="0" distR="0" wp14:anchorId="40117606" wp14:editId="78E9A549">
+            <wp:extent cx="5397500" cy="3314700"/>
+            <wp:effectExtent l="0" t="0" r="0" b="0"/>
+            <wp:docPr id="6" name="Picture 6"/>
+            <wp:cNvGraphicFramePr>
+              <a:graphicFrameLocks xmlns:a="http://schemas.openxmlformats.org/drawingml/2006/main" noChangeAspect="1"/>
+            </wp:cNvGraphicFramePr>
+            <a:graphic xmlns:a="http://schemas.openxmlformats.org/drawingml/2006/main">
+              <a:graphicData uri="http://schemas.openxmlformats.org/drawingml/2006/picture">
+                <pic:pic xmlns:pic="http://schemas.openxmlformats.org/drawingml/2006/picture">
+                  <pic:nvPicPr>
+                    <pic:cNvPr id="1" name=""/>
+                    <pic:cNvPicPr/>
+                  </pic:nvPicPr>
+                  <pic:blipFill>
+                    <a:blip r:embed="rId19"/>
+                    <a:stretch>
+                      <a:fillRect/>
+                    </a:stretch>
+                  </pic:blipFill>
+                  <pic:spPr>
+                    <a:xfrm>
+                      <a:off x="0" y="0"/>
+                      <a:ext cx="5397500" cy="3314700"/>
+                    </a:xfrm>
+                    <a:prstGeom prst="rect">
+                      <a:avLst/>
+                    </a:prstGeom>
+                  </pic:spPr>
+                </pic:pic>
+              </a:graphicData>
+            </a:graphic>
+          </wp:inline>
+        </w:drawing>
+      </w:r>
+    </w:p>
+    <w:bookmarkStart w:id="10" w:name="_Ref531293436"/>
+    <w:p>
+      <w:pPr>
+        <w:pStyle w:val="Caption"/>
+        <w:jc w:val="center"/>
+      </w:pPr>
+      <w:r>
+        <w:fldChar w:fldCharType="begin"/>
+      </w:r>
+      <w:r>
+        <w:instrText xml:space="preserve"> SEQ ábra \* ARABIC </w:instrText>
+      </w:r>
+      <w:r>
+        <w:fldChar w:fldCharType="separate"/>
+      </w:r>
+      <w:r>
+        <w:rPr>
+          <w:noProof/>
+        </w:rPr>
+        <w:t>3</w:t>
+      </w:r>
+      <w:r>
+        <w:fldChar w:fldCharType="end"/>
+      </w:r>
+      <w:r>
+        <w:t>. ábra</w:t>
+      </w:r>
+      <w:bookmarkEnd w:id="10"/>
+      <w:r>
+        <w:t>: A különböző modellek és a tanítás hibáinak darabszáma entitásonként</w:t>
       </w:r>
     </w:p>
     <w:p>
       <w:pPr>
         <w:rPr>
           <w:rFonts w:ascii="Calibri" w:hAnsi="Calibri" w:cs="Calibri"/>
-          <w:color w:val="FA23E5"/>
-        </w:rPr>
-      </w:pPr>
+          <w:color w:val="000000" w:themeColor="text1"/>
+        </w:rPr>
+      </w:pPr>
+      <w:r>
+        <w:rPr>
+          <w:rFonts w:ascii="Calibri" w:hAnsi="Calibri" w:cs="Calibri"/>
+          <w:iCs/>
+          <w:noProof/>
+          <w:color w:val="000000" w:themeColor="text1"/>
+        </w:rPr>
+        <w:t xml:space="preserve">A fenti </w:t>
+      </w:r>
+      <w:r>
+        <w:rPr>
+          <w:rFonts w:ascii="Calibri" w:hAnsi="Calibri" w:cs="Calibri"/>
+          <w:iCs/>
+          <w:noProof/>
+          <w:color w:val="000000" w:themeColor="text1"/>
+        </w:rPr>
+        <w:t>ábra (</w:t>
+      </w:r>
+      <w:r>
+        <w:rPr>
+          <w:rFonts w:ascii="Calibri" w:hAnsi="Calibri" w:cs="Calibri"/>
+          <w:iCs/>
+          <w:noProof/>
+          <w:color w:val="000000" w:themeColor="text1"/>
+        </w:rPr>
+        <w:fldChar w:fldCharType="begin"/>
+      </w:r>
+      <w:r>
+        <w:rPr>
+          <w:rFonts w:ascii="Calibri" w:hAnsi="Calibri" w:cs="Calibri"/>
+          <w:iCs/>
+          <w:noProof/>
+          <w:color w:val="000000" w:themeColor="text1"/>
+        </w:rPr>
+        <w:instrText xml:space="preserve"> REF _Ref531293436 \h </w:instrText>
+      </w:r>
+      <w:r>
+        <w:rPr>
+          <w:rFonts w:ascii="Calibri" w:hAnsi="Calibri" w:cs="Calibri"/>
+          <w:iCs/>
+          <w:noProof/>
+          <w:color w:val="000000" w:themeColor="text1"/>
+        </w:rPr>
+      </w:r>
+      <w:r>
+        <w:rPr>
+          <w:rFonts w:ascii="Calibri" w:hAnsi="Calibri" w:cs="Calibri"/>
+          <w:iCs/>
+          <w:noProof/>
+          <w:color w:val="000000" w:themeColor="text1"/>
+        </w:rPr>
+        <w:fldChar w:fldCharType="separate"/>
+      </w:r>
+      <w:r>
+        <w:rPr>
+          <w:noProof/>
+        </w:rPr>
+        <w:t>3</w:t>
+      </w:r>
+      <w:r>
+        <w:t>. ábra</w:t>
+      </w:r>
+      <w:r>
+        <w:rPr>
+          <w:rFonts w:ascii="Calibri" w:hAnsi="Calibri" w:cs="Calibri"/>
+          <w:iCs/>
+          <w:noProof/>
+          <w:color w:val="000000" w:themeColor="text1"/>
+        </w:rPr>
+        <w:fldChar w:fldCharType="end"/>
+      </w:r>
+      <w:r>
+        <w:rPr>
+          <w:rFonts w:ascii="Calibri" w:hAnsi="Calibri" w:cs="Calibri"/>
+          <w:iCs/>
+          <w:noProof/>
+          <w:color w:val="000000" w:themeColor="text1"/>
+        </w:rPr>
+        <w:t>) vízszintes tengelyén a TrainNER adathalamaz entitásai szerepelnek. A függőlegesén pedig a kipróbált algoritmusok hibázásainak száma. P</w:t>
+      </w:r>
+      <w:r>
+        <w:rPr>
+          <w:rFonts w:ascii="Calibri" w:hAnsi="Calibri" w:cs="Calibri"/>
+          <w:iCs/>
+          <w:noProof/>
+          <w:color w:val="000000" w:themeColor="text1"/>
+        </w:rPr>
+        <w:t xml:space="preserve">éldául </w:t>
+      </w:r>
+      <w:r>
+        <w:rPr>
+          <w:rFonts w:ascii="Calibri" w:hAnsi="Calibri" w:cs="Calibri"/>
+          <w:iCs/>
+          <w:noProof/>
+          <w:color w:val="000000" w:themeColor="text1"/>
+        </w:rPr>
+        <w:t>láthatjuk</w:t>
+      </w:r>
+      <w:r>
+        <w:rPr>
+          <w:rFonts w:ascii="Calibri" w:hAnsi="Calibri" w:cs="Calibri"/>
+          <w:color w:val="000000" w:themeColor="text1"/>
+        </w:rPr>
+        <w:t xml:space="preserve">, </w:t>
+      </w:r>
+      <w:r>
+        <w:rPr>
+          <w:rFonts w:ascii="Calibri" w:hAnsi="Calibri" w:cs="Calibri"/>
+          <w:color w:val="000000" w:themeColor="text1"/>
+        </w:rPr>
+        <w:t>hogy az előre tanított modellek az O kategorián hibáztak a legtöbbet</w:t>
+      </w:r>
+      <w:r>
+        <w:rPr>
+          <w:rFonts w:ascii="Calibri" w:hAnsi="Calibri" w:cs="Calibri"/>
+          <w:color w:val="000000" w:themeColor="text1"/>
+        </w:rPr>
+        <w:t>, míg a tanításnál a B-</w:t>
+      </w:r>
+      <w:r>
+        <w:rPr>
+          <w:rFonts w:ascii="Calibri" w:hAnsi="Calibri" w:cs="Calibri"/>
+          <w:color w:val="000000" w:themeColor="text1"/>
+        </w:rPr>
+        <w:t>geo</w:t>
+      </w:r>
+      <w:r>
+        <w:rPr>
+          <w:rFonts w:ascii="Calibri" w:hAnsi="Calibri" w:cs="Calibri"/>
+          <w:color w:val="000000" w:themeColor="text1"/>
+        </w:rPr>
+        <w:t xml:space="preserve"> entitás meghatározása volt a legnehezebb.</w:t>
+      </w:r>
     </w:p>
     <w:p>
       <w:pPr>
         <w:rPr>
           <w:rFonts w:ascii="Calibri" w:hAnsi="Calibri" w:cs="Calibri"/>
-        </w:rPr>
-      </w:pPr>
+          <w:iCs/>
+          <w:noProof/>
+          <w:color w:val="000000" w:themeColor="text1"/>
+        </w:rPr>
+      </w:pPr>
+      <w:r>
+        <w:rPr>
+          <w:rFonts w:ascii="Calibri" w:hAnsi="Calibri" w:cs="Calibri"/>
+          <w:color w:val="000000" w:themeColor="text1"/>
+        </w:rPr>
+        <w:t xml:space="preserve">A fenti </w:t>
+      </w:r>
+      <w:r>
+        <w:rPr>
+          <w:rFonts w:ascii="Calibri" w:hAnsi="Calibri" w:cs="Calibri"/>
+          <w:color w:val="000000" w:themeColor="text1"/>
+        </w:rPr>
+        <w:fldChar w:fldCharType="begin"/>
+      </w:r>
+      <w:r>
+        <w:rPr>
+          <w:rFonts w:ascii="Calibri" w:hAnsi="Calibri" w:cs="Calibri"/>
+          <w:color w:val="000000" w:themeColor="text1"/>
+        </w:rPr>
+        <w:instrText xml:space="preserve"> REF _Ref531293436 \h </w:instrText>
+      </w:r>
+      <w:r>
+        <w:rPr>
+          <w:rFonts w:ascii="Calibri" w:hAnsi="Calibri" w:cs="Calibri"/>
+          <w:color w:val="000000" w:themeColor="text1"/>
+        </w:rPr>
+      </w:r>
+      <w:r>
+        <w:rPr>
+          <w:rFonts w:ascii="Calibri" w:hAnsi="Calibri" w:cs="Calibri"/>
+          <w:color w:val="000000" w:themeColor="text1"/>
+        </w:rPr>
+        <w:instrText xml:space="preserve"> \* MERGEFORMAT </w:instrText>
+      </w:r>
+      <w:r>
+        <w:rPr>
+          <w:rFonts w:ascii="Calibri" w:hAnsi="Calibri" w:cs="Calibri"/>
+          <w:color w:val="000000" w:themeColor="text1"/>
+        </w:rPr>
+        <w:fldChar w:fldCharType="separate"/>
+      </w:r>
+      <w:r>
+        <w:rPr>
+          <w:rFonts w:ascii="Calibri" w:hAnsi="Calibri" w:cs="Calibri"/>
+          <w:color w:val="000000" w:themeColor="text1"/>
+        </w:rPr>
+        <w:t>3. ábrán</w:t>
+      </w:r>
+      <w:r>
+        <w:rPr>
+          <w:rFonts w:ascii="Calibri" w:hAnsi="Calibri" w:cs="Calibri"/>
+          <w:color w:val="000000" w:themeColor="text1"/>
+        </w:rPr>
+        <w:fldChar w:fldCharType="end"/>
+      </w:r>
+      <w:r>
+        <w:rPr>
+          <w:rFonts w:ascii="Calibri" w:hAnsi="Calibri" w:cs="Calibri"/>
+          <w:color w:val="000000" w:themeColor="text1"/>
+        </w:rPr>
+        <w:t xml:space="preserve"> is látható eredményeket tová</w:t>
+      </w:r>
+      <w:bookmarkStart w:id="11" w:name="_GoBack"/>
+      <w:bookmarkEnd w:id="11"/>
+      <w:r>
+        <w:rPr>
+          <w:rFonts w:ascii="Calibri" w:hAnsi="Calibri" w:cs="Calibri"/>
+          <w:color w:val="000000" w:themeColor="text1"/>
+        </w:rPr>
+        <w:t>bb elemezve az alábbi ábrát készítettük (</w:t>
+      </w:r>
+      <w:r>
+        <w:rPr>
+          <w:rFonts w:ascii="Calibri" w:hAnsi="Calibri" w:cs="Calibri"/>
+          <w:color w:val="000000" w:themeColor="text1"/>
+        </w:rPr>
+        <w:fldChar w:fldCharType="begin"/>
+      </w:r>
+      <w:r>
+        <w:rPr>
+          <w:rFonts w:ascii="Calibri" w:hAnsi="Calibri" w:cs="Calibri"/>
+          <w:color w:val="000000" w:themeColor="text1"/>
+        </w:rPr>
+        <w:instrText xml:space="preserve"> REF _Ref531293443 \h </w:instrText>
+      </w:r>
+      <w:r>
+        <w:rPr>
+          <w:rFonts w:ascii="Calibri" w:hAnsi="Calibri" w:cs="Calibri"/>
+          <w:color w:val="000000" w:themeColor="text1"/>
+        </w:rPr>
+      </w:r>
+      <w:r>
+        <w:rPr>
+          <w:rFonts w:ascii="Calibri" w:hAnsi="Calibri" w:cs="Calibri"/>
+          <w:color w:val="000000" w:themeColor="text1"/>
+        </w:rPr>
+        <w:instrText xml:space="preserve"> \* MERGEFORMAT </w:instrText>
+      </w:r>
+      <w:r>
+        <w:rPr>
+          <w:rFonts w:ascii="Calibri" w:hAnsi="Calibri" w:cs="Calibri"/>
+          <w:color w:val="000000" w:themeColor="text1"/>
+        </w:rPr>
+        <w:fldChar w:fldCharType="separate"/>
+      </w:r>
+      <w:r>
+        <w:rPr>
+          <w:rFonts w:ascii="Calibri" w:hAnsi="Calibri" w:cs="Calibri"/>
+          <w:color w:val="000000" w:themeColor="text1"/>
+        </w:rPr>
+        <w:t>4. ábra</w:t>
+      </w:r>
+      <w:r>
+        <w:rPr>
+          <w:rFonts w:ascii="Calibri" w:hAnsi="Calibri" w:cs="Calibri"/>
+          <w:color w:val="000000" w:themeColor="text1"/>
+        </w:rPr>
+        <w:fldChar w:fldCharType="end"/>
+      </w:r>
+      <w:r>
+        <w:rPr>
+          <w:rFonts w:ascii="Calibri" w:hAnsi="Calibri" w:cs="Calibri"/>
+          <w:color w:val="000000" w:themeColor="text1"/>
+        </w:rPr>
+        <w:t>).</w:t>
+      </w:r>
+      <w:r>
+        <w:rPr>
+          <w:rFonts w:ascii="Calibri" w:hAnsi="Calibri" w:cs="Calibri"/>
+          <w:color w:val="000000" w:themeColor="text1"/>
+        </w:rPr>
+        <w:t xml:space="preserve"> </w:t>
+      </w:r>
+      <w:r>
+        <w:rPr>
+          <w:rFonts w:ascii="Calibri" w:hAnsi="Calibri" w:cs="Calibri"/>
+          <w:color w:val="000000" w:themeColor="text1"/>
+        </w:rPr>
+        <w:t>L</w:t>
+      </w:r>
+      <w:r>
+        <w:rPr>
+          <w:rFonts w:ascii="Calibri" w:hAnsi="Calibri" w:cs="Calibri"/>
+          <w:color w:val="000000" w:themeColor="text1"/>
+        </w:rPr>
+        <w:t xml:space="preserve">eolvasható hogy </w:t>
+      </w:r>
+      <w:r>
+        <w:rPr>
+          <w:rFonts w:ascii="Calibri" w:hAnsi="Calibri" w:cs="Calibri"/>
+          <w:color w:val="000000" w:themeColor="text1"/>
+        </w:rPr>
+        <w:t xml:space="preserve">az ’O’ </w:t>
+      </w:r>
+      <w:r>
+        <w:rPr>
+          <w:rFonts w:ascii="Calibri" w:hAnsi="Calibri" w:cs="Calibri"/>
+          <w:color w:val="000000" w:themeColor="text1"/>
+        </w:rPr>
+        <w:t>kategóriá</w:t>
+      </w:r>
+      <w:r>
+        <w:rPr>
+          <w:rFonts w:ascii="Calibri" w:hAnsi="Calibri" w:cs="Calibri"/>
+          <w:color w:val="000000" w:themeColor="text1"/>
+        </w:rPr>
+        <w:t>r</w:t>
+      </w:r>
+      <w:r>
+        <w:rPr>
+          <w:rFonts w:ascii="Calibri" w:hAnsi="Calibri" w:cs="Calibri"/>
+          <w:color w:val="000000" w:themeColor="text1"/>
+        </w:rPr>
+        <w:t xml:space="preserve">a a legtöbb hibás </w:t>
+      </w:r>
+      <w:r>
+        <w:rPr>
+          <w:rFonts w:ascii="Calibri" w:hAnsi="Calibri" w:cs="Calibri"/>
+          <w:color w:val="000000" w:themeColor="text1"/>
+        </w:rPr>
+        <w:t>predkció</w:t>
+      </w:r>
+      <w:r>
+        <w:rPr>
+          <w:rFonts w:ascii="Calibri" w:hAnsi="Calibri" w:cs="Calibri"/>
+          <w:color w:val="000000" w:themeColor="text1"/>
+        </w:rPr>
+        <w:t xml:space="preserve"> a B-time és I-time </w:t>
+      </w:r>
+      <w:r>
+        <w:rPr>
+          <w:rFonts w:ascii="Calibri" w:hAnsi="Calibri" w:cs="Calibri"/>
+          <w:color w:val="000000" w:themeColor="text1"/>
+        </w:rPr>
+        <w:t>félre becs</w:t>
+      </w:r>
+      <w:r>
+        <w:rPr>
+          <w:rFonts w:ascii="Calibri" w:hAnsi="Calibri" w:cs="Calibri"/>
+          <w:color w:val="000000" w:themeColor="text1"/>
+        </w:rPr>
+        <w:t>lésével keletkezett</w:t>
+      </w:r>
+      <w:r>
+        <w:rPr>
+          <w:rFonts w:ascii="Calibri" w:hAnsi="Calibri" w:cs="Calibri"/>
+          <w:color w:val="000000" w:themeColor="text1"/>
+        </w:rPr>
+        <w:t xml:space="preserve">. Felmerült ezen kategóriák </w:t>
+      </w:r>
+      <w:r>
+        <w:rPr>
+          <w:rFonts w:ascii="Calibri" w:hAnsi="Calibri" w:cs="Calibri"/>
+          <w:color w:val="000000" w:themeColor="text1"/>
+        </w:rPr>
+        <w:t>elhagyása és általános ’O’ címkére konvertálása, azonban méréseink szerint ez nagyobb negatívummal</w:t>
+      </w:r>
+      <w:r>
+        <w:rPr>
+          <w:rFonts w:ascii="Calibri" w:hAnsi="Calibri" w:cs="Calibri"/>
+          <w:iCs/>
+          <w:noProof/>
+          <w:color w:val="000000" w:themeColor="text1"/>
+        </w:rPr>
+        <w:t xml:space="preserve"> járt volna, mint a megtartásuk. </w:t>
+      </w:r>
     </w:p>
     <w:p>
       <w:pPr>
-        <w:widowControl/>
-        <w:suppressAutoHyphens w:val="0"/>
+        <w:keepNext/>
         <w:ind w:left="0" w:firstLine="0"/>
-        <w:jc w:val="left"/>
-        <w:rPr>
-          <w:rFonts w:ascii="Calibri" w:hAnsi="Calibri" w:cs="Calibri"/>
-        </w:rPr>
-      </w:pPr>
-      <w:r>
-        <w:rPr>
-          <w:rFonts w:ascii="Calibri" w:hAnsi="Calibri" w:cs="Calibri"/>
-        </w:rPr>
-        <w:br w:type="page"/>
+      </w:pPr>
+      <w:r>
+        <w:rPr>
+          <w:rFonts w:ascii="Calibri" w:hAnsi="Calibri" w:cs="Calibri"/>
+          <w:iCs/>
+          <w:noProof/>
+          <w:color w:val="FA23E5"/>
+        </w:rPr>
+        <w:drawing>
+          <wp:inline distT="0" distB="0" distL="0" distR="0" wp14:anchorId="59379AB2" wp14:editId="38CD4ECE">
+            <wp:extent cx="5756910" cy="3087370"/>
+            <wp:effectExtent l="0" t="0" r="0" b="0"/>
+            <wp:docPr id="3" name="Picture 3"/>
+            <wp:cNvGraphicFramePr>
+              <a:graphicFrameLocks xmlns:a="http://schemas.openxmlformats.org/drawingml/2006/main" noChangeAspect="1"/>
+            </wp:cNvGraphicFramePr>
+            <a:graphic xmlns:a="http://schemas.openxmlformats.org/drawingml/2006/main">
+              <a:graphicData uri="http://schemas.openxmlformats.org/drawingml/2006/picture">
+                <pic:pic xmlns:pic="http://schemas.openxmlformats.org/drawingml/2006/picture">
+                  <pic:nvPicPr>
+                    <pic:cNvPr id="1" name=""/>
+                    <pic:cNvPicPr/>
+                  </pic:nvPicPr>
+                  <pic:blipFill>
+                    <a:blip r:embed="rId20"/>
+                    <a:stretch>
+                      <a:fillRect/>
+                    </a:stretch>
+                  </pic:blipFill>
+                  <pic:spPr>
+                    <a:xfrm>
+                      <a:off x="0" y="0"/>
+                      <a:ext cx="5756910" cy="3087370"/>
+                    </a:xfrm>
+                    <a:prstGeom prst="rect">
+                      <a:avLst/>
+                    </a:prstGeom>
+                  </pic:spPr>
+                </pic:pic>
+              </a:graphicData>
+            </a:graphic>
+          </wp:inline>
+        </w:drawing>
+      </w:r>
+    </w:p>
+    <w:bookmarkStart w:id="12" w:name="_Ref531293443"/>
+    <w:p>
+      <w:pPr>
+        <w:pStyle w:val="Caption"/>
+        <w:jc w:val="center"/>
+      </w:pPr>
+      <w:r>
+        <w:fldChar w:fldCharType="begin"/>
+      </w:r>
+      <w:r>
+        <w:instrText xml:space="preserve"> SEQ ábra \* ARABIC </w:instrText>
+      </w:r>
+      <w:r>
+        <w:fldChar w:fldCharType="separate"/>
+      </w:r>
+      <w:r>
+        <w:rPr>
+          <w:noProof/>
+        </w:rPr>
+        <w:t>4</w:t>
+      </w:r>
+      <w:r>
+        <w:fldChar w:fldCharType="end"/>
+      </w:r>
+      <w:r>
+        <w:t xml:space="preserve">. </w:t>
+      </w:r>
+      <w:r>
+        <w:t>ábra</w:t>
+      </w:r>
+      <w:bookmarkEnd w:id="12"/>
+      <w:r>
+        <w:t xml:space="preserve">: </w:t>
+      </w:r>
+      <w:proofErr w:type="spellStart"/>
+      <w:r>
+        <w:t>SpaCy</w:t>
+      </w:r>
+      <w:proofErr w:type="spellEnd"/>
+      <w:r>
+        <w:t xml:space="preserve"> hibás predikciók az O kategóriára</w:t>
       </w:r>
     </w:p>
     <w:p>
       <w:pPr>
-        <w:rPr>
-          <w:rFonts w:ascii="Calibri" w:hAnsi="Calibri" w:cs="Calibri"/>
-        </w:rPr>
-      </w:pPr>
-      <w:r>
-        <w:rPr>
-          <w:rFonts w:ascii="Calibri" w:hAnsi="Calibri" w:cs="Calibri"/>
+        <w:pStyle w:val="Heading3"/>
+        <w:rPr>
+          <w:b/>
+        </w:rPr>
+      </w:pPr>
+      <w:r>
+        <w:rPr>
+          <w:b/>
         </w:rPr>
         <w:lastRenderedPageBreak/>
-        <w:t xml:space="preserve"> </w:t>
+        <w:t>2.3.3 Megoldás kiválasztása és első eredmény beküldés</w:t>
+      </w:r>
+    </w:p>
+    <w:p>
+      <w:pPr>
+        <w:rPr>
+          <w:rFonts w:ascii="Calibri" w:hAnsi="Calibri" w:cs="Calibri"/>
+          <w:color w:val="000000" w:themeColor="text1"/>
+        </w:rPr>
+      </w:pPr>
+      <w:r>
+        <w:rPr>
+          <w:rFonts w:ascii="Calibri" w:hAnsi="Calibri" w:cs="Calibri"/>
+          <w:color w:val="000000" w:themeColor="text1"/>
+        </w:rPr>
+        <w:t xml:space="preserve">A modellekkel elért végső eredmények a </w:t>
+      </w:r>
+      <w:r>
+        <w:rPr>
+          <w:rFonts w:ascii="Calibri" w:hAnsi="Calibri" w:cs="Calibri"/>
+          <w:color w:val="000000" w:themeColor="text1"/>
+        </w:rPr>
+        <w:fldChar w:fldCharType="begin"/>
+      </w:r>
+      <w:r>
+        <w:rPr>
+          <w:rFonts w:ascii="Calibri" w:hAnsi="Calibri" w:cs="Calibri"/>
+          <w:color w:val="000000" w:themeColor="text1"/>
+        </w:rPr>
+        <w:instrText xml:space="preserve"> REF _Ref531290448 \h </w:instrText>
+      </w:r>
+      <w:r>
+        <w:rPr>
+          <w:rFonts w:ascii="Calibri" w:hAnsi="Calibri" w:cs="Calibri"/>
+          <w:color w:val="000000" w:themeColor="text1"/>
+        </w:rPr>
+      </w:r>
+      <w:r>
+        <w:rPr>
+          <w:rFonts w:ascii="Calibri" w:hAnsi="Calibri" w:cs="Calibri"/>
+          <w:color w:val="000000" w:themeColor="text1"/>
+        </w:rPr>
+        <w:instrText xml:space="preserve"> \* MERGEFORMAT </w:instrText>
+      </w:r>
+      <w:r>
+        <w:rPr>
+          <w:rFonts w:ascii="Calibri" w:hAnsi="Calibri" w:cs="Calibri"/>
+          <w:color w:val="000000" w:themeColor="text1"/>
+        </w:rPr>
+        <w:fldChar w:fldCharType="separate"/>
+      </w:r>
+      <w:r>
+        <w:rPr>
+          <w:rFonts w:ascii="Calibri" w:hAnsi="Calibri" w:cs="Calibri"/>
+          <w:noProof/>
+          <w:color w:val="000000" w:themeColor="text1"/>
+        </w:rPr>
+        <w:t>3</w:t>
+      </w:r>
+      <w:r>
+        <w:rPr>
+          <w:rFonts w:ascii="Calibri" w:hAnsi="Calibri" w:cs="Calibri"/>
+          <w:noProof/>
+          <w:color w:val="000000" w:themeColor="text1"/>
+        </w:rPr>
+        <w:t>.</w:t>
+      </w:r>
+      <w:r>
+        <w:rPr>
+          <w:rFonts w:ascii="Calibri" w:hAnsi="Calibri" w:cs="Calibri"/>
+          <w:color w:val="000000" w:themeColor="text1"/>
+        </w:rPr>
+        <w:t xml:space="preserve"> táblázat</w:t>
+      </w:r>
+      <w:r>
+        <w:rPr>
+          <w:rFonts w:ascii="Calibri" w:hAnsi="Calibri" w:cs="Calibri"/>
+          <w:color w:val="000000" w:themeColor="text1"/>
+        </w:rPr>
+        <w:fldChar w:fldCharType="end"/>
+      </w:r>
+      <w:r>
+        <w:rPr>
+          <w:rFonts w:ascii="Calibri" w:hAnsi="Calibri" w:cs="Calibri"/>
+          <w:color w:val="000000" w:themeColor="text1"/>
+        </w:rPr>
+        <w:t xml:space="preserve">ban láthatók. A </w:t>
+      </w:r>
+      <w:proofErr w:type="spellStart"/>
+      <w:r>
+        <w:rPr>
+          <w:rFonts w:ascii="Calibri" w:hAnsi="Calibri" w:cs="Calibri"/>
+          <w:color w:val="000000" w:themeColor="text1"/>
+        </w:rPr>
+        <w:t>medium</w:t>
+      </w:r>
+      <w:proofErr w:type="spellEnd"/>
+      <w:r>
+        <w:rPr>
+          <w:rFonts w:ascii="Calibri" w:hAnsi="Calibri" w:cs="Calibri"/>
+          <w:color w:val="000000" w:themeColor="text1"/>
+        </w:rPr>
+        <w:t xml:space="preserve"> (md) és </w:t>
+      </w:r>
+      <w:proofErr w:type="spellStart"/>
+      <w:r>
+        <w:rPr>
+          <w:rFonts w:ascii="Calibri" w:hAnsi="Calibri" w:cs="Calibri"/>
+          <w:color w:val="000000" w:themeColor="text1"/>
+        </w:rPr>
+        <w:t>large</w:t>
+      </w:r>
+      <w:proofErr w:type="spellEnd"/>
+      <w:r>
+        <w:rPr>
+          <w:rFonts w:ascii="Calibri" w:hAnsi="Calibri" w:cs="Calibri"/>
+          <w:color w:val="000000" w:themeColor="text1"/>
+        </w:rPr>
+        <w:t xml:space="preserve"> (lg) modell egyértelműen jobb eredményeket produkált a </w:t>
+      </w:r>
+      <w:proofErr w:type="spellStart"/>
+      <w:r>
+        <w:rPr>
+          <w:rFonts w:ascii="Calibri" w:hAnsi="Calibri" w:cs="Calibri"/>
+          <w:color w:val="000000" w:themeColor="text1"/>
+        </w:rPr>
+        <w:t>small</w:t>
+      </w:r>
+      <w:proofErr w:type="spellEnd"/>
+      <w:r>
+        <w:rPr>
+          <w:rFonts w:ascii="Calibri" w:hAnsi="Calibri" w:cs="Calibri"/>
+          <w:color w:val="000000" w:themeColor="text1"/>
+        </w:rPr>
+        <w:t xml:space="preserve"> (</w:t>
+      </w:r>
+      <w:proofErr w:type="spellStart"/>
+      <w:r>
+        <w:rPr>
+          <w:rFonts w:ascii="Calibri" w:hAnsi="Calibri" w:cs="Calibri"/>
+          <w:color w:val="000000" w:themeColor="text1"/>
+        </w:rPr>
+        <w:t>sm</w:t>
+      </w:r>
+      <w:proofErr w:type="spellEnd"/>
+      <w:r>
+        <w:rPr>
+          <w:rFonts w:ascii="Calibri" w:hAnsi="Calibri" w:cs="Calibri"/>
+          <w:color w:val="000000" w:themeColor="text1"/>
+        </w:rPr>
+        <w:t xml:space="preserve">) modellnél. A </w:t>
+      </w:r>
+      <w:proofErr w:type="spellStart"/>
+      <w:r>
+        <w:rPr>
+          <w:rFonts w:ascii="Calibri" w:hAnsi="Calibri" w:cs="Calibri"/>
+          <w:color w:val="000000" w:themeColor="text1"/>
+        </w:rPr>
+        <w:t>medium</w:t>
+      </w:r>
+      <w:proofErr w:type="spellEnd"/>
+      <w:r>
+        <w:rPr>
+          <w:rFonts w:ascii="Calibri" w:hAnsi="Calibri" w:cs="Calibri"/>
+          <w:color w:val="000000" w:themeColor="text1"/>
+        </w:rPr>
+        <w:t xml:space="preserve"> és </w:t>
+      </w:r>
+      <w:proofErr w:type="spellStart"/>
+      <w:r>
+        <w:rPr>
+          <w:rFonts w:ascii="Calibri" w:hAnsi="Calibri" w:cs="Calibri"/>
+          <w:color w:val="000000" w:themeColor="text1"/>
+        </w:rPr>
+        <w:t>large</w:t>
+      </w:r>
+      <w:proofErr w:type="spellEnd"/>
+      <w:r>
+        <w:rPr>
+          <w:rFonts w:ascii="Calibri" w:hAnsi="Calibri" w:cs="Calibri"/>
+          <w:color w:val="000000" w:themeColor="text1"/>
+        </w:rPr>
+        <w:t xml:space="preserve"> között már csak a saját metrikáinkkal látszódott a különbség.</w:t>
+      </w:r>
+    </w:p>
+    <w:p>
+      <w:pPr>
+        <w:spacing w:after="120"/>
+        <w:rPr>
+          <w:rFonts w:ascii="Calibri" w:hAnsi="Calibri" w:cs="Calibri"/>
+          <w:color w:val="000000" w:themeColor="text1"/>
+        </w:rPr>
+      </w:pPr>
+      <w:r>
+        <w:rPr>
+          <w:rFonts w:ascii="Calibri" w:hAnsi="Calibri" w:cs="Calibri"/>
+          <w:color w:val="000000" w:themeColor="text1"/>
+        </w:rPr>
+        <w:t xml:space="preserve">A </w:t>
+      </w:r>
+      <w:r>
+        <w:rPr>
+          <w:rFonts w:ascii="Calibri" w:hAnsi="Calibri" w:cs="Calibri"/>
+          <w:color w:val="000000" w:themeColor="text1"/>
+        </w:rPr>
+        <w:fldChar w:fldCharType="begin"/>
+      </w:r>
+      <w:r>
+        <w:rPr>
+          <w:rFonts w:ascii="Calibri" w:hAnsi="Calibri" w:cs="Calibri"/>
+          <w:color w:val="000000" w:themeColor="text1"/>
+        </w:rPr>
+        <w:instrText xml:space="preserve"> REF _Ref531293484 \h </w:instrText>
+      </w:r>
+      <w:r>
+        <w:rPr>
+          <w:rFonts w:ascii="Calibri" w:hAnsi="Calibri" w:cs="Calibri"/>
+          <w:color w:val="000000" w:themeColor="text1"/>
+        </w:rPr>
+      </w:r>
+      <w:r>
+        <w:rPr>
+          <w:rFonts w:ascii="Calibri" w:hAnsi="Calibri" w:cs="Calibri"/>
+          <w:color w:val="000000" w:themeColor="text1"/>
+        </w:rPr>
+        <w:instrText xml:space="preserve"> \* MERGEFORMAT </w:instrText>
+      </w:r>
+      <w:r>
+        <w:rPr>
+          <w:rFonts w:ascii="Calibri" w:hAnsi="Calibri" w:cs="Calibri"/>
+          <w:color w:val="000000" w:themeColor="text1"/>
+        </w:rPr>
+        <w:fldChar w:fldCharType="separate"/>
+      </w:r>
+      <w:r>
+        <w:rPr>
+          <w:rFonts w:ascii="Calibri" w:hAnsi="Calibri" w:cs="Calibri"/>
+          <w:color w:val="000000" w:themeColor="text1"/>
+        </w:rPr>
+        <w:t>5. ábra</w:t>
+      </w:r>
+      <w:r>
+        <w:rPr>
+          <w:rFonts w:ascii="Calibri" w:hAnsi="Calibri" w:cs="Calibri"/>
+          <w:color w:val="000000" w:themeColor="text1"/>
+        </w:rPr>
+        <w:fldChar w:fldCharType="end"/>
+      </w:r>
+      <w:r>
+        <w:rPr>
+          <w:rFonts w:ascii="Calibri" w:hAnsi="Calibri" w:cs="Calibri"/>
+          <w:color w:val="000000" w:themeColor="text1"/>
+        </w:rPr>
+        <w:t xml:space="preserve"> vizuális formában láthatóak a </w:t>
+      </w:r>
+      <w:r>
+        <w:rPr>
+          <w:rFonts w:ascii="Calibri" w:hAnsi="Calibri" w:cs="Calibri"/>
+          <w:color w:val="000000" w:themeColor="text1"/>
+        </w:rPr>
+        <w:fldChar w:fldCharType="begin"/>
+      </w:r>
+      <w:r>
+        <w:rPr>
+          <w:rFonts w:ascii="Calibri" w:hAnsi="Calibri" w:cs="Calibri"/>
+          <w:color w:val="000000" w:themeColor="text1"/>
+        </w:rPr>
+        <w:instrText xml:space="preserve"> REF _Ref531290448 \h </w:instrText>
+      </w:r>
+      <w:r>
+        <w:rPr>
+          <w:rFonts w:ascii="Calibri" w:hAnsi="Calibri" w:cs="Calibri"/>
+          <w:color w:val="000000" w:themeColor="text1"/>
+        </w:rPr>
+      </w:r>
+      <w:r>
+        <w:rPr>
+          <w:rFonts w:ascii="Calibri" w:hAnsi="Calibri" w:cs="Calibri"/>
+          <w:color w:val="000000" w:themeColor="text1"/>
+        </w:rPr>
+        <w:instrText xml:space="preserve"> \* MERGEFORMAT </w:instrText>
+      </w:r>
+      <w:r>
+        <w:rPr>
+          <w:rFonts w:ascii="Calibri" w:hAnsi="Calibri" w:cs="Calibri"/>
+          <w:color w:val="000000" w:themeColor="text1"/>
+        </w:rPr>
+        <w:fldChar w:fldCharType="separate"/>
+      </w:r>
+      <w:r>
+        <w:rPr>
+          <w:rFonts w:ascii="Calibri" w:hAnsi="Calibri" w:cs="Calibri"/>
+          <w:color w:val="000000" w:themeColor="text1"/>
+        </w:rPr>
+        <w:t>3</w:t>
+      </w:r>
+      <w:r>
+        <w:rPr>
+          <w:rFonts w:ascii="Calibri" w:hAnsi="Calibri" w:cs="Calibri"/>
+          <w:color w:val="000000" w:themeColor="text1"/>
+        </w:rPr>
+        <w:t>. táblázat</w:t>
+      </w:r>
+      <w:r>
+        <w:rPr>
+          <w:rFonts w:ascii="Calibri" w:hAnsi="Calibri" w:cs="Calibri"/>
+          <w:color w:val="000000" w:themeColor="text1"/>
+        </w:rPr>
+        <w:fldChar w:fldCharType="end"/>
+      </w:r>
+      <w:r>
+        <w:rPr>
+          <w:rFonts w:ascii="Calibri" w:hAnsi="Calibri" w:cs="Calibri"/>
+          <w:color w:val="000000" w:themeColor="text1"/>
+        </w:rPr>
+        <w:t xml:space="preserve"> értékei. A színek megfeleltethetők a táblázat </w:t>
+      </w:r>
+      <w:r>
+        <w:rPr>
+          <w:rFonts w:ascii="Calibri" w:hAnsi="Calibri" w:cs="Calibri"/>
+          <w:color w:val="000000" w:themeColor="text1"/>
+        </w:rPr>
+        <w:t xml:space="preserve">accuracy, recall </w:t>
+      </w:r>
+      <w:r>
+        <w:rPr>
+          <w:rFonts w:ascii="Calibri" w:hAnsi="Calibri" w:cs="Calibri"/>
+          <w:color w:val="000000" w:themeColor="text1"/>
+        </w:rPr>
+        <w:t xml:space="preserve">és </w:t>
+      </w:r>
+      <w:r>
+        <w:rPr>
+          <w:rFonts w:ascii="Calibri" w:hAnsi="Calibri" w:cs="Calibri"/>
+          <w:color w:val="000000" w:themeColor="text1"/>
+        </w:rPr>
+        <w:t xml:space="preserve">precision </w:t>
+      </w:r>
+      <w:r>
+        <w:rPr>
+          <w:rFonts w:ascii="Calibri" w:hAnsi="Calibri" w:cs="Calibri"/>
+          <w:color w:val="000000" w:themeColor="text1"/>
+        </w:rPr>
+        <w:t>oszlopainak.</w:t>
       </w:r>
     </w:p>
     <w:tbl>
       <w:tblPr>
         <w:tblW w:w="0" w:type="auto"/>
-        <w:jc w:val="center"/>
+        <w:tblInd w:w="2679" w:type="dxa"/>
         <w:tblCellMar>
           <w:left w:w="0" w:type="dxa"/>
           <w:right w:w="0" w:type="dxa"/>
@@ -6767,7 +8317,6 @@
       <w:tr>
         <w:trPr>
           <w:trHeight w:val="160"/>
-          <w:jc w:val="center"/>
         </w:trPr>
         <w:tc>
           <w:tcPr>
@@ -6927,7 +8476,6 @@
       <w:tr>
         <w:trPr>
           <w:trHeight w:val="426"/>
-          <w:jc w:val="center"/>
         </w:trPr>
         <w:tc>
           <w:tcPr>
@@ -7081,7 +8629,6 @@
       <w:tr>
         <w:trPr>
           <w:trHeight w:val="426"/>
-          <w:jc w:val="center"/>
         </w:trPr>
         <w:tc>
           <w:tcPr>
@@ -7233,7 +8780,6 @@
       <w:tr>
         <w:trPr>
           <w:trHeight w:val="426"/>
-          <w:jc w:val="center"/>
         </w:trPr>
         <w:tc>
           <w:tcPr>
@@ -7385,7 +8931,6 @@
       <w:tr>
         <w:trPr>
           <w:trHeight w:val="426"/>
-          <w:jc w:val="center"/>
         </w:trPr>
         <w:tc>
           <w:tcPr>
@@ -7583,22 +9128,19 @@
         </w:tc>
       </w:tr>
     </w:tbl>
+    <w:bookmarkStart w:id="13" w:name="_Ref531290448"/>
     <w:p>
       <w:pPr>
         <w:pStyle w:val="Caption"/>
         <w:jc w:val="center"/>
         <w:rPr>
           <w:rFonts w:ascii="Calibri" w:hAnsi="Calibri" w:cs="Calibri"/>
-          <w:color w:val="000000" w:themeColor="text1"/>
-          <w:sz w:val="20"/>
           <w:szCs w:val="20"/>
         </w:rPr>
       </w:pPr>
       <w:r>
         <w:rPr>
           <w:rFonts w:ascii="Calibri" w:hAnsi="Calibri" w:cs="Calibri"/>
-          <w:color w:val="000000" w:themeColor="text1"/>
-          <w:sz w:val="20"/>
           <w:szCs w:val="20"/>
         </w:rPr>
         <w:fldChar w:fldCharType="begin"/>
@@ -7606,8 +9148,6 @@
       <w:r>
         <w:rPr>
           <w:rFonts w:ascii="Calibri" w:hAnsi="Calibri" w:cs="Calibri"/>
-          <w:color w:val="000000" w:themeColor="text1"/>
-          <w:sz w:val="20"/>
           <w:szCs w:val="20"/>
         </w:rPr>
         <w:instrText xml:space="preserve"> SEQ táblázat \* ARABIC </w:instrText>
@@ -7615,8 +9155,6 @@
       <w:r>
         <w:rPr>
           <w:rFonts w:ascii="Calibri" w:hAnsi="Calibri" w:cs="Calibri"/>
-          <w:color w:val="000000" w:themeColor="text1"/>
-          <w:sz w:val="20"/>
           <w:szCs w:val="20"/>
         </w:rPr>
         <w:fldChar w:fldCharType="separate"/>
@@ -7625,8 +9163,6 @@
         <w:rPr>
           <w:rFonts w:ascii="Calibri" w:hAnsi="Calibri" w:cs="Calibri"/>
           <w:noProof/>
-          <w:color w:val="000000" w:themeColor="text1"/>
-          <w:sz w:val="20"/>
           <w:szCs w:val="20"/>
         </w:rPr>
         <w:t>3</w:t>
@@ -7634,8 +9170,6 @@
       <w:r>
         <w:rPr>
           <w:rFonts w:ascii="Calibri" w:hAnsi="Calibri" w:cs="Calibri"/>
-          <w:color w:val="000000" w:themeColor="text1"/>
-          <w:sz w:val="20"/>
           <w:szCs w:val="20"/>
         </w:rPr>
         <w:fldChar w:fldCharType="end"/>
@@ -7643,11 +9177,17 @@
       <w:r>
         <w:rPr>
           <w:rFonts w:ascii="Calibri" w:hAnsi="Calibri" w:cs="Calibri"/>
-          <w:color w:val="000000" w:themeColor="text1"/>
-          <w:sz w:val="20"/>
           <w:szCs w:val="20"/>
         </w:rPr>
-        <w:t>. táblázat: A különböző modellek és tanítás eredményei</w:t>
+        <w:t>. táblázat</w:t>
+      </w:r>
+      <w:bookmarkEnd w:id="13"/>
+      <w:r>
+        <w:rPr>
+          <w:rFonts w:ascii="Calibri" w:hAnsi="Calibri" w:cs="Calibri"/>
+          <w:szCs w:val="20"/>
+        </w:rPr>
+        <w:t>: A különböző modellek és tanítás eredményei</w:t>
       </w:r>
     </w:p>
     <w:p>
@@ -7661,263 +9201,10 @@
           <w:noProof/>
         </w:rPr>
         <w:drawing>
-          <wp:inline distT="0" distB="0" distL="0" distR="0" wp14:anchorId="7202E92C" wp14:editId="0717E4FC">
+          <wp:inline distT="0" distB="0" distL="0" distR="0" wp14:anchorId="7B9A3D29" wp14:editId="67293ECF">
             <wp:extent cx="2908300" cy="2365555"/>
             <wp:effectExtent l="0" t="0" r="0" b="0"/>
             <wp:docPr id="5" name="Picture 5"/>
-            <wp:cNvGraphicFramePr>
-              <a:graphicFrameLocks xmlns:a="http://schemas.openxmlformats.org/drawingml/2006/main" noChangeAspect="1"/>
-            </wp:cNvGraphicFramePr>
-            <a:graphic xmlns:a="http://schemas.openxmlformats.org/drawingml/2006/main">
-              <a:graphicData uri="http://schemas.openxmlformats.org/drawingml/2006/picture">
-                <pic:pic xmlns:pic="http://schemas.openxmlformats.org/drawingml/2006/picture">
-                  <pic:nvPicPr>
-                    <pic:cNvPr id="1" name=""/>
-                    <pic:cNvPicPr/>
-                  </pic:nvPicPr>
-                  <pic:blipFill>
-                    <a:blip r:embed="rId19"/>
-                    <a:stretch>
-                      <a:fillRect/>
-                    </a:stretch>
-                  </pic:blipFill>
-                  <pic:spPr>
-                    <a:xfrm>
-                      <a:off x="0" y="0"/>
-                      <a:ext cx="2918174" cy="2373587"/>
-                    </a:xfrm>
-                    <a:prstGeom prst="rect">
-                      <a:avLst/>
-                    </a:prstGeom>
-                  </pic:spPr>
-                </pic:pic>
-              </a:graphicData>
-            </a:graphic>
-          </wp:inline>
-        </w:drawing>
-      </w:r>
-    </w:p>
-    <w:p>
-      <w:pPr>
-        <w:pStyle w:val="Caption"/>
-        <w:jc w:val="center"/>
-        <w:rPr>
-          <w:rFonts w:ascii="Calibri" w:hAnsi="Calibri" w:cs="Calibri"/>
-          <w:color w:val="000000" w:themeColor="text1"/>
-          <w:sz w:val="20"/>
-          <w:szCs w:val="20"/>
-        </w:rPr>
-      </w:pPr>
-      <w:r>
-        <w:rPr>
-          <w:rFonts w:ascii="Calibri" w:hAnsi="Calibri" w:cs="Calibri"/>
-          <w:color w:val="000000" w:themeColor="text1"/>
-          <w:sz w:val="20"/>
-          <w:szCs w:val="20"/>
-        </w:rPr>
-        <w:fldChar w:fldCharType="begin"/>
-      </w:r>
-      <w:r>
-        <w:rPr>
-          <w:rFonts w:ascii="Calibri" w:hAnsi="Calibri" w:cs="Calibri"/>
-          <w:color w:val="000000" w:themeColor="text1"/>
-          <w:sz w:val="20"/>
-          <w:szCs w:val="20"/>
-        </w:rPr>
-        <w:instrText xml:space="preserve"> SEQ ábra \* ARABIC </w:instrText>
-      </w:r>
-      <w:r>
-        <w:rPr>
-          <w:rFonts w:ascii="Calibri" w:hAnsi="Calibri" w:cs="Calibri"/>
-          <w:color w:val="000000" w:themeColor="text1"/>
-          <w:sz w:val="20"/>
-          <w:szCs w:val="20"/>
-        </w:rPr>
-        <w:fldChar w:fldCharType="separate"/>
-      </w:r>
-      <w:r>
-        <w:rPr>
-          <w:rFonts w:ascii="Calibri" w:hAnsi="Calibri" w:cs="Calibri"/>
-          <w:noProof/>
-          <w:color w:val="000000" w:themeColor="text1"/>
-          <w:sz w:val="20"/>
-          <w:szCs w:val="20"/>
-        </w:rPr>
-        <w:t>3</w:t>
-      </w:r>
-      <w:r>
-        <w:rPr>
-          <w:rFonts w:ascii="Calibri" w:hAnsi="Calibri" w:cs="Calibri"/>
-          <w:color w:val="000000" w:themeColor="text1"/>
-          <w:sz w:val="20"/>
-          <w:szCs w:val="20"/>
-        </w:rPr>
-        <w:fldChar w:fldCharType="end"/>
-      </w:r>
-      <w:r>
-        <w:rPr>
-          <w:rFonts w:ascii="Calibri" w:hAnsi="Calibri" w:cs="Calibri"/>
-          <w:color w:val="000000" w:themeColor="text1"/>
-          <w:sz w:val="20"/>
-          <w:szCs w:val="20"/>
-        </w:rPr>
-        <w:t>. ábra: A különböző modellek és a tanítás eredményei</w:t>
-      </w:r>
-    </w:p>
-    <w:p>
-      <w:pPr>
-        <w:pStyle w:val="Heading3"/>
-        <w:rPr>
-          <w:b/>
-        </w:rPr>
-      </w:pPr>
-      <w:r>
-        <w:rPr>
-          <w:b/>
-        </w:rPr>
-        <w:t>2.3.3 Megoldás kiválasztása és első eredmény beküldés</w:t>
-      </w:r>
-    </w:p>
-    <w:p>
-      <w:pPr>
-        <w:rPr>
-          <w:rFonts w:ascii="Calibri" w:hAnsi="Calibri" w:cs="Calibri"/>
-        </w:rPr>
-      </w:pPr>
-    </w:p>
-    <w:p>
-      <w:pPr>
-        <w:keepNext/>
-      </w:pPr>
-      <w:r>
-        <w:rPr>
-          <w:rFonts w:ascii="Calibri" w:hAnsi="Calibri" w:cs="Calibri"/>
-          <w:noProof/>
-        </w:rPr>
-        <w:drawing>
-          <wp:inline distT="0" distB="0" distL="0" distR="0" wp14:anchorId="40117606" wp14:editId="78E9A549">
-            <wp:extent cx="5397500" cy="3314700"/>
-            <wp:effectExtent l="0" t="0" r="0" b="0"/>
-            <wp:docPr id="6" name="Picture 6"/>
-            <wp:cNvGraphicFramePr>
-              <a:graphicFrameLocks xmlns:a="http://schemas.openxmlformats.org/drawingml/2006/main" noChangeAspect="1"/>
-            </wp:cNvGraphicFramePr>
-            <a:graphic xmlns:a="http://schemas.openxmlformats.org/drawingml/2006/main">
-              <a:graphicData uri="http://schemas.openxmlformats.org/drawingml/2006/picture">
-                <pic:pic xmlns:pic="http://schemas.openxmlformats.org/drawingml/2006/picture">
-                  <pic:nvPicPr>
-                    <pic:cNvPr id="1" name=""/>
-                    <pic:cNvPicPr/>
-                  </pic:nvPicPr>
-                  <pic:blipFill>
-                    <a:blip r:embed="rId20"/>
-                    <a:stretch>
-                      <a:fillRect/>
-                    </a:stretch>
-                  </pic:blipFill>
-                  <pic:spPr>
-                    <a:xfrm>
-                      <a:off x="0" y="0"/>
-                      <a:ext cx="5397500" cy="3314700"/>
-                    </a:xfrm>
-                    <a:prstGeom prst="rect">
-                      <a:avLst/>
-                    </a:prstGeom>
-                  </pic:spPr>
-                </pic:pic>
-              </a:graphicData>
-            </a:graphic>
-          </wp:inline>
-        </w:drawing>
-      </w:r>
-    </w:p>
-    <w:p>
-      <w:pPr>
-        <w:pStyle w:val="Caption"/>
-        <w:jc w:val="center"/>
-        <w:rPr>
-          <w:color w:val="000000" w:themeColor="text1"/>
-        </w:rPr>
-      </w:pPr>
-      <w:r>
-        <w:rPr>
-          <w:rFonts w:ascii="Calibri" w:hAnsi="Calibri" w:cs="Calibri"/>
-          <w:color w:val="000000" w:themeColor="text1"/>
-        </w:rPr>
-        <w:fldChar w:fldCharType="begin"/>
-      </w:r>
-      <w:r>
-        <w:rPr>
-          <w:rFonts w:ascii="Calibri" w:hAnsi="Calibri" w:cs="Calibri"/>
-          <w:color w:val="000000" w:themeColor="text1"/>
-        </w:rPr>
-        <w:instrText xml:space="preserve"> SEQ ábra \* ARABIC </w:instrText>
-      </w:r>
-      <w:r>
-        <w:rPr>
-          <w:rFonts w:ascii="Calibri" w:hAnsi="Calibri" w:cs="Calibri"/>
-          <w:color w:val="000000" w:themeColor="text1"/>
-        </w:rPr>
-        <w:fldChar w:fldCharType="separate"/>
-      </w:r>
-      <w:r>
-        <w:rPr>
-          <w:rFonts w:ascii="Calibri" w:hAnsi="Calibri" w:cs="Calibri"/>
-          <w:noProof/>
-          <w:color w:val="000000" w:themeColor="text1"/>
-        </w:rPr>
-        <w:t>4</w:t>
-      </w:r>
-      <w:r>
-        <w:rPr>
-          <w:rFonts w:ascii="Calibri" w:hAnsi="Calibri" w:cs="Calibri"/>
-          <w:color w:val="000000" w:themeColor="text1"/>
-        </w:rPr>
-        <w:fldChar w:fldCharType="end"/>
-      </w:r>
-      <w:r>
-        <w:rPr>
-          <w:color w:val="000000" w:themeColor="text1"/>
-        </w:rPr>
-        <w:t>. A különböző modellek és a tanítás hibái entitásonként</w:t>
-      </w:r>
-    </w:p>
-    <w:p>
-      <w:pPr>
-        <w:rPr>
-          <w:rFonts w:ascii="Calibri" w:hAnsi="Calibri" w:cs="Calibri"/>
-          <w:iCs/>
-          <w:noProof/>
-          <w:color w:val="FA23E5"/>
-        </w:rPr>
-      </w:pPr>
-      <w:r>
-        <w:rPr>
-          <w:rFonts w:ascii="Calibri" w:hAnsi="Calibri" w:cs="Calibri"/>
-          <w:iCs/>
-          <w:noProof/>
-          <w:color w:val="FA23E5"/>
-        </w:rPr>
-        <w:lastRenderedPageBreak/>
-        <w:t>A fenti ábrán például látszik a hogy az előre tanított modellek az O kategorián hibáztak a legtöbbet. Az alábbi ábráról leolvasható hogy erre a kategóriákra a legtöbb hibás prediction a B-time és I-time katóriák voltak. Felmerült ezen kategóriák elhagyás azonban többet veszítettünk volna a DATE kategória becslésénél mint amit itt nyerni tudtunk volna.</w:t>
-      </w:r>
-    </w:p>
-    <w:p>
-      <w:pPr>
-        <w:keepNext/>
-      </w:pPr>
-      <w:r>
-        <w:rPr>
-          <w:rFonts w:ascii="Calibri" w:hAnsi="Calibri" w:cs="Calibri"/>
-          <w:iCs/>
-          <w:noProof/>
-          <w:color w:val="FA23E5"/>
-        </w:rPr>
-        <w:drawing>
-          <wp:inline distT="0" distB="0" distL="0" distR="0" wp14:anchorId="59379AB2" wp14:editId="38CD4ECE">
-            <wp:extent cx="5756910" cy="3087370"/>
-            <wp:effectExtent l="0" t="0" r="0" b="0"/>
-            <wp:docPr id="3" name="Picture 3"/>
             <wp:cNvGraphicFramePr>
               <a:graphicFrameLocks xmlns:a="http://schemas.openxmlformats.org/drawingml/2006/main" noChangeAspect="1"/>
             </wp:cNvGraphicFramePr>
@@ -7937,7 +9224,7 @@
                   <pic:spPr>
                     <a:xfrm>
                       <a:off x="0" y="0"/>
-                      <a:ext cx="5756910" cy="3087370"/>
+                      <a:ext cx="2918174" cy="2373587"/>
                     </a:xfrm>
                     <a:prstGeom prst="rect">
                       <a:avLst/>
@@ -7950,692 +9237,741 @@
         </w:drawing>
       </w:r>
     </w:p>
+    <w:bookmarkStart w:id="14" w:name="_Ref531293484"/>
     <w:p>
       <w:pPr>
         <w:pStyle w:val="Caption"/>
         <w:jc w:val="center"/>
       </w:pPr>
       <w:r>
-        <w:rPr>
-          <w:rFonts w:ascii="Calibri" w:hAnsi="Calibri" w:cs="Calibri"/>
-          <w:iCs w:val="0"/>
+        <w:fldChar w:fldCharType="begin"/>
+      </w:r>
+      <w:r>
+        <w:instrText xml:space="preserve"> SEQ ábra \* ARABIC </w:instrText>
+      </w:r>
+      <w:r>
+        <w:fldChar w:fldCharType="separate"/>
+      </w:r>
+      <w:r>
+        <w:rPr>
           <w:noProof/>
-          <w:color w:val="FA23E5"/>
-        </w:rPr>
-        <w:fldChar w:fldCharType="begin"/>
-      </w:r>
-      <w:r>
-        <w:rPr>
-          <w:rFonts w:ascii="Calibri" w:hAnsi="Calibri" w:cs="Calibri"/>
-          <w:iCs w:val="0"/>
-          <w:noProof/>
-          <w:color w:val="FA23E5"/>
-        </w:rPr>
-        <w:instrText xml:space="preserve"> SEQ ábra \* ARABIC </w:instrText>
-      </w:r>
-      <w:r>
-        <w:rPr>
-          <w:rFonts w:ascii="Calibri" w:hAnsi="Calibri" w:cs="Calibri"/>
-          <w:iCs w:val="0"/>
-          <w:noProof/>
-          <w:color w:val="FA23E5"/>
-        </w:rPr>
-        <w:fldChar w:fldCharType="separate"/>
-      </w:r>
-      <w:r>
-        <w:rPr>
-          <w:rFonts w:ascii="Calibri" w:hAnsi="Calibri" w:cs="Calibri"/>
-          <w:iCs w:val="0"/>
-          <w:noProof/>
-          <w:color w:val="FA23E5"/>
         </w:rPr>
         <w:t>5</w:t>
       </w:r>
       <w:r>
-        <w:rPr>
-          <w:rFonts w:ascii="Calibri" w:hAnsi="Calibri" w:cs="Calibri"/>
-          <w:iCs w:val="0"/>
-          <w:noProof/>
-          <w:color w:val="FA23E5"/>
-        </w:rPr>
         <w:fldChar w:fldCharType="end"/>
       </w:r>
       <w:r>
         <w:t xml:space="preserve">. </w:t>
       </w:r>
-      <w:proofErr w:type="spellStart"/>
-      <w:r>
-        <w:t>SpaCy</w:t>
-      </w:r>
-      <w:proofErr w:type="spellEnd"/>
-      <w:r>
-        <w:t xml:space="preserve"> hibás </w:t>
-      </w:r>
-      <w:proofErr w:type="spellStart"/>
-      <w:r>
-        <w:t>predikciók</w:t>
-      </w:r>
-      <w:proofErr w:type="spellEnd"/>
-      <w:r>
-        <w:t xml:space="preserve"> az O kategóriára</w:t>
+      <w:r>
+        <w:t>ábra</w:t>
+      </w:r>
+      <w:bookmarkEnd w:id="14"/>
+      <w:r>
+        <w:t>: A különböző modellek és a tanítás eredményei</w:t>
       </w:r>
     </w:p>
     <w:p>
       <w:pPr>
         <w:rPr>
-          <w:color w:val="FA23E5"/>
-        </w:rPr>
-      </w:pPr>
-      <w:r>
-        <w:rPr>
-          <w:color w:val="FA23E5"/>
-        </w:rPr>
-        <w:t xml:space="preserve">Végső döntésünk az első beadásra az előre tanított legnagyobb modell </w:t>
+          <w:rFonts w:ascii="Calibri" w:hAnsi="Calibri" w:cs="Calibri"/>
+          <w:color w:val="000000" w:themeColor="text1"/>
+        </w:rPr>
+      </w:pPr>
+      <w:r>
+        <w:rPr>
+          <w:rFonts w:ascii="Calibri" w:hAnsi="Calibri" w:cs="Calibri"/>
+          <w:color w:val="000000" w:themeColor="text1"/>
+        </w:rPr>
+        <w:t xml:space="preserve">Végül úgy döntöttünk, a </w:t>
+      </w:r>
+      <w:r>
+        <w:rPr>
+          <w:rFonts w:ascii="Calibri" w:hAnsi="Calibri" w:cs="Calibri"/>
+          <w:i/>
+          <w:color w:val="000000" w:themeColor="text1"/>
+        </w:rPr>
+        <w:t xml:space="preserve">recall </w:t>
+      </w:r>
+      <w:r>
+        <w:rPr>
+          <w:rFonts w:ascii="Calibri" w:hAnsi="Calibri" w:cs="Calibri"/>
+          <w:color w:val="000000" w:themeColor="text1"/>
+        </w:rPr>
+        <w:t xml:space="preserve">és </w:t>
+      </w:r>
+      <w:r>
+        <w:rPr>
+          <w:rFonts w:ascii="Calibri" w:hAnsi="Calibri" w:cs="Calibri"/>
+          <w:i/>
+          <w:color w:val="000000" w:themeColor="text1"/>
+        </w:rPr>
+        <w:t xml:space="preserve">precision </w:t>
+      </w:r>
+      <w:r>
+        <w:rPr>
+          <w:rFonts w:ascii="Calibri" w:hAnsi="Calibri" w:cs="Calibri"/>
+          <w:color w:val="000000" w:themeColor="text1"/>
+        </w:rPr>
+        <w:t xml:space="preserve">metrikákon elért legmagasabb értékek alapján, hogy az </w:t>
+      </w:r>
+      <w:r>
+        <w:rPr>
+          <w:rFonts w:ascii="Calibri" w:hAnsi="Calibri" w:cs="Calibri"/>
+          <w:i/>
+          <w:color w:val="000000" w:themeColor="text1"/>
+        </w:rPr>
+        <w:t>lg (</w:t>
       </w:r>
       <w:proofErr w:type="spellStart"/>
       <w:r>
         <w:rPr>
-          <w:color w:val="FA23E5"/>
-        </w:rPr>
-        <w:t>predikciói</w:t>
+          <w:rFonts w:ascii="Calibri" w:hAnsi="Calibri" w:cs="Calibri"/>
+          <w:i/>
+          <w:color w:val="000000" w:themeColor="text1"/>
+        </w:rPr>
+        <w:t>large</w:t>
       </w:r>
       <w:proofErr w:type="spellEnd"/>
       <w:r>
         <w:rPr>
-          <w:color w:val="FA23E5"/>
-        </w:rPr>
-        <w:t xml:space="preserve"> voltak, mivel a saját metrikáink lényegesen magasabb értékei alapján ez tűnt számunkra használhatóbbnak.</w:t>
+          <w:rFonts w:ascii="Calibri" w:hAnsi="Calibri" w:cs="Calibri"/>
+          <w:i/>
+          <w:color w:val="000000" w:themeColor="text1"/>
+        </w:rPr>
+        <w:t xml:space="preserve">) </w:t>
+      </w:r>
+      <w:r>
+        <w:rPr>
+          <w:rFonts w:ascii="Calibri" w:hAnsi="Calibri" w:cs="Calibri"/>
+          <w:color w:val="000000" w:themeColor="text1"/>
+        </w:rPr>
+        <w:t>modellt használjuk fel a Test1NER és Test2NER adathalmazok becsléséhez, majd ezt az eredményt adjuk be elsőkörös megoldásként.</w:t>
       </w:r>
     </w:p>
     <w:p>
       <w:pPr>
         <w:rPr>
-          <w:color w:val="FA23E5"/>
-        </w:rPr>
-      </w:pPr>
-      <w:r>
-        <w:rPr>
-          <w:color w:val="FA23E5"/>
-        </w:rPr>
-        <w:t>Az elért eredményeink: Test1NER 91,17% és Test2NER 90,82%</w:t>
+          <w:rFonts w:ascii="Calibri" w:hAnsi="Calibri" w:cs="Calibri"/>
+          <w:color w:val="000000" w:themeColor="text1"/>
+        </w:rPr>
+      </w:pPr>
+      <w:r>
+        <w:rPr>
+          <w:rFonts w:ascii="Calibri" w:hAnsi="Calibri" w:cs="Calibri"/>
+          <w:color w:val="000000" w:themeColor="text1"/>
+        </w:rPr>
+        <w:t>Az elért eredményeink Test1NER</w:t>
+      </w:r>
+      <w:r>
+        <w:rPr>
+          <w:rFonts w:ascii="Calibri" w:hAnsi="Calibri" w:cs="Calibri"/>
+          <w:color w:val="000000" w:themeColor="text1"/>
+        </w:rPr>
+        <w:t xml:space="preserve"> esetén</w:t>
+      </w:r>
+      <w:r>
+        <w:rPr>
+          <w:rFonts w:ascii="Calibri" w:hAnsi="Calibri" w:cs="Calibri"/>
+          <w:color w:val="000000" w:themeColor="text1"/>
+        </w:rPr>
+        <w:t xml:space="preserve"> 91</w:t>
+      </w:r>
+      <w:r>
+        <w:rPr>
+          <w:rFonts w:ascii="Calibri" w:hAnsi="Calibri" w:cs="Calibri"/>
+          <w:color w:val="000000" w:themeColor="text1"/>
+        </w:rPr>
+        <w:t>.</w:t>
+      </w:r>
+      <w:r>
+        <w:rPr>
+          <w:rFonts w:ascii="Calibri" w:hAnsi="Calibri" w:cs="Calibri"/>
+          <w:color w:val="000000" w:themeColor="text1"/>
+        </w:rPr>
+        <w:t>17%</w:t>
+      </w:r>
+      <w:r>
+        <w:rPr>
+          <w:rFonts w:ascii="Calibri" w:hAnsi="Calibri" w:cs="Calibri"/>
+          <w:color w:val="000000" w:themeColor="text1"/>
+        </w:rPr>
+        <w:t>,</w:t>
+      </w:r>
+      <w:r>
+        <w:rPr>
+          <w:rFonts w:ascii="Calibri" w:hAnsi="Calibri" w:cs="Calibri"/>
+          <w:color w:val="000000" w:themeColor="text1"/>
+        </w:rPr>
+        <w:t xml:space="preserve"> Test2NER </w:t>
+      </w:r>
+      <w:r>
+        <w:rPr>
+          <w:rFonts w:ascii="Calibri" w:hAnsi="Calibri" w:cs="Calibri"/>
+          <w:color w:val="000000" w:themeColor="text1"/>
+        </w:rPr>
+        <w:t xml:space="preserve">esetén pedig </w:t>
+      </w:r>
+      <w:r>
+        <w:rPr>
+          <w:rFonts w:ascii="Calibri" w:hAnsi="Calibri" w:cs="Calibri"/>
+          <w:color w:val="000000" w:themeColor="text1"/>
+        </w:rPr>
+        <w:t>90,82%</w:t>
+      </w:r>
+      <w:r>
+        <w:rPr>
+          <w:rFonts w:ascii="Calibri" w:hAnsi="Calibri" w:cs="Calibri"/>
+          <w:color w:val="000000" w:themeColor="text1"/>
+        </w:rPr>
+        <w:t>.</w:t>
       </w:r>
     </w:p>
     <w:p>
       <w:pPr>
-        <w:rPr>
-          <w:rFonts w:ascii="Calibri" w:hAnsi="Calibri" w:cs="Calibri"/>
-          <w:iCs/>
-          <w:noProof/>
-          <w:color w:val="70AD47" w:themeColor="accent6"/>
-        </w:rPr>
-      </w:pPr>
-      <w:r>
-        <w:rPr>
-          <w:rFonts w:ascii="Calibri" w:hAnsi="Calibri" w:cs="Calibri"/>
-          <w:iCs/>
-          <w:noProof/>
-          <w:color w:val="70AD47" w:themeColor="accent6"/>
-        </w:rPr>
-        <w:t xml:space="preserve">Még a PPT-ben maradt két grafikon, ha sokat akarunk írni még beletehetjük </w:t>
-      </w:r>
-      <w:r>
-        <w:rPr>
-          <w:rFonts w:ascii="Calibri" w:hAnsi="Calibri" w:cs="Calibri"/>
-          <w:iCs/>
-          <w:noProof/>
-          <w:color w:val="70AD47" w:themeColor="accent6"/>
-        </w:rPr>
-        <w:sym w:font="Wingdings" w:char="F04A"/>
-      </w:r>
-      <w:r>
-        <w:rPr>
-          <w:rFonts w:ascii="Calibri" w:hAnsi="Calibri" w:cs="Calibri"/>
-          <w:iCs/>
-          <w:noProof/>
-          <w:color w:val="70AD47" w:themeColor="accent6"/>
-        </w:rPr>
-        <w:t xml:space="preserve"> </w:t>
+        <w:pStyle w:val="Heading2"/>
+        <w:rPr>
+          <w:b/>
+        </w:rPr>
+      </w:pPr>
+      <w:r>
+        <w:rPr>
+          <w:b/>
+        </w:rPr>
+        <w:t>2.4 Másodikkörös tanítás és az eredmények javítása</w:t>
       </w:r>
     </w:p>
     <w:p>
       <w:pPr>
         <w:rPr>
           <w:rFonts w:ascii="Calibri" w:hAnsi="Calibri" w:cs="Calibri"/>
-          <w:color w:val="70AD47" w:themeColor="accent6"/>
-        </w:rPr>
-      </w:pPr>
-      <w:r>
-        <w:rPr>
-          <w:rFonts w:ascii="Calibri" w:hAnsi="Calibri" w:cs="Calibri"/>
-          <w:color w:val="70AD47" w:themeColor="accent6"/>
-        </w:rPr>
-        <w:t>... A végén az alábbiakat értük el: Test1NER: 91,17%, Test2NER: 90,82% ...</w:t>
+          <w:color w:val="000000" w:themeColor="text1"/>
+        </w:rPr>
+      </w:pPr>
+      <w:r>
+        <w:rPr>
+          <w:rFonts w:ascii="Calibri" w:hAnsi="Calibri" w:cs="Calibri"/>
+        </w:rPr>
+        <w:t xml:space="preserve">A megkapott eredmények után úgy gondoltuk, hogy érdemes lenne saját tanításunkon javítani és a beépített modellek használatát elvetni, hiszen azok kevésbé </w:t>
+      </w:r>
+      <w:proofErr w:type="spellStart"/>
+      <w:r>
+        <w:rPr>
+          <w:rFonts w:ascii="Calibri" w:hAnsi="Calibri" w:cs="Calibri"/>
+        </w:rPr>
+        <w:t>testreszabhatóak</w:t>
+      </w:r>
+      <w:proofErr w:type="spellEnd"/>
+      <w:r>
+        <w:rPr>
+          <w:rFonts w:ascii="Calibri" w:hAnsi="Calibri" w:cs="Calibri"/>
+        </w:rPr>
+        <w:t>. Két nagyobb tanítást terveztünk</w:t>
+      </w:r>
+      <w:r>
+        <w:rPr>
+          <w:rFonts w:ascii="Calibri" w:hAnsi="Calibri" w:cs="Calibri"/>
+        </w:rPr>
+        <w:t>. A</w:t>
+      </w:r>
+      <w:r>
+        <w:rPr>
+          <w:rFonts w:ascii="Calibri" w:hAnsi="Calibri" w:cs="Calibri"/>
+        </w:rPr>
+        <w:t>z első 350 iteráció</w:t>
+      </w:r>
+      <w:r>
+        <w:rPr>
+          <w:rFonts w:ascii="Calibri" w:hAnsi="Calibri" w:cs="Calibri"/>
+        </w:rPr>
+        <w:t xml:space="preserve"> és</w:t>
+      </w:r>
+      <w:r>
+        <w:rPr>
+          <w:rFonts w:ascii="Calibri" w:hAnsi="Calibri" w:cs="Calibri"/>
+        </w:rPr>
+        <w:t xml:space="preserve"> 2000 mondat figyelembevételével</w:t>
+      </w:r>
+      <w:r>
+        <w:rPr>
+          <w:rFonts w:ascii="Calibri" w:hAnsi="Calibri" w:cs="Calibri"/>
+        </w:rPr>
+        <w:t xml:space="preserve"> valósult meg</w:t>
+      </w:r>
+      <w:r>
+        <w:rPr>
+          <w:rFonts w:ascii="Calibri" w:hAnsi="Calibri" w:cs="Calibri"/>
+        </w:rPr>
+        <w:t xml:space="preserve">. Sajnos a tanítás futása már meglehetősen lassú volt, ezért éjszaka tudtuk </w:t>
+      </w:r>
+      <w:r>
+        <w:rPr>
+          <w:rFonts w:ascii="Calibri" w:hAnsi="Calibri" w:cs="Calibri"/>
+        </w:rPr>
+        <w:t xml:space="preserve">futtatni. </w:t>
+      </w:r>
+      <w:r>
+        <w:rPr>
+          <w:rFonts w:ascii="Calibri" w:hAnsi="Calibri" w:cs="Calibri"/>
+        </w:rPr>
+        <w:t xml:space="preserve"> </w:t>
+      </w:r>
+      <w:r>
+        <w:rPr>
+          <w:rFonts w:ascii="Calibri" w:hAnsi="Calibri" w:cs="Calibri"/>
+        </w:rPr>
+        <w:t xml:space="preserve">A megkétszerezett méretű tanulóállomány nem hozott akkora javulást az </w:t>
+      </w:r>
+      <w:proofErr w:type="spellStart"/>
+      <w:r>
+        <w:rPr>
+          <w:rFonts w:ascii="Calibri" w:hAnsi="Calibri" w:cs="Calibri"/>
+        </w:rPr>
+        <w:t>előzőekhez</w:t>
+      </w:r>
+      <w:proofErr w:type="spellEnd"/>
+      <w:r>
+        <w:rPr>
+          <w:rFonts w:ascii="Calibri" w:hAnsi="Calibri" w:cs="Calibri"/>
+        </w:rPr>
+        <w:t xml:space="preserve"> képest. 0.15%-</w:t>
+      </w:r>
+      <w:proofErr w:type="spellStart"/>
+      <w:r>
+        <w:rPr>
+          <w:rFonts w:ascii="Calibri" w:hAnsi="Calibri" w:cs="Calibri"/>
+        </w:rPr>
+        <w:t>kal</w:t>
+      </w:r>
+      <w:proofErr w:type="spellEnd"/>
+      <w:r>
+        <w:rPr>
+          <w:rFonts w:ascii="Calibri" w:hAnsi="Calibri" w:cs="Calibri"/>
+        </w:rPr>
+        <w:t>,</w:t>
+      </w:r>
+      <w:r>
+        <w:rPr>
+          <w:rFonts w:ascii="Calibri" w:hAnsi="Calibri" w:cs="Calibri"/>
+        </w:rPr>
+        <w:t xml:space="preserve"> 92</w:t>
+      </w:r>
+      <w:r>
+        <w:rPr>
+          <w:rFonts w:ascii="Calibri" w:hAnsi="Calibri" w:cs="Calibri"/>
+        </w:rPr>
+        <w:t>.</w:t>
+      </w:r>
+      <w:r>
+        <w:rPr>
+          <w:rFonts w:ascii="Calibri" w:hAnsi="Calibri" w:cs="Calibri"/>
+        </w:rPr>
+        <w:t xml:space="preserve">18%-ra sikerült emelni az </w:t>
+      </w:r>
+      <w:r>
+        <w:rPr>
+          <w:rFonts w:ascii="Calibri" w:hAnsi="Calibri" w:cs="Calibri"/>
+          <w:i/>
+        </w:rPr>
+        <w:t>accuracy</w:t>
+      </w:r>
+      <w:r>
+        <w:rPr>
+          <w:rFonts w:ascii="Calibri" w:hAnsi="Calibri" w:cs="Calibri"/>
+        </w:rPr>
+        <w:t>-t, melyhez 56</w:t>
+      </w:r>
+      <w:r>
+        <w:rPr>
+          <w:rFonts w:ascii="Calibri" w:hAnsi="Calibri" w:cs="Calibri"/>
+        </w:rPr>
+        <w:t>.</w:t>
+      </w:r>
+      <w:r>
+        <w:rPr>
+          <w:rFonts w:ascii="Calibri" w:hAnsi="Calibri" w:cs="Calibri"/>
+        </w:rPr>
+        <w:t xml:space="preserve">35% </w:t>
+      </w:r>
+      <w:r>
+        <w:rPr>
+          <w:rFonts w:ascii="Calibri" w:hAnsi="Calibri" w:cs="Calibri"/>
+          <w:i/>
+        </w:rPr>
+        <w:t>recall</w:t>
+      </w:r>
+      <w:r>
+        <w:rPr>
+          <w:rFonts w:ascii="Calibri" w:hAnsi="Calibri" w:cs="Calibri"/>
+        </w:rPr>
+        <w:t xml:space="preserve"> és 57.98% </w:t>
+      </w:r>
+      <w:r>
+        <w:rPr>
+          <w:rFonts w:ascii="Calibri" w:hAnsi="Calibri" w:cs="Calibri"/>
+          <w:i/>
+        </w:rPr>
+        <w:t xml:space="preserve">precision </w:t>
+      </w:r>
+      <w:r>
+        <w:rPr>
+          <w:rFonts w:ascii="Calibri" w:hAnsi="Calibri" w:cs="Calibri"/>
+        </w:rPr>
+        <w:t xml:space="preserve">társult. Összevetve az elsőkörös legjobb tanítással elmondható, hogy a tanító adatok kétszerezése nem hozott számottevő </w:t>
+      </w:r>
+      <w:r>
+        <w:rPr>
+          <w:rFonts w:ascii="Calibri" w:hAnsi="Calibri" w:cs="Calibri"/>
+        </w:rPr>
+        <w:t>javulást</w:t>
+      </w:r>
+      <w:r>
+        <w:rPr>
+          <w:rFonts w:ascii="Calibri" w:hAnsi="Calibri" w:cs="Calibri"/>
+        </w:rPr>
+        <w:t xml:space="preserve">, a megalkotott metrikáink is csak egy-egy százalékkal emelkedtek. Ennek ellenére úgy véltük, hogy nem </w:t>
+      </w:r>
+      <w:r>
+        <w:rPr>
+          <w:rFonts w:ascii="Calibri" w:hAnsi="Calibri" w:cs="Calibri"/>
+        </w:rPr>
+        <w:lastRenderedPageBreak/>
+        <w:t xml:space="preserve">használtuk ki eléggé a tanító adathalmaz méretét </w:t>
+      </w:r>
+      <w:r>
+        <w:rPr>
+          <w:rFonts w:ascii="Calibri" w:hAnsi="Calibri" w:cs="Calibri"/>
+        </w:rPr>
+        <w:t>és a rendelkezésre álló időnket</w:t>
+      </w:r>
+      <w:r>
+        <w:rPr>
+          <w:rFonts w:ascii="Calibri" w:hAnsi="Calibri" w:cs="Calibri"/>
+        </w:rPr>
+        <w:t xml:space="preserve">, ezért </w:t>
+      </w:r>
+      <w:r>
+        <w:rPr>
+          <w:rFonts w:ascii="Calibri" w:hAnsi="Calibri" w:cs="Calibri"/>
+          <w:color w:val="000000" w:themeColor="text1"/>
+        </w:rPr>
+        <w:t xml:space="preserve">érdemes több tanító mintát is bevenni a tanításba. </w:t>
       </w:r>
     </w:p>
     <w:p>
       <w:pPr>
-        <w:pStyle w:val="Heading2"/>
-        <w:rPr>
-          <w:b/>
-        </w:rPr>
-      </w:pPr>
-      <w:r>
-        <w:rPr>
-          <w:b/>
-        </w:rPr>
-        <w:t>2.4 Másodikkörös tanítás és az eredmények javítása</w:t>
+        <w:rPr>
+          <w:rFonts w:ascii="Calibri" w:hAnsi="Calibri" w:cs="Calibri"/>
+          <w:color w:val="000000" w:themeColor="text1"/>
+        </w:rPr>
+      </w:pPr>
+      <w:r>
+        <w:rPr>
+          <w:rFonts w:ascii="Calibri" w:hAnsi="Calibri" w:cs="Calibri"/>
+          <w:color w:val="000000" w:themeColor="text1"/>
+        </w:rPr>
+        <w:t xml:space="preserve">A végső </w:t>
+      </w:r>
+      <w:r>
+        <w:rPr>
+          <w:rFonts w:ascii="Calibri" w:hAnsi="Calibri" w:cs="Calibri"/>
+          <w:i/>
+          <w:color w:val="000000" w:themeColor="text1"/>
+        </w:rPr>
+        <w:t>36</w:t>
+      </w:r>
+      <w:r>
+        <w:rPr>
+          <w:rFonts w:ascii="Calibri" w:hAnsi="Calibri" w:cs="Calibri"/>
+          <w:i/>
+          <w:color w:val="000000" w:themeColor="text1"/>
+        </w:rPr>
+        <w:t xml:space="preserve"> </w:t>
+      </w:r>
+      <w:r>
+        <w:rPr>
+          <w:rFonts w:ascii="Calibri" w:hAnsi="Calibri" w:cs="Calibri"/>
+          <w:i/>
+          <w:color w:val="000000" w:themeColor="text1"/>
+        </w:rPr>
+        <w:t>-</w:t>
+      </w:r>
+      <w:r>
+        <w:rPr>
+          <w:rFonts w:ascii="Calibri" w:hAnsi="Calibri" w:cs="Calibri"/>
+          <w:i/>
+          <w:color w:val="000000" w:themeColor="text1"/>
+        </w:rPr>
+        <w:t xml:space="preserve"> </w:t>
+      </w:r>
+      <w:r>
+        <w:rPr>
+          <w:rFonts w:ascii="Calibri" w:hAnsi="Calibri" w:cs="Calibri"/>
+          <w:i/>
+          <w:color w:val="000000" w:themeColor="text1"/>
+        </w:rPr>
+        <w:t>48</w:t>
+      </w:r>
+      <w:r>
+        <w:rPr>
+          <w:rFonts w:ascii="Calibri" w:hAnsi="Calibri" w:cs="Calibri"/>
+          <w:color w:val="000000" w:themeColor="text1"/>
+        </w:rPr>
+        <w:t xml:space="preserve"> órá</w:t>
+      </w:r>
+      <w:r>
+        <w:rPr>
+          <w:rFonts w:ascii="Calibri" w:hAnsi="Calibri" w:cs="Calibri"/>
+          <w:color w:val="000000" w:themeColor="text1"/>
+        </w:rPr>
+        <w:t>n át</w:t>
+      </w:r>
+      <w:r>
+        <w:rPr>
+          <w:rFonts w:ascii="Calibri" w:hAnsi="Calibri" w:cs="Calibri"/>
+          <w:color w:val="000000" w:themeColor="text1"/>
+        </w:rPr>
+        <w:t xml:space="preserve"> tartó tanítás</w:t>
+      </w:r>
+      <w:r>
+        <w:rPr>
+          <w:rFonts w:ascii="Calibri" w:hAnsi="Calibri" w:cs="Calibri"/>
+          <w:color w:val="000000" w:themeColor="text1"/>
+        </w:rPr>
+        <w:t>t</w:t>
+      </w:r>
+      <w:r>
+        <w:rPr>
+          <w:rFonts w:ascii="Calibri" w:hAnsi="Calibri" w:cs="Calibri"/>
+          <w:color w:val="000000" w:themeColor="text1"/>
+        </w:rPr>
+        <w:t xml:space="preserve"> 7200 mondaton 550 iteráció</w:t>
+      </w:r>
+      <w:r>
+        <w:rPr>
+          <w:rFonts w:ascii="Calibri" w:hAnsi="Calibri" w:cs="Calibri"/>
+          <w:color w:val="000000" w:themeColor="text1"/>
+        </w:rPr>
+        <w:t xml:space="preserve"> felhasználásával</w:t>
+      </w:r>
+      <w:r>
+        <w:rPr>
+          <w:rFonts w:ascii="Calibri" w:hAnsi="Calibri" w:cs="Calibri"/>
+          <w:color w:val="000000" w:themeColor="text1"/>
+        </w:rPr>
+        <w:t xml:space="preserve"> sikerült végrehajtanunk. Ennek lefuttatásához szükség volt apróbb teljesítmény optimalizálásra a tanítás folyamatában, valamint </w:t>
+      </w:r>
+      <w:r>
+        <w:rPr>
+          <w:rFonts w:ascii="Calibri" w:hAnsi="Calibri" w:cs="Calibri"/>
+          <w:color w:val="000000" w:themeColor="text1"/>
+        </w:rPr>
+        <w:t xml:space="preserve">a </w:t>
+      </w:r>
+      <w:r>
+        <w:rPr>
+          <w:rFonts w:ascii="Calibri" w:hAnsi="Calibri" w:cs="Calibri"/>
+          <w:color w:val="000000" w:themeColor="text1"/>
+        </w:rPr>
+        <w:t xml:space="preserve">tanítás és </w:t>
+      </w:r>
+      <w:r>
+        <w:rPr>
+          <w:rFonts w:ascii="Calibri" w:hAnsi="Calibri" w:cs="Calibri"/>
+          <w:color w:val="000000" w:themeColor="text1"/>
+        </w:rPr>
+        <w:t xml:space="preserve">az </w:t>
+      </w:r>
+      <w:r>
+        <w:rPr>
+          <w:rFonts w:ascii="Calibri" w:hAnsi="Calibri" w:cs="Calibri"/>
+          <w:color w:val="000000" w:themeColor="text1"/>
+        </w:rPr>
+        <w:t>előfeldolgozási lépések (főképpen mondat alkotás) teljes szétválasztására.</w:t>
+      </w:r>
+      <w:r>
+        <w:rPr>
+          <w:rFonts w:ascii="Calibri" w:hAnsi="Calibri" w:cs="Calibri"/>
+          <w:color w:val="000000" w:themeColor="text1"/>
+        </w:rPr>
+        <w:t xml:space="preserve"> Méréseink alapján ez 92.72%-os </w:t>
+      </w:r>
+      <w:r>
+        <w:rPr>
+          <w:rFonts w:ascii="Calibri" w:hAnsi="Calibri" w:cs="Calibri"/>
+          <w:i/>
+          <w:color w:val="000000" w:themeColor="text1"/>
+        </w:rPr>
+        <w:t>accuracy-</w:t>
+      </w:r>
+      <w:r>
+        <w:rPr>
+          <w:rFonts w:ascii="Calibri" w:hAnsi="Calibri" w:cs="Calibri"/>
+          <w:color w:val="000000" w:themeColor="text1"/>
+        </w:rPr>
+        <w:t>t eredményezett. Végül pedig a Test1NER halmazon 92.12%-ot a Test2NER halmazon 92.18%-ot értünk el.</w:t>
       </w:r>
     </w:p>
     <w:p>
       <w:pPr>
-        <w:rPr>
-          <w:rFonts w:ascii="Calibri" w:hAnsi="Calibri" w:cs="Calibri"/>
-        </w:rPr>
-      </w:pPr>
-      <w:r>
-        <w:rPr>
-          <w:rFonts w:ascii="Calibri" w:hAnsi="Calibri" w:cs="Calibri"/>
-        </w:rPr>
-        <w:t xml:space="preserve">A megkapott eredmények után úgy gondoltuk, hogy érdemes lenne saját tanításunkon javítani és a beépített modellek használatát elvetni, hiszen azok kevésbé </w:t>
-      </w:r>
-      <w:proofErr w:type="spellStart"/>
-      <w:r>
-        <w:rPr>
-          <w:rFonts w:ascii="Calibri" w:hAnsi="Calibri" w:cs="Calibri"/>
-        </w:rPr>
-        <w:t>testreszabhatóak</w:t>
-      </w:r>
-      <w:proofErr w:type="spellEnd"/>
-      <w:r>
-        <w:rPr>
-          <w:rFonts w:ascii="Calibri" w:hAnsi="Calibri" w:cs="Calibri"/>
-        </w:rPr>
-        <w:t>. Két nagyobb tanítást terveztünk</w:t>
-      </w:r>
-      <w:r>
-        <w:rPr>
-          <w:rFonts w:ascii="Calibri" w:hAnsi="Calibri" w:cs="Calibri"/>
-        </w:rPr>
-        <w:t>. A</w:t>
-      </w:r>
-      <w:r>
-        <w:rPr>
-          <w:rFonts w:ascii="Calibri" w:hAnsi="Calibri" w:cs="Calibri"/>
-        </w:rPr>
-        <w:t>z első 350 iteráció</w:t>
-      </w:r>
-      <w:r>
-        <w:rPr>
-          <w:rFonts w:ascii="Calibri" w:hAnsi="Calibri" w:cs="Calibri"/>
-        </w:rPr>
-        <w:t xml:space="preserve"> és</w:t>
-      </w:r>
-      <w:r>
-        <w:rPr>
-          <w:rFonts w:ascii="Calibri" w:hAnsi="Calibri" w:cs="Calibri"/>
-        </w:rPr>
-        <w:t xml:space="preserve"> 2000 mondat figyelembevételével</w:t>
-      </w:r>
-      <w:r>
-        <w:rPr>
-          <w:rFonts w:ascii="Calibri" w:hAnsi="Calibri" w:cs="Calibri"/>
-        </w:rPr>
-        <w:t xml:space="preserve"> valósult meg</w:t>
-      </w:r>
-      <w:r>
-        <w:rPr>
-          <w:rFonts w:ascii="Calibri" w:hAnsi="Calibri" w:cs="Calibri"/>
-        </w:rPr>
-        <w:t xml:space="preserve">. Sajnos a tanítás futása már meglehetősen lassú volt, ezért éjszaka tudtuk </w:t>
-      </w:r>
-      <w:r>
-        <w:rPr>
-          <w:rFonts w:ascii="Calibri" w:hAnsi="Calibri" w:cs="Calibri"/>
-        </w:rPr>
-        <w:t xml:space="preserve">futtatni. </w:t>
-      </w:r>
-      <w:r>
-        <w:rPr>
-          <w:rFonts w:ascii="Calibri" w:hAnsi="Calibri" w:cs="Calibri"/>
-        </w:rPr>
-        <w:t xml:space="preserve"> </w:t>
-      </w:r>
-      <w:r>
-        <w:rPr>
-          <w:rFonts w:ascii="Calibri" w:hAnsi="Calibri" w:cs="Calibri"/>
-        </w:rPr>
-        <w:t xml:space="preserve">A megkétszerezett méretű tanulóállomány nem hozott akkora javulást az </w:t>
-      </w:r>
-      <w:proofErr w:type="spellStart"/>
-      <w:r>
-        <w:rPr>
-          <w:rFonts w:ascii="Calibri" w:hAnsi="Calibri" w:cs="Calibri"/>
-        </w:rPr>
-        <w:t>előzőekhez</w:t>
-      </w:r>
-      <w:proofErr w:type="spellEnd"/>
-      <w:r>
-        <w:rPr>
-          <w:rFonts w:ascii="Calibri" w:hAnsi="Calibri" w:cs="Calibri"/>
-        </w:rPr>
-        <w:t xml:space="preserve"> képest. 0.15%-</w:t>
-      </w:r>
-      <w:proofErr w:type="spellStart"/>
-      <w:r>
-        <w:rPr>
-          <w:rFonts w:ascii="Calibri" w:hAnsi="Calibri" w:cs="Calibri"/>
-        </w:rPr>
-        <w:t>kal</w:t>
-      </w:r>
-      <w:proofErr w:type="spellEnd"/>
-      <w:r>
-        <w:rPr>
-          <w:rFonts w:ascii="Calibri" w:hAnsi="Calibri" w:cs="Calibri"/>
-        </w:rPr>
-        <w:t>,</w:t>
-      </w:r>
-      <w:r>
-        <w:rPr>
-          <w:rFonts w:ascii="Calibri" w:hAnsi="Calibri" w:cs="Calibri"/>
-        </w:rPr>
-        <w:t xml:space="preserve"> 92</w:t>
-      </w:r>
-      <w:r>
-        <w:rPr>
-          <w:rFonts w:ascii="Calibri" w:hAnsi="Calibri" w:cs="Calibri"/>
-        </w:rPr>
-        <w:t>.</w:t>
-      </w:r>
-      <w:r>
-        <w:rPr>
-          <w:rFonts w:ascii="Calibri" w:hAnsi="Calibri" w:cs="Calibri"/>
-        </w:rPr>
-        <w:t>18%-</w:t>
-      </w:r>
-      <w:proofErr w:type="spellStart"/>
-      <w:r>
-        <w:rPr>
-          <w:rFonts w:ascii="Calibri" w:hAnsi="Calibri" w:cs="Calibri"/>
-        </w:rPr>
-        <w:t>ra</w:t>
-      </w:r>
-      <w:proofErr w:type="spellEnd"/>
-      <w:r>
-        <w:rPr>
-          <w:rFonts w:ascii="Calibri" w:hAnsi="Calibri" w:cs="Calibri"/>
-        </w:rPr>
-        <w:t xml:space="preserve"> sikerült emelni az </w:t>
-      </w:r>
-      <w:r>
-        <w:rPr>
-          <w:rFonts w:ascii="Calibri" w:hAnsi="Calibri" w:cs="Calibri"/>
-          <w:i/>
-        </w:rPr>
-        <w:t>accuracy</w:t>
-      </w:r>
-      <w:r>
-        <w:rPr>
-          <w:rFonts w:ascii="Calibri" w:hAnsi="Calibri" w:cs="Calibri"/>
-        </w:rPr>
-        <w:t>-t, melyhez 56</w:t>
-      </w:r>
-      <w:r>
-        <w:rPr>
-          <w:rFonts w:ascii="Calibri" w:hAnsi="Calibri" w:cs="Calibri"/>
-        </w:rPr>
-        <w:t>.</w:t>
-      </w:r>
-      <w:r>
-        <w:rPr>
-          <w:rFonts w:ascii="Calibri" w:hAnsi="Calibri" w:cs="Calibri"/>
-        </w:rPr>
-        <w:t xml:space="preserve">35% </w:t>
-      </w:r>
-      <w:r>
-        <w:rPr>
-          <w:rFonts w:ascii="Calibri" w:hAnsi="Calibri" w:cs="Calibri"/>
-          <w:i/>
-        </w:rPr>
-        <w:t>recall</w:t>
-      </w:r>
-      <w:r>
-        <w:rPr>
-          <w:rFonts w:ascii="Calibri" w:hAnsi="Calibri" w:cs="Calibri"/>
-        </w:rPr>
-        <w:t xml:space="preserve"> és 57.98% </w:t>
-      </w:r>
-      <w:r>
-        <w:rPr>
-          <w:rFonts w:ascii="Calibri" w:hAnsi="Calibri" w:cs="Calibri"/>
-          <w:i/>
-        </w:rPr>
-        <w:t xml:space="preserve">precision </w:t>
-      </w:r>
-      <w:r>
-        <w:rPr>
-          <w:rFonts w:ascii="Calibri" w:hAnsi="Calibri" w:cs="Calibri"/>
-        </w:rPr>
-        <w:t xml:space="preserve">társult. Összevetve az elsőkörös legjobb tanítással elmondható, hogy a tanító adatok kétszerezése nem hozott számottevő </w:t>
-      </w:r>
-      <w:r>
-        <w:rPr>
-          <w:rFonts w:ascii="Calibri" w:hAnsi="Calibri" w:cs="Calibri"/>
-        </w:rPr>
-        <w:t>javulást</w:t>
-      </w:r>
-      <w:r>
-        <w:rPr>
-          <w:rFonts w:ascii="Calibri" w:hAnsi="Calibri" w:cs="Calibri"/>
-        </w:rPr>
-        <w:t xml:space="preserve">, a megalkotott metrikáink is csak egy-egy százalékkal emelkedtek. Ennek ellenére úgy véltük, hogy nem használtuk ki eléggé a tanító adathalmaz méretét </w:t>
-      </w:r>
-      <w:r>
-        <w:rPr>
-          <w:rFonts w:ascii="Calibri" w:hAnsi="Calibri" w:cs="Calibri"/>
-        </w:rPr>
-        <w:t>és a rendelkezésre álló időnket</w:t>
-      </w:r>
-      <w:r>
-        <w:rPr>
-          <w:rFonts w:ascii="Calibri" w:hAnsi="Calibri" w:cs="Calibri"/>
-        </w:rPr>
-        <w:t xml:space="preserve">, ezért érdemes több tanító mintát is bevenni a tanításba. </w:t>
+        <w:pStyle w:val="Heading2"/>
+        <w:rPr>
+          <w:b/>
+        </w:rPr>
+      </w:pPr>
+      <w:r>
+        <w:rPr>
+          <w:b/>
+        </w:rPr>
+        <w:t>2.5 Összefoglaló</w:t>
       </w:r>
     </w:p>
     <w:p>
       <w:pPr>
         <w:rPr>
           <w:rFonts w:ascii="Calibri" w:hAnsi="Calibri" w:cs="Calibri"/>
+          <w:color w:val="000000" w:themeColor="text1"/>
+        </w:rPr>
+      </w:pPr>
+      <w:r>
+        <w:rPr>
+          <w:rFonts w:ascii="Calibri" w:hAnsi="Calibri" w:cs="Calibri"/>
+        </w:rPr>
+        <w:t xml:space="preserve">A félév alatt egy érdekes és kihívásokat </w:t>
+      </w:r>
+      <w:r>
+        <w:rPr>
+          <w:rFonts w:ascii="Calibri" w:hAnsi="Calibri" w:cs="Calibri"/>
+        </w:rPr>
+        <w:t>rejtő</w:t>
+      </w:r>
+      <w:r>
+        <w:rPr>
+          <w:rFonts w:ascii="Calibri" w:hAnsi="Calibri" w:cs="Calibri"/>
+        </w:rPr>
+        <w:t xml:space="preserve"> házi feladato</w:t>
+      </w:r>
+      <w:r>
+        <w:rPr>
+          <w:rFonts w:ascii="Calibri" w:hAnsi="Calibri" w:cs="Calibri"/>
+        </w:rPr>
+        <w:t>n gondolkozhattunk</w:t>
+      </w:r>
+      <w:r>
+        <w:rPr>
+          <w:rFonts w:ascii="Calibri" w:hAnsi="Calibri" w:cs="Calibri"/>
+        </w:rPr>
+        <w:t xml:space="preserve">. A </w:t>
+      </w:r>
+      <w:r>
+        <w:rPr>
+          <w:rFonts w:ascii="Calibri" w:hAnsi="Calibri" w:cs="Calibri"/>
+        </w:rPr>
+        <w:t xml:space="preserve">munka </w:t>
+      </w:r>
+      <w:r>
+        <w:rPr>
+          <w:rFonts w:ascii="Calibri" w:hAnsi="Calibri" w:cs="Calibri"/>
+        </w:rPr>
+        <w:t>során végig összhangban dolgoztunk és döntéseinket együtt hoztuk meg</w:t>
+      </w:r>
+      <w:r>
+        <w:rPr>
+          <w:rFonts w:ascii="Calibri" w:hAnsi="Calibri" w:cs="Calibri"/>
+        </w:rPr>
+        <w:t xml:space="preserve">. A vizsgált adathalmaz elemzése után sikerült egy elterjedt megoldást kipróbálnunk és többféleképpen használnunk névelem felismerés területén. A tanítás és a beépített modellek használata egymáshoz közeli eredményeket hozott, ezért elsőkörben a modellekkel számított </w:t>
+      </w:r>
+      <w:proofErr w:type="spellStart"/>
+      <w:r>
+        <w:rPr>
+          <w:rFonts w:ascii="Calibri" w:hAnsi="Calibri" w:cs="Calibri"/>
+        </w:rPr>
+        <w:t>predikciókat</w:t>
+      </w:r>
+      <w:proofErr w:type="spellEnd"/>
+      <w:r>
+        <w:rPr>
+          <w:rFonts w:ascii="Calibri" w:hAnsi="Calibri" w:cs="Calibri"/>
+        </w:rPr>
+        <w:t xml:space="preserve"> adtuk be</w:t>
+      </w:r>
+      <w:r>
+        <w:rPr>
+          <w:rFonts w:ascii="Calibri" w:hAnsi="Calibri" w:cs="Calibri"/>
+        </w:rPr>
+        <w:t xml:space="preserve"> megoldásként</w:t>
+      </w:r>
+      <w:r>
+        <w:rPr>
+          <w:rFonts w:ascii="Calibri" w:hAnsi="Calibri" w:cs="Calibri"/>
+        </w:rPr>
+        <w:t>.</w:t>
+      </w:r>
+      <w:r>
+        <w:rPr>
+          <w:rFonts w:ascii="Calibri" w:hAnsi="Calibri" w:cs="Calibri"/>
+        </w:rPr>
+        <w:t xml:space="preserve"> </w:t>
+      </w:r>
+      <w:r>
+        <w:rPr>
+          <w:rFonts w:ascii="Calibri" w:hAnsi="Calibri" w:cs="Calibri"/>
+        </w:rPr>
+        <w:t>M</w:t>
+      </w:r>
+      <w:r>
+        <w:rPr>
+          <w:rFonts w:ascii="Calibri" w:hAnsi="Calibri" w:cs="Calibri"/>
+        </w:rPr>
+        <w:t>ásodik</w:t>
+      </w:r>
+      <w:r>
+        <w:rPr>
+          <w:rFonts w:ascii="Calibri" w:hAnsi="Calibri" w:cs="Calibri"/>
+        </w:rPr>
+        <w:t xml:space="preserve"> körben</w:t>
+      </w:r>
+      <w:r>
+        <w:rPr>
+          <w:rFonts w:ascii="Calibri" w:hAnsi="Calibri" w:cs="Calibri"/>
+        </w:rPr>
+        <w:t xml:space="preserve"> pedig már </w:t>
+      </w:r>
+      <w:r>
+        <w:rPr>
+          <w:rFonts w:ascii="Calibri" w:hAnsi="Calibri" w:cs="Calibri"/>
+        </w:rPr>
+        <w:t xml:space="preserve">a </w:t>
+      </w:r>
+      <w:r>
+        <w:rPr>
+          <w:rFonts w:ascii="Calibri" w:hAnsi="Calibri" w:cs="Calibri"/>
+        </w:rPr>
+        <w:t>saját legjobb tanításaink közül válogattunk</w:t>
+      </w:r>
+      <w:r>
+        <w:rPr>
+          <w:rFonts w:ascii="Calibri" w:hAnsi="Calibri" w:cs="Calibri"/>
+        </w:rPr>
+        <w:t xml:space="preserve"> és értünk el javulást</w:t>
+      </w:r>
+      <w:r>
+        <w:rPr>
+          <w:rFonts w:ascii="Calibri" w:hAnsi="Calibri" w:cs="Calibri"/>
+        </w:rPr>
+        <w:t>.</w:t>
+      </w:r>
+      <w:r>
+        <w:rPr>
+          <w:rFonts w:ascii="Calibri" w:hAnsi="Calibri" w:cs="Calibri"/>
           <w:color w:val="70AD47" w:themeColor="accent6"/>
         </w:rPr>
-      </w:pPr>
-      <w:r>
-        <w:rPr>
-          <w:rFonts w:ascii="Calibri" w:hAnsi="Calibri" w:cs="Calibri"/>
-          <w:color w:val="70AD47" w:themeColor="accent6"/>
-        </w:rPr>
-        <w:t>... 7200 mondta 1000 iteráció 500 iterációnál lelőve (ez nem biztos), de a 300.-nál jobb volt az eredmény ...</w:t>
+        <w:t xml:space="preserve"> </w:t>
       </w:r>
     </w:p>
     <w:p>
       <w:pPr>
-        <w:rPr>
-          <w:rFonts w:ascii="Calibri" w:hAnsi="Calibri" w:cs="Calibri"/>
-          <w:color w:val="FA23E5"/>
-        </w:rPr>
-      </w:pPr>
-      <w:r>
-        <w:rPr>
-          <w:rFonts w:ascii="Calibri" w:hAnsi="Calibri" w:cs="Calibri"/>
-          <w:color w:val="FA23E5"/>
-        </w:rPr>
-        <w:t>A végső körülbelül 36-48 órát tartó tanítás</w:t>
-      </w:r>
-      <w:r>
-        <w:rPr>
-          <w:rFonts w:ascii="Calibri" w:hAnsi="Calibri" w:cs="Calibri"/>
-          <w:color w:val="FA23E5"/>
-        </w:rPr>
-        <w:t xml:space="preserve"> alatt 7200 mondaton 550 iterációt sikerült végrehajtanunk. Ennek lefuttatásához szükség volt apróbb teljesítmény optimalizálásokra a tanítás folyamatában, valamint a tanítási és előfeldolgozási lépések (főképpen mondat alkotás) teljes szétválasztására.</w:t>
-      </w:r>
-    </w:p>
-    <w:p>
-      <w:pPr>
-        <w:pStyle w:val="Heading2"/>
-        <w:rPr>
-          <w:b/>
-        </w:rPr>
-      </w:pPr>
-      <w:r>
-        <w:rPr>
-          <w:b/>
-        </w:rPr>
-        <w:lastRenderedPageBreak/>
-        <w:t>2.5 Összefoglaló</w:t>
-      </w:r>
-    </w:p>
-    <w:p>
-      <w:pPr>
-        <w:rPr>
-          <w:rFonts w:ascii="Calibri" w:hAnsi="Calibri" w:cs="Calibri"/>
-          <w:color w:val="000000" w:themeColor="text1"/>
-        </w:rPr>
-      </w:pPr>
-      <w:r>
-        <w:rPr>
-          <w:rFonts w:ascii="Calibri" w:hAnsi="Calibri" w:cs="Calibri"/>
-        </w:rPr>
-        <w:t xml:space="preserve">A félév alatt egy érdekes és kihívásokat </w:t>
-      </w:r>
-      <w:r>
-        <w:rPr>
-          <w:rFonts w:ascii="Calibri" w:hAnsi="Calibri" w:cs="Calibri"/>
-        </w:rPr>
-        <w:t>rejtő</w:t>
-      </w:r>
-      <w:r>
-        <w:rPr>
-          <w:rFonts w:ascii="Calibri" w:hAnsi="Calibri" w:cs="Calibri"/>
-        </w:rPr>
-        <w:t xml:space="preserve"> házi feladato</w:t>
-      </w:r>
-      <w:r>
-        <w:rPr>
-          <w:rFonts w:ascii="Calibri" w:hAnsi="Calibri" w:cs="Calibri"/>
-        </w:rPr>
-        <w:t>n gondolkozhattunk</w:t>
-      </w:r>
-      <w:r>
-        <w:rPr>
-          <w:rFonts w:ascii="Calibri" w:hAnsi="Calibri" w:cs="Calibri"/>
-        </w:rPr>
-        <w:t xml:space="preserve">. A </w:t>
-      </w:r>
-      <w:r>
-        <w:rPr>
-          <w:rFonts w:ascii="Calibri" w:hAnsi="Calibri" w:cs="Calibri"/>
-        </w:rPr>
-        <w:t xml:space="preserve">munka </w:t>
-      </w:r>
-      <w:r>
-        <w:rPr>
-          <w:rFonts w:ascii="Calibri" w:hAnsi="Calibri" w:cs="Calibri"/>
-        </w:rPr>
-        <w:t>során végig összhangban dolgoztunk és döntéseinket együtt hoztuk meg</w:t>
-      </w:r>
-      <w:r>
-        <w:rPr>
-          <w:rFonts w:ascii="Calibri" w:hAnsi="Calibri" w:cs="Calibri"/>
-        </w:rPr>
-        <w:t xml:space="preserve">. A vizsgált adathalmaz elemzése után sikerült egy elterjedt megoldást kipróbálnunk és többféleképpen használnunk névelem felismerés területén. A tanítás és a beépített modellek használata egymáshoz közeli eredményeket hozott, ezért elsőkörben a modellekkel számított </w:t>
-      </w:r>
-      <w:proofErr w:type="spellStart"/>
-      <w:r>
-        <w:rPr>
-          <w:rFonts w:ascii="Calibri" w:hAnsi="Calibri" w:cs="Calibri"/>
-        </w:rPr>
-        <w:t>predikciókat</w:t>
-      </w:r>
-      <w:proofErr w:type="spellEnd"/>
-      <w:r>
-        <w:rPr>
-          <w:rFonts w:ascii="Calibri" w:hAnsi="Calibri" w:cs="Calibri"/>
-        </w:rPr>
-        <w:t xml:space="preserve"> adtuk be</w:t>
-      </w:r>
-      <w:r>
-        <w:rPr>
-          <w:rFonts w:ascii="Calibri" w:hAnsi="Calibri" w:cs="Calibri"/>
-        </w:rPr>
-        <w:t xml:space="preserve"> megoldásként</w:t>
-      </w:r>
-      <w:r>
-        <w:rPr>
-          <w:rFonts w:ascii="Calibri" w:hAnsi="Calibri" w:cs="Calibri"/>
-        </w:rPr>
-        <w:t>, a második</w:t>
-      </w:r>
-      <w:r>
-        <w:rPr>
-          <w:rFonts w:ascii="Calibri" w:hAnsi="Calibri" w:cs="Calibri"/>
-        </w:rPr>
-        <w:t xml:space="preserve"> körben</w:t>
-      </w:r>
-      <w:r>
-        <w:rPr>
-          <w:rFonts w:ascii="Calibri" w:hAnsi="Calibri" w:cs="Calibri"/>
-        </w:rPr>
-        <w:t xml:space="preserve"> pedig már </w:t>
-      </w:r>
-      <w:r>
-        <w:rPr>
-          <w:rFonts w:ascii="Calibri" w:hAnsi="Calibri" w:cs="Calibri"/>
-        </w:rPr>
-        <w:t xml:space="preserve">a </w:t>
-      </w:r>
-      <w:r>
-        <w:rPr>
-          <w:rFonts w:ascii="Calibri" w:hAnsi="Calibri" w:cs="Calibri"/>
-        </w:rPr>
-        <w:t>saját legjobb tanításaink közül válogattunk.</w:t>
-      </w:r>
-      <w:r>
-        <w:rPr>
-          <w:rFonts w:ascii="Calibri" w:hAnsi="Calibri" w:cs="Calibri"/>
-          <w:color w:val="70AD47" w:themeColor="accent6"/>
-        </w:rPr>
-        <w:t xml:space="preserve"> ...Ha addig megjön az eredmény, akkor ideírhatjuk, ha nem akkor érdemes lenne a </w:t>
-      </w:r>
-      <w:r>
-        <w:rPr>
-          <w:rFonts w:ascii="Calibri" w:hAnsi="Calibri" w:cs="Calibri"/>
-          <w:color w:val="70AD47" w:themeColor="accent6"/>
-        </w:rPr>
-        <w:t xml:space="preserve">hosszú futtatásod </w:t>
-      </w:r>
-      <w:r>
-        <w:rPr>
-          <w:rFonts w:ascii="Calibri" w:hAnsi="Calibri" w:cs="Calibri"/>
-          <w:color w:val="70AD47" w:themeColor="accent6"/>
-        </w:rPr>
-        <w:t>leállítás</w:t>
-      </w:r>
-      <w:r>
-        <w:rPr>
-          <w:rFonts w:ascii="Calibri" w:hAnsi="Calibri" w:cs="Calibri"/>
-          <w:color w:val="70AD47" w:themeColor="accent6"/>
-        </w:rPr>
-        <w:t>a</w:t>
-      </w:r>
-      <w:r>
-        <w:rPr>
-          <w:rFonts w:ascii="Calibri" w:hAnsi="Calibri" w:cs="Calibri"/>
-          <w:color w:val="70AD47" w:themeColor="accent6"/>
-        </w:rPr>
-        <w:t>kor elértet</w:t>
-      </w:r>
-      <w:r>
-        <w:rPr>
-          <w:rFonts w:ascii="Calibri" w:hAnsi="Calibri" w:cs="Calibri"/>
-          <w:color w:val="70AD47" w:themeColor="accent6"/>
-        </w:rPr>
-        <w:t>/legjobbat</w:t>
-      </w:r>
-      <w:r>
-        <w:rPr>
-          <w:rFonts w:ascii="Calibri" w:hAnsi="Calibri" w:cs="Calibri"/>
-          <w:color w:val="70AD47" w:themeColor="accent6"/>
-        </w:rPr>
-        <w:t xml:space="preserve">... </w:t>
-      </w:r>
-    </w:p>
-    <w:p>
-      <w:pPr>
-        <w:rPr>
-          <w:rFonts w:ascii="Calibri" w:hAnsi="Calibri" w:cs="Calibri"/>
-          <w:color w:val="FA23E5"/>
-        </w:rPr>
-      </w:pPr>
-      <w:r>
-        <w:rPr>
-          <w:rFonts w:ascii="Calibri" w:hAnsi="Calibri" w:cs="Calibri"/>
-          <w:color w:val="FA23E5"/>
-        </w:rPr>
-        <w:t>A végső eredményeink:</w:t>
-      </w:r>
-    </w:p>
-    <w:p>
-      <w:pPr>
-        <w:pStyle w:val="ListParagraph"/>
-        <w:numPr>
-          <w:ilvl w:val="0"/>
-          <w:numId w:val="19"/>
-        </w:numPr>
-        <w:rPr>
-          <w:rFonts w:ascii="Calibri" w:hAnsi="Calibri" w:cs="Calibri"/>
-        </w:rPr>
-      </w:pPr>
-      <w:r>
-        <w:rPr>
-          <w:rFonts w:ascii="Calibri" w:hAnsi="Calibri" w:cs="Calibri"/>
-          <w:color w:val="FA23E5"/>
-        </w:rPr>
-        <w:t>Saját leválasztott teszthalmazon visszamérve</w:t>
-      </w:r>
-      <w:r>
-        <w:rPr>
-          <w:rFonts w:ascii="Calibri" w:hAnsi="Calibri" w:cs="Calibri"/>
-          <w:color w:val="FA23E5"/>
-        </w:rPr>
-        <w:t>: 92,72%</w:t>
-      </w:r>
-    </w:p>
-    <w:p>
-      <w:pPr>
-        <w:pStyle w:val="ListParagraph"/>
-        <w:numPr>
-          <w:ilvl w:val="0"/>
-          <w:numId w:val="19"/>
-        </w:numPr>
-        <w:rPr>
-          <w:rFonts w:ascii="Calibri" w:hAnsi="Calibri" w:cs="Calibri"/>
-        </w:rPr>
-      </w:pPr>
-      <w:r>
-        <w:rPr>
-          <w:rFonts w:ascii="Calibri" w:hAnsi="Calibri" w:cs="Calibri"/>
-          <w:color w:val="FA23E5"/>
-        </w:rPr>
-        <w:t>Test1NER: 92,12%</w:t>
-      </w:r>
-    </w:p>
-    <w:p>
-      <w:pPr>
-        <w:pStyle w:val="ListParagraph"/>
-        <w:numPr>
-          <w:ilvl w:val="0"/>
-          <w:numId w:val="19"/>
-        </w:numPr>
-        <w:rPr>
-          <w:rFonts w:ascii="Calibri" w:hAnsi="Calibri" w:cs="Calibri"/>
-        </w:rPr>
-      </w:pPr>
-      <w:r>
-        <w:rPr>
-          <w:rFonts w:ascii="Calibri" w:hAnsi="Calibri" w:cs="Calibri"/>
-          <w:color w:val="FA23E5"/>
-        </w:rPr>
-        <w:t>Test2NER: 92,18%</w:t>
-      </w:r>
-      <w:r>
-        <w:rPr>
-          <w:rFonts w:ascii="Calibri" w:hAnsi="Calibri" w:cs="Calibri"/>
-        </w:rPr>
-        <w:br w:type="page"/>
-      </w:r>
-    </w:p>
-    <w:p>
-      <w:pPr>
         <w:pStyle w:val="Heading1"/>
         <w:rPr>
           <w:rFonts w:ascii="Calibri" w:hAnsi="Calibri" w:cs="Calibri"/>
@@ -8645,7 +9981,6 @@
         <w:rPr>
           <w:rFonts w:ascii="Calibri" w:hAnsi="Calibri" w:cs="Calibri"/>
         </w:rPr>
-        <w:lastRenderedPageBreak/>
         <w:t>Hivatkozások</w:t>
       </w:r>
     </w:p>
@@ -8663,7 +9998,7 @@
           <w:rFonts w:ascii="Calibri" w:hAnsi="Calibri" w:cs="Calibri"/>
         </w:rPr>
       </w:pPr>
-      <w:bookmarkStart w:id="11" w:name="_Ref531020518"/>
+      <w:bookmarkStart w:id="15" w:name="_Ref531020518"/>
       <w:proofErr w:type="spellStart"/>
       <w:r>
         <w:rPr>
@@ -8693,7 +10028,7 @@
         </w:rPr>
         <w:t xml:space="preserve"> (2018. 11. 26.)</w:t>
       </w:r>
-      <w:bookmarkEnd w:id="11"/>
+      <w:bookmarkEnd w:id="15"/>
     </w:p>
     <w:p>
       <w:pPr>
@@ -8709,7 +10044,7 @@
           <w:rFonts w:ascii="Calibri" w:hAnsi="Calibri" w:cs="Calibri"/>
         </w:rPr>
       </w:pPr>
-      <w:bookmarkStart w:id="12" w:name="_Ref531020342"/>
+      <w:bookmarkStart w:id="16" w:name="_Ref531020342"/>
       <w:r>
         <w:rPr>
           <w:rFonts w:ascii="Calibri" w:hAnsi="Calibri" w:cs="Calibri"/>
@@ -8722,7 +10057,21 @@
             <w:rStyle w:val="Hyperlink"/>
             <w:rFonts w:ascii="Calibri" w:hAnsi="Calibri" w:cs="Calibri"/>
           </w:rPr>
-          <w:t>https://spacy.io/usage/facts-figures#benchmarks</w:t>
+          <w:t>https://spacy.io/usage/facts</w:t>
+        </w:r>
+        <w:r>
+          <w:rPr>
+            <w:rStyle w:val="Hyperlink"/>
+            <w:rFonts w:ascii="Calibri" w:hAnsi="Calibri" w:cs="Calibri"/>
+          </w:rPr>
+          <w:t>-</w:t>
+        </w:r>
+        <w:r>
+          <w:rPr>
+            <w:rStyle w:val="Hyperlink"/>
+            <w:rFonts w:ascii="Calibri" w:hAnsi="Calibri" w:cs="Calibri"/>
+          </w:rPr>
+          <w:t>figures#benchmarks</w:t>
         </w:r>
       </w:hyperlink>
       <w:r>
@@ -8731,7 +10080,7 @@
         </w:rPr>
         <w:t xml:space="preserve"> (2018.11.26)</w:t>
       </w:r>
-      <w:bookmarkEnd w:id="12"/>
+      <w:bookmarkEnd w:id="16"/>
     </w:p>
     <w:sectPr>
       <w:pgSz w:w="11900" w:h="16840"/>
@@ -12557,16 +13906,16 @@
     <w:uiPriority w:val="35"/>
     <w:unhideWhenUsed/>
     <w:qFormat/>
-    <w:rsid w:val="007C5AB6"/>
+    <w:rsid w:val="00262AF5"/>
     <w:pPr>
       <w:spacing w:after="200"/>
     </w:pPr>
     <w:rPr>
-      <w:rFonts w:cs="Mangal"/>
+      <w:rFonts w:asciiTheme="minorHAnsi" w:hAnsiTheme="minorHAnsi" w:cs="Mangal"/>
       <w:i/>
       <w:iCs/>
-      <w:color w:val="44546A" w:themeColor="text2"/>
-      <w:sz w:val="18"/>
+      <w:color w:val="000000" w:themeColor="text1"/>
+      <w:sz w:val="20"/>
       <w:szCs w:val="16"/>
     </w:rPr>
   </w:style>
@@ -12958,7 +14307,7 @@
 </file>
 
 <file path=customXml/itemProps1.xml><?xml version="1.0" encoding="utf-8"?>
-<ds:datastoreItem xmlns:ds="http://schemas.openxmlformats.org/officeDocument/2006/customXml" ds:itemID="{8687E8D7-A393-4442-9289-AC5BEA03A308}">
+<ds:datastoreItem xmlns:ds="http://schemas.openxmlformats.org/officeDocument/2006/customXml" ds:itemID="{6FF986F0-131B-0640-8CCA-4CD816C03E6D}">
   <ds:schemaRefs>
     <ds:schemaRef ds:uri="http://schemas.openxmlformats.org/officeDocument/2006/bibliography"/>
   </ds:schemaRefs>

</xml_diff>